<commit_message>
messo le squadre, ci sta ancora da sistemare i numeretti
</commit_message>
<xml_diff>
--- a/TEST VERO VERISSIMO.docx
+++ b/TEST VERO VERISSIMO.docx
@@ -602,9 +602,10 @@
             </w:r>
             <w:r>
               <w:rPr>
+                <w:bCs/>
                 <w:szCs w:val="24"/>
               </w:rPr>
-              <w:t xml:space="preserve">.img, .png, .jpg. </w:t>
+              <w:t>([^\s]+(\.(?i)(jpg|png|gif|bmp))$)</w:t>
             </w:r>
           </w:p>
         </w:tc>
@@ -1492,6 +1493,7 @@
           <w:p>
             <w:pPr>
               <w:pStyle w:val="Titolo2"/>
+              <w:outlineLvl w:val="1"/>
               <w:rPr>
                 <w:rFonts w:eastAsiaTheme="majorEastAsia"/>
                 <w:b w:val="0"/>
@@ -34276,23 +34278,7 @@
           <w:sz w:val="28"/>
           <w:szCs w:val="28"/>
         </w:rPr>
-        <w:t>Bacheca</w:t>
-      </w:r>
-      <w:r>
-        <w:rPr>
-          <w:b/>
-          <w:sz w:val="28"/>
-          <w:szCs w:val="28"/>
-        </w:rPr>
-        <w:t xml:space="preserve"> non</w:t>
-      </w:r>
-      <w:r>
-        <w:rPr>
-          <w:b/>
-          <w:sz w:val="28"/>
-          <w:szCs w:val="28"/>
-        </w:rPr>
-        <w:t xml:space="preserve"> visualizzata correttamente</w:t>
+        <w:t>Bacheca non visualizzata correttamente</w:t>
       </w:r>
     </w:p>
     <w:p>
@@ -34586,19 +34572,7 @@
               <w:rPr>
                 <w:lang w:val="it-IT"/>
               </w:rPr>
-              <w:t>Il sito</w:t>
-            </w:r>
-            <w:r>
-              <w:rPr>
-                <w:lang w:val="it-IT"/>
-              </w:rPr>
-              <w:t xml:space="preserve"> non</w:t>
-            </w:r>
-            <w:r>
-              <w:rPr>
-                <w:lang w:val="it-IT"/>
-              </w:rPr>
-              <w:t xml:space="preserve"> ordina per prezzo i calciatori</w:t>
+              <w:t>Il sito non ordina per prezzo i calciatori</w:t>
             </w:r>
           </w:p>
         </w:tc>
@@ -35558,19 +35532,7 @@
               <w:rPr>
                 <w:lang w:val="it-IT"/>
               </w:rPr>
-              <w:t>I</w:t>
-            </w:r>
-            <w:r>
-              <w:rPr>
-                <w:lang w:val="it-IT"/>
-              </w:rPr>
-              <w:t>l sito ordina per cognome</w:t>
-            </w:r>
-            <w:r>
-              <w:rPr>
-                <w:lang w:val="it-IT"/>
-              </w:rPr>
-              <w:t xml:space="preserve"> i calciatori</w:t>
+              <w:t>Il sito ordina per cognome i calciatori</w:t>
             </w:r>
           </w:p>
         </w:tc>
@@ -35633,13 +35595,7 @@
               <w:rPr>
                 <w:lang w:val="it-IT"/>
               </w:rPr>
-              <w:t>Il sito mostr</w:t>
-            </w:r>
-            <w:r>
-              <w:rPr>
-                <w:lang w:val="it-IT"/>
-              </w:rPr>
-              <w:t>a la tabella ordinata per cognome</w:t>
+              <w:t>Il sito mostra la tabella ordinata per cognome</w:t>
             </w:r>
           </w:p>
         </w:tc>
@@ -37028,19 +36984,7 @@
         <w:rPr>
           <w:b/>
         </w:rPr>
-        <w:t xml:space="preserve">L’utente decide di ordinare i giocatori per </w:t>
-      </w:r>
-      <w:r>
-        <w:rPr>
-          <w:b/>
-        </w:rPr>
-        <w:t>ruolo. L’ordine dei ruoli è “Portiere, difensori, centrocampisti, attaccanti”</w:t>
-      </w:r>
-      <w:r>
-        <w:rPr>
-          <w:b/>
-        </w:rPr>
-        <w:t xml:space="preserve">. </w:t>
+        <w:t xml:space="preserve">L’utente decide di ordinare i giocatori per ruolo. L’ordine dei ruoli è “Portiere, difensori, centrocampisti, attaccanti”. </w:t>
       </w:r>
     </w:p>
     <w:p>
@@ -38855,25 +38799,7 @@
           <w:b/>
         </w:rPr>
         <w:lastRenderedPageBreak/>
-        <w:t xml:space="preserve">L’utente decide di ordinare </w:t>
-      </w:r>
-      <w:r>
-        <w:rPr>
-          <w:b/>
-        </w:rPr>
-        <w:t>le squadre</w:t>
-      </w:r>
-      <w:r>
-        <w:rPr>
-          <w:b/>
-        </w:rPr>
-        <w:t xml:space="preserve"> per </w:t>
-      </w:r>
-      <w:r>
-        <w:rPr>
-          <w:b/>
-        </w:rPr>
-        <w:t>punteggio, dal più alto al più basso.</w:t>
+        <w:t>L’utente decide di ordinare le squadre per punteggio, dal più alto al più basso.</w:t>
       </w:r>
     </w:p>
     <w:p>
@@ -38993,10 +38919,7 @@
               <w:cnfStyle w:val="000000000000" w:firstRow="0" w:lastRow="0" w:firstColumn="0" w:lastColumn="0" w:oddVBand="0" w:evenVBand="0" w:oddHBand="0" w:evenHBand="0" w:firstRowFirstColumn="0" w:firstRowLastColumn="0" w:lastRowFirstColumn="0" w:lastRowLastColumn="0"/>
             </w:pPr>
             <w:r>
-              <w:t>Test_VisualizzaOrdi</w:t>
-            </w:r>
-            <w:r>
-              <w:t>neTabellaPunteggio</w:t>
+              <w:t>Test_VisualizzaOrdineTabellaPunteggio</w:t>
             </w:r>
           </w:p>
         </w:tc>
@@ -39051,10 +38974,7 @@
               <w:cnfStyle w:val="000000000000" w:firstRow="0" w:lastRow="0" w:firstColumn="0" w:lastColumn="0" w:oddVBand="0" w:evenVBand="0" w:oddHBand="0" w:evenHBand="0" w:firstRowFirstColumn="0" w:firstRowLastColumn="0" w:lastRowFirstColumn="0" w:lastRowLastColumn="0"/>
             </w:pPr>
             <w:r>
-              <w:t>TC_1.13</w:t>
-            </w:r>
-            <w:r>
-              <w:t>.2</w:t>
+              <w:t>TC_1.13.2</w:t>
             </w:r>
           </w:p>
         </w:tc>
@@ -39172,10 +39092,7 @@
               </w:rPr>
             </w:pPr>
             <w:r>
-              <w:t xml:space="preserve">L’utente </w:t>
-            </w:r>
-            <w:r>
-              <w:t>visualizza l’area squadre</w:t>
+              <w:t>L’utente visualizza l’area squadre</w:t>
             </w:r>
           </w:p>
           <w:p>
@@ -39201,13 +39118,7 @@
               <w:rPr>
                 <w:lang w:val="it-IT"/>
               </w:rPr>
-              <w:t>a la funzio</w:t>
-            </w:r>
-            <w:r>
-              <w:rPr>
-                <w:lang w:val="it-IT"/>
-              </w:rPr>
-              <w:t>ne “ordina per punteggio</w:t>
+              <w:t>a la funzione “ordina per punteggio</w:t>
             </w:r>
             <w:r>
               <w:rPr>
@@ -39233,13 +39144,7 @@
               <w:rPr>
                 <w:lang w:val="it-IT"/>
               </w:rPr>
-              <w:t>I</w:t>
-            </w:r>
-            <w:r>
-              <w:rPr>
-                <w:lang w:val="it-IT"/>
-              </w:rPr>
-              <w:t>l sito ordina per punteggio le squadre</w:t>
+              <w:t>Il sito ordina per punteggio le squadre</w:t>
             </w:r>
           </w:p>
         </w:tc>
@@ -39302,13 +39207,7 @@
               <w:rPr>
                 <w:lang w:val="it-IT"/>
               </w:rPr>
-              <w:t>Il sito mostra</w:t>
-            </w:r>
-            <w:r>
-              <w:rPr>
-                <w:lang w:val="it-IT"/>
-              </w:rPr>
-              <w:t xml:space="preserve"> la tabella ordinata per punteggio</w:t>
+              <w:t>Il sito mostra la tabella ordinata per punteggio</w:t>
             </w:r>
           </w:p>
         </w:tc>
@@ -39409,10 +39308,7 @@
               <w:t>est_</w:t>
             </w:r>
             <w:r>
-              <w:t>V</w:t>
-            </w:r>
-            <w:r>
-              <w:t>isuallizaOrdineTabellaPunteggio</w:t>
+              <w:t>VisuallizaOrdineTabellaPunteggio</w:t>
             </w:r>
           </w:p>
         </w:tc>
@@ -39475,10 +39371,7 @@
               <w:cnfStyle w:val="000000000000" w:firstRow="0" w:lastRow="0" w:firstColumn="0" w:lastColumn="0" w:oddVBand="0" w:evenVBand="0" w:oddHBand="0" w:evenHBand="0" w:firstRowFirstColumn="0" w:firstRowLastColumn="0" w:lastRowFirstColumn="0" w:lastRowLastColumn="0"/>
             </w:pPr>
             <w:r>
-              <w:t>TC_1.13</w:t>
-            </w:r>
-            <w:r>
-              <w:t>.2</w:t>
+              <w:t>TC_1.13.2</w:t>
             </w:r>
           </w:p>
         </w:tc>
@@ -40678,13 +40571,7 @@
         <w:rPr>
           <w:b/>
         </w:rPr>
-        <w:t xml:space="preserve">L’utente decide di ordinare </w:t>
-      </w:r>
-      <w:r>
-        <w:rPr>
-          <w:b/>
-        </w:rPr>
-        <w:t>le partite per data</w:t>
+        <w:t>L’utente decide di ordinare le partite per data</w:t>
       </w:r>
       <w:r>
         <w:rPr>
@@ -42480,21 +42367,3828 @@
               </w:rPr>
               <w:t xml:space="preserve">do le  partite </w:t>
             </w:r>
+            <w:r>
+              <w:rPr>
+                <w:rFonts w:eastAsia="Times New Roman" w:cs="Times New Roman"/>
+                <w:szCs w:val="24"/>
+                <w:lang w:val="it-IT"/>
+              </w:rPr>
+              <w:t xml:space="preserve">ordinate per caso. </w:t>
+            </w:r>
+          </w:p>
+        </w:tc>
+      </w:tr>
+    </w:tbl>
+    <w:p/>
+    <w:p/>
+    <w:p/>
+    <w:p/>
+    <w:p/>
+    <w:p/>
+    <w:p/>
+    <w:p>
+      <w:pPr>
+        <w:rPr>
+          <w:b/>
+          <w:sz w:val="22"/>
+          <w:szCs w:val="22"/>
+        </w:rPr>
+      </w:pPr>
+      <w:r>
+        <w:rPr>
+          <w:b/>
+          <w:sz w:val="22"/>
+          <w:szCs w:val="22"/>
+        </w:rPr>
+        <w:t>Le credenziali va</w:t>
+      </w:r>
+      <w:r>
+        <w:rPr>
+          <w:b/>
+          <w:sz w:val="22"/>
+          <w:szCs w:val="22"/>
+        </w:rPr>
+        <w:t>lide per la creazione della sq</w:t>
+      </w:r>
+      <w:r>
+        <w:rPr>
+          <w:b/>
+          <w:sz w:val="22"/>
+          <w:szCs w:val="22"/>
+        </w:rPr>
+        <w:t>uadra sono: Nome Squadra “Six Points</w:t>
+      </w:r>
+      <w:r>
+        <w:rPr>
+          <w:b/>
+          <w:sz w:val="22"/>
+          <w:szCs w:val="22"/>
+        </w:rPr>
+        <w:t xml:space="preserve">”, carica il logo “6punti.png“.Se il Presidente sceglie un nome un nome per la lega troppo corto come “Mem” </w:t>
+      </w:r>
+      <w:r>
+        <w:rPr>
+          <w:b/>
+          <w:sz w:val="22"/>
+          <w:szCs w:val="22"/>
+        </w:rPr>
+        <w:t xml:space="preserve">o troppo lungo </w:t>
+      </w:r>
+      <w:r>
+        <w:rPr>
+          <w:b/>
+          <w:sz w:val="22"/>
+          <w:szCs w:val="22"/>
+        </w:rPr>
+        <w:t>come“sarebbemoltopiacevolechewordunavoltasu2000funzionasseefacessequellochedovrebbefare”</w:t>
+      </w:r>
+      <w:r>
+        <w:rPr>
+          <w:b/>
+          <w:sz w:val="22"/>
+          <w:szCs w:val="22"/>
+        </w:rPr>
+        <w:t xml:space="preserve"> </w:t>
+      </w:r>
+      <w:r>
+        <w:rPr>
+          <w:b/>
+          <w:sz w:val="22"/>
+          <w:szCs w:val="22"/>
+        </w:rPr>
+        <w:t>o il formato del logo non rispetta quelli stabiliti dal sistema come “.docx” il sistema impedisce la creazione della lega.</w:t>
+      </w:r>
+    </w:p>
+    <w:p>
+      <w:r>
+        <w:rPr>
+          <w:b/>
+        </w:rPr>
+        <w:t xml:space="preserve">FORMATO LOGO, </w:t>
+      </w:r>
+      <w:r>
+        <w:rPr>
+          <w:b/>
+        </w:rPr>
+        <w:t xml:space="preserve">NOME CORRETTO, </w:t>
+      </w:r>
+    </w:p>
+    <w:tbl>
+      <w:tblPr>
+        <w:tblStyle w:val="Tabellafinanziaria"/>
+        <w:tblW w:w="0" w:type="auto"/>
+        <w:tblBorders>
+          <w:top w:val="single" w:sz="4" w:space="0" w:color="auto"/>
+          <w:left w:val="single" w:sz="4" w:space="0" w:color="auto"/>
+          <w:bottom w:val="single" w:sz="4" w:space="0" w:color="auto"/>
+          <w:right w:val="single" w:sz="4" w:space="0" w:color="auto"/>
+          <w:insideH w:val="single" w:sz="4" w:space="0" w:color="auto"/>
+          <w:insideV w:val="single" w:sz="4" w:space="0" w:color="auto"/>
+        </w:tblBorders>
+        <w:tblLook w:val="0680" w:firstRow="0" w:lastRow="0" w:firstColumn="1" w:lastColumn="0" w:noHBand="1" w:noVBand="1"/>
+      </w:tblPr>
+      <w:tblGrid>
+        <w:gridCol w:w="2653"/>
+        <w:gridCol w:w="6535"/>
+      </w:tblGrid>
+      <w:tr>
+        <w:trPr>
+          <w:trHeight w:val="439"/>
+        </w:trPr>
+        <w:tc>
+          <w:tcPr>
+            <w:cnfStyle w:val="001000000000" w:firstRow="0" w:lastRow="0" w:firstColumn="1" w:lastColumn="0" w:oddVBand="0" w:evenVBand="0" w:oddHBand="0" w:evenHBand="0" w:firstRowFirstColumn="0" w:firstRowLastColumn="0" w:lastRowFirstColumn="0" w:lastRowLastColumn="0"/>
+            <w:tcW w:w="2653" w:type="dxa"/>
+            <w:tcBorders>
+              <w:top w:val="single" w:sz="4" w:space="0" w:color="auto"/>
+              <w:left w:val="single" w:sz="4" w:space="0" w:color="auto"/>
+              <w:bottom w:val="single" w:sz="4" w:space="0" w:color="auto"/>
+              <w:right w:val="single" w:sz="4" w:space="0" w:color="auto"/>
+            </w:tcBorders>
+            <w:shd w:val="clear" w:color="auto" w:fill="5B9BD5" w:themeFill="accent1"/>
+            <w:hideMark/>
+          </w:tcPr>
+          <w:p>
+            <w:pPr>
+              <w:spacing w:after="60" w:line="276" w:lineRule="auto"/>
+              <w:rPr>
+                <w:rFonts w:asciiTheme="minorHAnsi" w:hAnsiTheme="minorHAnsi"/>
+                <w:b/>
+                <w:color w:val="FFFFFF" w:themeColor="background1"/>
+              </w:rPr>
+            </w:pPr>
+            <w:r>
+              <w:rPr>
+                <w:rFonts w:asciiTheme="minorHAnsi" w:hAnsiTheme="minorHAnsi"/>
+                <w:b/>
+                <w:color w:val="FFFFFF" w:themeColor="background1"/>
+              </w:rPr>
+              <w:t>Test Case Name</w:t>
+            </w:r>
+          </w:p>
+        </w:tc>
+        <w:tc>
+          <w:tcPr>
+            <w:tcW w:w="6535" w:type="dxa"/>
+            <w:tcBorders>
+              <w:top w:val="single" w:sz="4" w:space="0" w:color="auto"/>
+              <w:left w:val="single" w:sz="4" w:space="0" w:color="auto"/>
+              <w:bottom w:val="single" w:sz="4" w:space="0" w:color="auto"/>
+              <w:right w:val="single" w:sz="4" w:space="0" w:color="auto"/>
+            </w:tcBorders>
+            <w:hideMark/>
+          </w:tcPr>
+          <w:p>
+            <w:pPr>
+              <w:spacing w:after="60" w:line="276" w:lineRule="auto"/>
+              <w:cnfStyle w:val="000000000000" w:firstRow="0" w:lastRow="0" w:firstColumn="0" w:lastColumn="0" w:oddVBand="0" w:evenVBand="0" w:oddHBand="0" w:evenHBand="0" w:firstRowFirstColumn="0" w:firstRowLastColumn="0" w:lastRowFirstColumn="0" w:lastRowLastColumn="0"/>
+            </w:pPr>
+            <w:r>
+              <w:t>Test_CreazioneSquadra</w:t>
+            </w:r>
+          </w:p>
+        </w:tc>
+      </w:tr>
+      <w:tr>
+        <w:trPr>
+          <w:trHeight w:val="428"/>
+        </w:trPr>
+        <w:tc>
+          <w:tcPr>
+            <w:cnfStyle w:val="001000000000" w:firstRow="0" w:lastRow="0" w:firstColumn="1" w:lastColumn="0" w:oddVBand="0" w:evenVBand="0" w:oddHBand="0" w:evenHBand="0" w:firstRowFirstColumn="0" w:firstRowLastColumn="0" w:lastRowFirstColumn="0" w:lastRowLastColumn="0"/>
+            <w:tcW w:w="2653" w:type="dxa"/>
+            <w:tcBorders>
+              <w:top w:val="single" w:sz="4" w:space="0" w:color="auto"/>
+              <w:left w:val="single" w:sz="4" w:space="0" w:color="auto"/>
+              <w:bottom w:val="single" w:sz="4" w:space="0" w:color="auto"/>
+              <w:right w:val="single" w:sz="4" w:space="0" w:color="auto"/>
+            </w:tcBorders>
+            <w:shd w:val="clear" w:color="auto" w:fill="5B9BD5" w:themeFill="accent1"/>
+            <w:hideMark/>
+          </w:tcPr>
+          <w:p>
+            <w:pPr>
+              <w:spacing w:after="60" w:line="276" w:lineRule="auto"/>
+              <w:rPr>
+                <w:rFonts w:asciiTheme="minorHAnsi" w:hAnsiTheme="minorHAnsi"/>
+                <w:b/>
+                <w:color w:val="FFFFFF" w:themeColor="background1"/>
+              </w:rPr>
+            </w:pPr>
+            <w:r>
+              <w:rPr>
+                <w:rFonts w:asciiTheme="minorHAnsi" w:hAnsiTheme="minorHAnsi"/>
+                <w:b/>
+                <w:color w:val="FFFFFF" w:themeColor="background1"/>
+              </w:rPr>
+              <w:t>Test Case ID</w:t>
+            </w:r>
+          </w:p>
+        </w:tc>
+        <w:tc>
+          <w:tcPr>
+            <w:tcW w:w="6535" w:type="dxa"/>
+            <w:tcBorders>
+              <w:top w:val="single" w:sz="4" w:space="0" w:color="auto"/>
+              <w:left w:val="single" w:sz="4" w:space="0" w:color="auto"/>
+              <w:bottom w:val="single" w:sz="4" w:space="0" w:color="auto"/>
+              <w:right w:val="single" w:sz="4" w:space="0" w:color="auto"/>
+            </w:tcBorders>
+            <w:hideMark/>
+          </w:tcPr>
+          <w:p>
+            <w:pPr>
+              <w:spacing w:after="60" w:line="276" w:lineRule="auto"/>
+              <w:cnfStyle w:val="000000000000" w:firstRow="0" w:lastRow="0" w:firstColumn="0" w:lastColumn="0" w:oddVBand="0" w:evenVBand="0" w:oddHBand="0" w:evenHBand="0" w:firstRowFirstColumn="0" w:firstRowLastColumn="0" w:lastRowFirstColumn="0" w:lastRowLastColumn="0"/>
+            </w:pPr>
+            <w:r>
+              <w:t>TC_1.15.3</w:t>
+            </w:r>
+          </w:p>
+        </w:tc>
+      </w:tr>
+      <w:tr>
+        <w:trPr>
+          <w:trHeight w:val="439"/>
+        </w:trPr>
+        <w:tc>
+          <w:tcPr>
+            <w:cnfStyle w:val="001000000000" w:firstRow="0" w:lastRow="0" w:firstColumn="1" w:lastColumn="0" w:oddVBand="0" w:evenVBand="0" w:oddHBand="0" w:evenHBand="0" w:firstRowFirstColumn="0" w:firstRowLastColumn="0" w:lastRowFirstColumn="0" w:lastRowLastColumn="0"/>
+            <w:tcW w:w="2653" w:type="dxa"/>
+            <w:tcBorders>
+              <w:top w:val="single" w:sz="4" w:space="0" w:color="auto"/>
+              <w:left w:val="single" w:sz="4" w:space="0" w:color="auto"/>
+              <w:bottom w:val="single" w:sz="4" w:space="0" w:color="auto"/>
+              <w:right w:val="single" w:sz="4" w:space="0" w:color="auto"/>
+            </w:tcBorders>
+            <w:shd w:val="clear" w:color="auto" w:fill="5B9BD5" w:themeFill="accent1"/>
+            <w:hideMark/>
+          </w:tcPr>
+          <w:p>
+            <w:pPr>
+              <w:spacing w:after="60" w:line="276" w:lineRule="auto"/>
+              <w:rPr>
+                <w:rFonts w:asciiTheme="minorHAnsi" w:hAnsiTheme="minorHAnsi"/>
+                <w:b/>
+                <w:color w:val="FFFFFF" w:themeColor="background1"/>
+              </w:rPr>
+            </w:pPr>
+            <w:r>
+              <w:rPr>
+                <w:rFonts w:asciiTheme="minorHAnsi" w:hAnsiTheme="minorHAnsi"/>
+                <w:b/>
+                <w:color w:val="FFFFFF" w:themeColor="background1"/>
+              </w:rPr>
+              <w:t>Condizione di Entrata</w:t>
+            </w:r>
+          </w:p>
+        </w:tc>
+        <w:tc>
+          <w:tcPr>
+            <w:tcW w:w="6535" w:type="dxa"/>
+            <w:tcBorders>
+              <w:top w:val="single" w:sz="4" w:space="0" w:color="auto"/>
+              <w:left w:val="single" w:sz="4" w:space="0" w:color="auto"/>
+              <w:bottom w:val="single" w:sz="4" w:space="0" w:color="auto"/>
+              <w:right w:val="single" w:sz="4" w:space="0" w:color="auto"/>
+            </w:tcBorders>
+            <w:hideMark/>
+          </w:tcPr>
+          <w:p>
+            <w:pPr>
+              <w:spacing w:after="60" w:line="276" w:lineRule="auto"/>
+              <w:cnfStyle w:val="000000000000" w:firstRow="0" w:lastRow="0" w:firstColumn="0" w:lastColumn="0" w:oddVBand="0" w:evenVBand="0" w:oddHBand="0" w:evenHBand="0" w:firstRowFirstColumn="0" w:firstRowLastColumn="0" w:lastRowFirstColumn="0" w:lastRowLastColumn="0"/>
+              <w:rPr>
+                <w:lang w:val="it-IT"/>
+              </w:rPr>
+            </w:pPr>
+            <w:r>
+              <w:rPr>
+                <w:lang w:val="it-IT"/>
+              </w:rPr>
+              <w:t>L’utente ha accettato l’invito ad una lega</w:t>
+            </w:r>
+          </w:p>
+        </w:tc>
+      </w:tr>
+      <w:tr>
+        <w:trPr>
+          <w:trHeight w:val="4523"/>
+        </w:trPr>
+        <w:tc>
+          <w:tcPr>
+            <w:cnfStyle w:val="001000000000" w:firstRow="0" w:lastRow="0" w:firstColumn="1" w:lastColumn="0" w:oddVBand="0" w:evenVBand="0" w:oddHBand="0" w:evenHBand="0" w:firstRowFirstColumn="0" w:firstRowLastColumn="0" w:lastRowFirstColumn="0" w:lastRowLastColumn="0"/>
+            <w:tcW w:w="2653" w:type="dxa"/>
+            <w:tcBorders>
+              <w:top w:val="single" w:sz="4" w:space="0" w:color="auto"/>
+              <w:left w:val="single" w:sz="4" w:space="0" w:color="auto"/>
+              <w:bottom w:val="single" w:sz="4" w:space="0" w:color="auto"/>
+              <w:right w:val="single" w:sz="4" w:space="0" w:color="auto"/>
+            </w:tcBorders>
+            <w:shd w:val="clear" w:color="auto" w:fill="5B9BD5" w:themeFill="accent1"/>
+            <w:hideMark/>
+          </w:tcPr>
+          <w:p>
+            <w:pPr>
+              <w:spacing w:after="60" w:line="276" w:lineRule="auto"/>
+              <w:rPr>
+                <w:rFonts w:asciiTheme="minorHAnsi" w:hAnsiTheme="minorHAnsi"/>
+                <w:b/>
+                <w:color w:val="FFFFFF" w:themeColor="background1"/>
+              </w:rPr>
+            </w:pPr>
+            <w:r>
+              <w:rPr>
+                <w:rFonts w:asciiTheme="minorHAnsi" w:hAnsiTheme="minorHAnsi"/>
+                <w:b/>
+                <w:color w:val="FFFFFF" w:themeColor="background1"/>
+              </w:rPr>
+              <w:lastRenderedPageBreak/>
+              <w:t>Flusso degli Eventi</w:t>
+            </w:r>
+          </w:p>
+        </w:tc>
+        <w:tc>
+          <w:tcPr>
+            <w:tcW w:w="6535" w:type="dxa"/>
+            <w:tcBorders>
+              <w:top w:val="single" w:sz="4" w:space="0" w:color="auto"/>
+              <w:left w:val="single" w:sz="4" w:space="0" w:color="auto"/>
+              <w:bottom w:val="single" w:sz="4" w:space="0" w:color="auto"/>
+              <w:right w:val="single" w:sz="4" w:space="0" w:color="auto"/>
+            </w:tcBorders>
+            <w:hideMark/>
+          </w:tcPr>
+          <w:p>
+            <w:pPr>
+              <w:pStyle w:val="Paragrafoelenco"/>
+              <w:numPr>
+                <w:ilvl w:val="0"/>
+                <w:numId w:val="9"/>
+              </w:numPr>
+              <w:spacing w:after="0" w:line="276" w:lineRule="auto"/>
+              <w:cnfStyle w:val="000000000000" w:firstRow="0" w:lastRow="0" w:firstColumn="0" w:lastColumn="0" w:oddVBand="0" w:evenVBand="0" w:oddHBand="0" w:evenHBand="0" w:firstRowFirstColumn="0" w:firstRowLastColumn="0" w:lastRowFirstColumn="0" w:lastRowLastColumn="0"/>
+              <w:rPr>
+                <w:lang w:val="it-IT"/>
+              </w:rPr>
+            </w:pPr>
+            <w:r>
+              <w:rPr>
+                <w:lang w:val="it-IT"/>
+              </w:rPr>
+              <w:t>L’utente crea la sua squadra</w:t>
+            </w:r>
+          </w:p>
+          <w:p>
+            <w:pPr>
+              <w:pStyle w:val="Paragrafoelenco"/>
+              <w:numPr>
+                <w:ilvl w:val="0"/>
+                <w:numId w:val="9"/>
+              </w:numPr>
+              <w:spacing w:after="0" w:line="276" w:lineRule="auto"/>
+              <w:ind w:left="2930"/>
+              <w:cnfStyle w:val="000000000000" w:firstRow="0" w:lastRow="0" w:firstColumn="0" w:lastColumn="0" w:oddVBand="0" w:evenVBand="0" w:oddHBand="0" w:evenHBand="0" w:firstRowFirstColumn="0" w:firstRowLastColumn="0" w:lastRowFirstColumn="0" w:lastRowLastColumn="0"/>
+              <w:rPr>
+                <w:lang w:val="it-IT"/>
+              </w:rPr>
+            </w:pPr>
+            <w:r>
+              <w:rPr>
+                <w:rFonts w:eastAsia="Times New Roman" w:cs="Times New Roman"/>
+                <w:lang w:val="it-IT" w:eastAsia="it-IT"/>
+              </w:rPr>
+              <w:t>Il sito</w:t>
+            </w:r>
+            <w:r>
+              <w:rPr>
+                <w:lang w:val="it-IT"/>
+              </w:rPr>
+              <w:t xml:space="preserve"> presenta la scherma</w:t>
+            </w:r>
+            <w:r>
+              <w:rPr>
+                <w:lang w:val="it-IT"/>
+              </w:rPr>
+              <w:t>ta relativa alla creazione della squadra</w:t>
+            </w:r>
+          </w:p>
+          <w:p>
+            <w:pPr>
+              <w:pStyle w:val="Paragrafoelenco"/>
+              <w:numPr>
+                <w:ilvl w:val="0"/>
+                <w:numId w:val="9"/>
+              </w:numPr>
+              <w:spacing w:after="0" w:line="276" w:lineRule="auto"/>
+              <w:cnfStyle w:val="000000000000" w:firstRow="0" w:lastRow="0" w:firstColumn="0" w:lastColumn="0" w:oddVBand="0" w:evenVBand="0" w:oddHBand="0" w:evenHBand="0" w:firstRowFirstColumn="0" w:firstRowLastColumn="0" w:lastRowFirstColumn="0" w:lastRowLastColumn="0"/>
+              <w:rPr>
+                <w:color w:val="000000" w:themeColor="text1"/>
+                <w:lang w:val="it-IT"/>
+              </w:rPr>
+            </w:pPr>
+            <w:r>
+              <w:rPr>
+                <w:lang w:val="it-IT"/>
+              </w:rPr>
+              <w:t>L’utente sel</w:t>
+            </w:r>
+            <w:r>
+              <w:rPr>
+                <w:lang w:val="it-IT"/>
+              </w:rPr>
+              <w:t>eziona un file con formato</w:t>
+            </w:r>
+            <w:r>
+              <w:rPr>
+                <w:lang w:val="it-IT"/>
+              </w:rPr>
+              <w:t xml:space="preserve"> corretto per il logo della squadra</w:t>
+            </w:r>
+          </w:p>
+          <w:p>
+            <w:pPr>
+              <w:pStyle w:val="Paragrafoelenco"/>
+              <w:numPr>
+                <w:ilvl w:val="0"/>
+                <w:numId w:val="9"/>
+              </w:numPr>
+              <w:spacing w:after="0" w:line="276" w:lineRule="auto"/>
+              <w:ind w:left="2949"/>
+              <w:cnfStyle w:val="000000000000" w:firstRow="0" w:lastRow="0" w:firstColumn="0" w:lastColumn="0" w:oddVBand="0" w:evenVBand="0" w:oddHBand="0" w:evenHBand="0" w:firstRowFirstColumn="0" w:firstRowLastColumn="0" w:lastRowFirstColumn="0" w:lastRowLastColumn="0"/>
+              <w:rPr>
+                <w:color w:val="000000" w:themeColor="text1"/>
+                <w:lang w:val="it-IT"/>
+              </w:rPr>
+            </w:pPr>
+            <w:r>
+              <w:rPr>
+                <w:lang w:val="it-IT"/>
+              </w:rPr>
+              <w:t xml:space="preserve">Il sito </w:t>
+            </w:r>
+            <w:r>
+              <w:rPr>
+                <w:lang w:val="it-IT"/>
+              </w:rPr>
+              <w:t>mostra un messaggio di avvenuto caricamento</w:t>
+            </w:r>
+          </w:p>
+          <w:p>
+            <w:pPr>
+              <w:pStyle w:val="Paragrafoelenco"/>
+              <w:numPr>
+                <w:ilvl w:val="0"/>
+                <w:numId w:val="9"/>
+              </w:numPr>
+              <w:spacing w:after="0" w:line="276" w:lineRule="auto"/>
+              <w:ind w:left="2949"/>
+              <w:cnfStyle w:val="000000000000" w:firstRow="0" w:lastRow="0" w:firstColumn="0" w:lastColumn="0" w:oddVBand="0" w:evenVBand="0" w:oddHBand="0" w:evenHBand="0" w:firstRowFirstColumn="0" w:firstRowLastColumn="0" w:lastRowFirstColumn="0" w:lastRowLastColumn="0"/>
+              <w:rPr>
+                <w:color w:val="000000" w:themeColor="text1"/>
+                <w:lang w:val="it-IT"/>
+              </w:rPr>
+            </w:pPr>
+            <w:r>
+              <w:rPr>
+                <w:lang w:val="it-IT"/>
+              </w:rPr>
+              <w:t>Il pre</w:t>
+            </w:r>
+            <w:r>
+              <w:rPr>
+                <w:lang w:val="it-IT"/>
+              </w:rPr>
+              <w:t>sidente chiama la squadra “Six points</w:t>
+            </w:r>
+            <w:r>
+              <w:rPr>
+                <w:lang w:val="it-IT"/>
+              </w:rPr>
+              <w:t>”</w:t>
+            </w:r>
+          </w:p>
+          <w:p>
+            <w:pPr>
+              <w:pStyle w:val="Paragrafoelenco"/>
+              <w:numPr>
+                <w:ilvl w:val="0"/>
+                <w:numId w:val="9"/>
+              </w:numPr>
+              <w:spacing w:after="0" w:line="276" w:lineRule="auto"/>
+              <w:ind w:left="2949"/>
+              <w:cnfStyle w:val="000000000000" w:firstRow="0" w:lastRow="0" w:firstColumn="0" w:lastColumn="0" w:oddVBand="0" w:evenVBand="0" w:oddHBand="0" w:evenHBand="0" w:firstRowFirstColumn="0" w:firstRowLastColumn="0" w:lastRowFirstColumn="0" w:lastRowLastColumn="0"/>
+              <w:rPr>
+                <w:color w:val="000000" w:themeColor="text1"/>
+                <w:lang w:val="it-IT"/>
+              </w:rPr>
+            </w:pPr>
+            <w:r>
+              <w:rPr>
+                <w:lang w:val="it-IT"/>
+              </w:rPr>
+              <w:t>Il sito permette di creare la lega</w:t>
+            </w:r>
+          </w:p>
+        </w:tc>
+      </w:tr>
+      <w:tr>
+        <w:trPr>
+          <w:trHeight w:val="439"/>
+        </w:trPr>
+        <w:tc>
+          <w:tcPr>
+            <w:cnfStyle w:val="001000000000" w:firstRow="0" w:lastRow="0" w:firstColumn="1" w:lastColumn="0" w:oddVBand="0" w:evenVBand="0" w:oddHBand="0" w:evenHBand="0" w:firstRowFirstColumn="0" w:firstRowLastColumn="0" w:lastRowFirstColumn="0" w:lastRowLastColumn="0"/>
+            <w:tcW w:w="2653" w:type="dxa"/>
+            <w:tcBorders>
+              <w:top w:val="single" w:sz="4" w:space="0" w:color="auto"/>
+              <w:left w:val="single" w:sz="4" w:space="0" w:color="auto"/>
+              <w:bottom w:val="single" w:sz="4" w:space="0" w:color="auto"/>
+              <w:right w:val="single" w:sz="4" w:space="0" w:color="auto"/>
+            </w:tcBorders>
+            <w:shd w:val="clear" w:color="auto" w:fill="5B9BD5" w:themeFill="accent1"/>
+            <w:hideMark/>
+          </w:tcPr>
+          <w:p>
+            <w:pPr>
+              <w:spacing w:after="60" w:line="276" w:lineRule="auto"/>
+              <w:rPr>
+                <w:rFonts w:asciiTheme="minorHAnsi" w:hAnsiTheme="minorHAnsi"/>
+                <w:b/>
+                <w:color w:val="FFFFFF" w:themeColor="background1"/>
+              </w:rPr>
+            </w:pPr>
+            <w:r>
+              <w:rPr>
+                <w:rFonts w:asciiTheme="minorHAnsi" w:hAnsiTheme="minorHAnsi"/>
+                <w:b/>
+                <w:color w:val="FFFFFF" w:themeColor="background1"/>
+              </w:rPr>
+              <w:t>Condizione di uscita</w:t>
+            </w:r>
+          </w:p>
+        </w:tc>
+        <w:tc>
+          <w:tcPr>
+            <w:tcW w:w="6535" w:type="dxa"/>
+            <w:tcBorders>
+              <w:top w:val="single" w:sz="4" w:space="0" w:color="auto"/>
+              <w:left w:val="single" w:sz="4" w:space="0" w:color="auto"/>
+              <w:bottom w:val="single" w:sz="4" w:space="0" w:color="auto"/>
+              <w:right w:val="single" w:sz="4" w:space="0" w:color="auto"/>
+            </w:tcBorders>
+            <w:hideMark/>
+          </w:tcPr>
+          <w:p>
+            <w:pPr>
+              <w:spacing w:after="60" w:line="276" w:lineRule="auto"/>
+              <w:cnfStyle w:val="000000000000" w:firstRow="0" w:lastRow="0" w:firstColumn="0" w:lastColumn="0" w:oddVBand="0" w:evenVBand="0" w:oddHBand="0" w:evenHBand="0" w:firstRowFirstColumn="0" w:firstRowLastColumn="0" w:lastRowFirstColumn="0" w:lastRowLastColumn="0"/>
+              <w:rPr>
+                <w:lang w:val="it-IT"/>
+              </w:rPr>
+            </w:pPr>
+            <w:r>
+              <w:rPr>
+                <w:lang w:val="it-IT"/>
+              </w:rPr>
+              <w:t>L’utente visualizza il m</w:t>
+            </w:r>
+            <w:r>
+              <w:rPr>
+                <w:lang w:val="it-IT"/>
+              </w:rPr>
+              <w:t>essaggio di avvenuta creazione</w:t>
+            </w:r>
+          </w:p>
+        </w:tc>
+      </w:tr>
+    </w:tbl>
+    <w:p>
+      <w:pPr>
+        <w:spacing w:line="276" w:lineRule="auto"/>
+        <w:rPr>
+          <w:b/>
+        </w:rPr>
+      </w:pPr>
+    </w:p>
+    <w:tbl>
+      <w:tblPr>
+        <w:tblStyle w:val="Tabellafinanziaria"/>
+        <w:tblW w:w="0" w:type="auto"/>
+        <w:tblBorders>
+          <w:top w:val="single" w:sz="4" w:space="0" w:color="auto"/>
+          <w:left w:val="single" w:sz="4" w:space="0" w:color="auto"/>
+          <w:bottom w:val="single" w:sz="4" w:space="0" w:color="auto"/>
+          <w:right w:val="single" w:sz="4" w:space="0" w:color="auto"/>
+          <w:insideH w:val="single" w:sz="4" w:space="0" w:color="auto"/>
+          <w:insideV w:val="single" w:sz="4" w:space="0" w:color="auto"/>
+        </w:tblBorders>
+        <w:tblLook w:val="0680" w:firstRow="0" w:lastRow="0" w:firstColumn="1" w:lastColumn="0" w:noHBand="1" w:noVBand="1"/>
+      </w:tblPr>
+      <w:tblGrid>
+        <w:gridCol w:w="2624"/>
+        <w:gridCol w:w="6437"/>
+      </w:tblGrid>
+      <w:tr>
+        <w:tc>
+          <w:tcPr>
+            <w:cnfStyle w:val="001000000000" w:firstRow="0" w:lastRow="0" w:firstColumn="1" w:lastColumn="0" w:oddVBand="0" w:evenVBand="0" w:oddHBand="0" w:evenHBand="0" w:firstRowFirstColumn="0" w:firstRowLastColumn="0" w:lastRowFirstColumn="0" w:lastRowLastColumn="0"/>
+            <w:tcW w:w="2624" w:type="dxa"/>
+            <w:tcBorders>
+              <w:top w:val="single" w:sz="4" w:space="0" w:color="auto"/>
+              <w:left w:val="single" w:sz="4" w:space="0" w:color="auto"/>
+              <w:bottom w:val="single" w:sz="4" w:space="0" w:color="auto"/>
+              <w:right w:val="single" w:sz="4" w:space="0" w:color="auto"/>
+            </w:tcBorders>
+            <w:shd w:val="clear" w:color="auto" w:fill="5B9BD5" w:themeFill="accent1"/>
+            <w:hideMark/>
+          </w:tcPr>
+          <w:p>
+            <w:pPr>
+              <w:spacing w:after="60" w:line="276" w:lineRule="auto"/>
+              <w:rPr>
+                <w:rFonts w:asciiTheme="minorHAnsi" w:hAnsiTheme="minorHAnsi"/>
+                <w:b/>
+                <w:color w:val="FFFFFF" w:themeColor="background1"/>
+              </w:rPr>
+            </w:pPr>
+            <w:r>
+              <w:rPr>
+                <w:rFonts w:asciiTheme="minorHAnsi" w:hAnsiTheme="minorHAnsi"/>
+                <w:b/>
+                <w:color w:val="FFFFFF" w:themeColor="background1"/>
+              </w:rPr>
+              <w:t>Test Case Name</w:t>
+            </w:r>
+          </w:p>
+        </w:tc>
+        <w:tc>
+          <w:tcPr>
+            <w:tcW w:w="6437" w:type="dxa"/>
+            <w:tcBorders>
+              <w:top w:val="single" w:sz="4" w:space="0" w:color="auto"/>
+              <w:left w:val="single" w:sz="4" w:space="0" w:color="auto"/>
+              <w:bottom w:val="single" w:sz="4" w:space="0" w:color="auto"/>
+              <w:right w:val="single" w:sz="4" w:space="0" w:color="auto"/>
+            </w:tcBorders>
+            <w:hideMark/>
+          </w:tcPr>
+          <w:p>
+            <w:pPr>
+              <w:spacing w:after="60" w:line="276" w:lineRule="auto"/>
+              <w:cnfStyle w:val="000000000000" w:firstRow="0" w:lastRow="0" w:firstColumn="0" w:lastColumn="0" w:oddVBand="0" w:evenVBand="0" w:oddHBand="0" w:evenHBand="0" w:firstRowFirstColumn="0" w:firstRowLastColumn="0" w:lastRowFirstColumn="0" w:lastRowLastColumn="0"/>
+            </w:pPr>
+            <w:r>
+              <w:t>Test_CreazioneSquadra</w:t>
+            </w:r>
+          </w:p>
+        </w:tc>
+      </w:tr>
+      <w:tr>
+        <w:tc>
+          <w:tcPr>
+            <w:cnfStyle w:val="001000000000" w:firstRow="0" w:lastRow="0" w:firstColumn="1" w:lastColumn="0" w:oddVBand="0" w:evenVBand="0" w:oddHBand="0" w:evenHBand="0" w:firstRowFirstColumn="0" w:firstRowLastColumn="0" w:lastRowFirstColumn="0" w:lastRowLastColumn="0"/>
+            <w:tcW w:w="2624" w:type="dxa"/>
+            <w:tcBorders>
+              <w:top w:val="single" w:sz="4" w:space="0" w:color="auto"/>
+              <w:left w:val="single" w:sz="4" w:space="0" w:color="auto"/>
+              <w:bottom w:val="single" w:sz="4" w:space="0" w:color="auto"/>
+              <w:right w:val="single" w:sz="4" w:space="0" w:color="auto"/>
+            </w:tcBorders>
+            <w:shd w:val="clear" w:color="auto" w:fill="5B9BD5" w:themeFill="accent1"/>
+            <w:hideMark/>
+          </w:tcPr>
+          <w:p>
+            <w:pPr>
+              <w:spacing w:after="60" w:line="276" w:lineRule="auto"/>
+              <w:rPr>
+                <w:rFonts w:asciiTheme="minorHAnsi" w:hAnsiTheme="minorHAnsi"/>
+                <w:b/>
+                <w:color w:val="FFFFFF" w:themeColor="background1"/>
+              </w:rPr>
+            </w:pPr>
+            <w:r>
+              <w:rPr>
+                <w:rFonts w:asciiTheme="minorHAnsi" w:hAnsiTheme="minorHAnsi"/>
+                <w:b/>
+                <w:color w:val="FFFFFF" w:themeColor="background1"/>
+              </w:rPr>
+              <w:t>Test Case ID</w:t>
+            </w:r>
+          </w:p>
+        </w:tc>
+        <w:tc>
+          <w:tcPr>
+            <w:tcW w:w="6437" w:type="dxa"/>
+            <w:tcBorders>
+              <w:top w:val="single" w:sz="4" w:space="0" w:color="auto"/>
+              <w:left w:val="single" w:sz="4" w:space="0" w:color="auto"/>
+              <w:bottom w:val="single" w:sz="4" w:space="0" w:color="auto"/>
+              <w:right w:val="single" w:sz="4" w:space="0" w:color="auto"/>
+            </w:tcBorders>
+            <w:hideMark/>
+          </w:tcPr>
+          <w:p>
+            <w:pPr>
+              <w:spacing w:after="60" w:line="276" w:lineRule="auto"/>
+              <w:cnfStyle w:val="000000000000" w:firstRow="0" w:lastRow="0" w:firstColumn="0" w:lastColumn="0" w:oddVBand="0" w:evenVBand="0" w:oddHBand="0" w:evenHBand="0" w:firstRowFirstColumn="0" w:firstRowLastColumn="0" w:lastRowFirstColumn="0" w:lastRowLastColumn="0"/>
+            </w:pPr>
+            <w:r>
+              <w:t>TC_1.15.3</w:t>
+            </w:r>
+          </w:p>
+        </w:tc>
+      </w:tr>
+      <w:tr>
+        <w:tc>
+          <w:tcPr>
+            <w:cnfStyle w:val="001000000000" w:firstRow="0" w:lastRow="0" w:firstColumn="1" w:lastColumn="0" w:oddVBand="0" w:evenVBand="0" w:oddHBand="0" w:evenHBand="0" w:firstRowFirstColumn="0" w:firstRowLastColumn="0" w:lastRowFirstColumn="0" w:lastRowLastColumn="0"/>
+            <w:tcW w:w="2624" w:type="dxa"/>
+            <w:tcBorders>
+              <w:top w:val="single" w:sz="4" w:space="0" w:color="auto"/>
+              <w:left w:val="single" w:sz="4" w:space="0" w:color="auto"/>
+              <w:bottom w:val="single" w:sz="4" w:space="0" w:color="auto"/>
+              <w:right w:val="single" w:sz="4" w:space="0" w:color="auto"/>
+            </w:tcBorders>
+            <w:shd w:val="clear" w:color="auto" w:fill="5B9BD5" w:themeFill="accent1"/>
+            <w:hideMark/>
+          </w:tcPr>
+          <w:p>
+            <w:pPr>
+              <w:spacing w:after="60" w:line="276" w:lineRule="auto"/>
+              <w:rPr>
+                <w:rFonts w:asciiTheme="minorHAnsi" w:hAnsiTheme="minorHAnsi"/>
+                <w:b/>
+                <w:color w:val="FFFFFF" w:themeColor="background1"/>
+              </w:rPr>
+            </w:pPr>
+            <w:r>
+              <w:rPr>
+                <w:rFonts w:asciiTheme="minorHAnsi" w:hAnsiTheme="minorHAnsi"/>
+                <w:b/>
+                <w:color w:val="FFFFFF" w:themeColor="background1"/>
+              </w:rPr>
+              <w:t>Input</w:t>
+            </w:r>
+          </w:p>
+        </w:tc>
+        <w:tc>
+          <w:tcPr>
+            <w:tcW w:w="6437" w:type="dxa"/>
+            <w:tcBorders>
+              <w:top w:val="single" w:sz="4" w:space="0" w:color="auto"/>
+              <w:left w:val="single" w:sz="4" w:space="0" w:color="auto"/>
+              <w:bottom w:val="single" w:sz="4" w:space="0" w:color="auto"/>
+              <w:right w:val="single" w:sz="4" w:space="0" w:color="auto"/>
+            </w:tcBorders>
+            <w:hideMark/>
+          </w:tcPr>
+          <w:p>
+            <w:pPr>
+              <w:spacing w:after="60" w:line="276" w:lineRule="auto"/>
+              <w:cnfStyle w:val="000000000000" w:firstRow="0" w:lastRow="0" w:firstColumn="0" w:lastColumn="0" w:oddVBand="0" w:evenVBand="0" w:oddHBand="0" w:evenHBand="0" w:firstRowFirstColumn="0" w:firstRowLastColumn="0" w:lastRowFirstColumn="0" w:lastRowLastColumn="0"/>
+              <w:rPr>
+                <w:lang w:val="it-IT"/>
+              </w:rPr>
+            </w:pPr>
+            <w:r>
+              <w:rPr>
+                <w:lang w:val="it-IT"/>
+              </w:rPr>
+              <w:t>File con formato c</w:t>
+            </w:r>
+            <w:r>
+              <w:rPr>
+                <w:lang w:val="it-IT"/>
+              </w:rPr>
+              <w:t>orretto e nome squadra</w:t>
+            </w:r>
+            <w:r>
+              <w:rPr>
+                <w:lang w:val="it-IT"/>
+              </w:rPr>
+              <w:t xml:space="preserve"> corretto</w:t>
+            </w:r>
+          </w:p>
+        </w:tc>
+      </w:tr>
+      <w:tr>
+        <w:tc>
+          <w:tcPr>
+            <w:cnfStyle w:val="001000000000" w:firstRow="0" w:lastRow="0" w:firstColumn="1" w:lastColumn="0" w:oddVBand="0" w:evenVBand="0" w:oddHBand="0" w:evenHBand="0" w:firstRowFirstColumn="0" w:firstRowLastColumn="0" w:lastRowFirstColumn="0" w:lastRowLastColumn="0"/>
+            <w:tcW w:w="2624" w:type="dxa"/>
+            <w:tcBorders>
+              <w:top w:val="single" w:sz="4" w:space="0" w:color="auto"/>
+              <w:left w:val="single" w:sz="4" w:space="0" w:color="auto"/>
+              <w:bottom w:val="single" w:sz="4" w:space="0" w:color="auto"/>
+              <w:right w:val="single" w:sz="4" w:space="0" w:color="auto"/>
+            </w:tcBorders>
+            <w:shd w:val="clear" w:color="auto" w:fill="5B9BD5" w:themeFill="accent1"/>
+            <w:hideMark/>
+          </w:tcPr>
+          <w:p>
+            <w:pPr>
+              <w:spacing w:after="60" w:line="276" w:lineRule="auto"/>
+              <w:rPr>
+                <w:rFonts w:asciiTheme="minorHAnsi" w:hAnsiTheme="minorHAnsi"/>
+                <w:b/>
+                <w:color w:val="FFFFFF" w:themeColor="background1"/>
+              </w:rPr>
+            </w:pPr>
+            <w:r>
+              <w:rPr>
+                <w:rFonts w:asciiTheme="minorHAnsi" w:hAnsiTheme="minorHAnsi"/>
+                <w:b/>
+                <w:color w:val="FFFFFF" w:themeColor="background1"/>
+              </w:rPr>
+              <w:t>Oracolo</w:t>
+            </w:r>
+          </w:p>
+        </w:tc>
+        <w:tc>
+          <w:tcPr>
+            <w:tcW w:w="6437" w:type="dxa"/>
+            <w:tcBorders>
+              <w:top w:val="single" w:sz="4" w:space="0" w:color="auto"/>
+              <w:left w:val="single" w:sz="4" w:space="0" w:color="auto"/>
+              <w:bottom w:val="single" w:sz="4" w:space="0" w:color="auto"/>
+              <w:right w:val="single" w:sz="4" w:space="0" w:color="auto"/>
+            </w:tcBorders>
+            <w:hideMark/>
+          </w:tcPr>
+          <w:p>
+            <w:pPr>
+              <w:spacing w:after="60" w:line="276" w:lineRule="auto"/>
+              <w:cnfStyle w:val="000000000000" w:firstRow="0" w:lastRow="0" w:firstColumn="0" w:lastColumn="0" w:oddVBand="0" w:evenVBand="0" w:oddHBand="0" w:evenHBand="0" w:firstRowFirstColumn="0" w:firstRowLastColumn="0" w:lastRowFirstColumn="0" w:lastRowLastColumn="0"/>
+              <w:rPr>
+                <w:lang w:val="it-IT"/>
+              </w:rPr>
+            </w:pPr>
+            <w:r>
+              <w:rPr>
+                <w:lang w:val="it-IT"/>
+              </w:rPr>
+              <w:t xml:space="preserve">4. Deve essere </w:t>
+            </w:r>
+            <w:r>
+              <w:rPr>
+                <w:lang w:val="it-IT"/>
+              </w:rPr>
+              <w:t xml:space="preserve">creata la squadra </w:t>
+            </w:r>
+            <w:r>
+              <w:rPr>
+                <w:lang w:val="it-IT"/>
+              </w:rPr>
+              <w:t xml:space="preserve">e </w:t>
+            </w:r>
+            <w:r>
+              <w:rPr>
+                <w:lang w:val="it-IT"/>
+              </w:rPr>
+              <w:t xml:space="preserve">visualizzato un messaggio </w:t>
+            </w:r>
+            <w:r>
+              <w:rPr>
+                <w:lang w:val="it-IT"/>
+              </w:rPr>
+              <w:t>di avvenuta creazione</w:t>
+            </w:r>
+            <w:r>
+              <w:rPr>
+                <w:lang w:val="it-IT"/>
+              </w:rPr>
+              <w:t xml:space="preserve"> </w:t>
+            </w:r>
+          </w:p>
+        </w:tc>
+      </w:tr>
+      <w:tr>
+        <w:tc>
+          <w:tcPr>
+            <w:cnfStyle w:val="001000000000" w:firstRow="0" w:lastRow="0" w:firstColumn="1" w:lastColumn="0" w:oddVBand="0" w:evenVBand="0" w:oddHBand="0" w:evenHBand="0" w:firstRowFirstColumn="0" w:firstRowLastColumn="0" w:lastRowFirstColumn="0" w:lastRowLastColumn="0"/>
+            <w:tcW w:w="2624" w:type="dxa"/>
+            <w:tcBorders>
+              <w:top w:val="single" w:sz="4" w:space="0" w:color="auto"/>
+              <w:left w:val="single" w:sz="4" w:space="0" w:color="auto"/>
+              <w:bottom w:val="single" w:sz="4" w:space="0" w:color="auto"/>
+              <w:right w:val="single" w:sz="4" w:space="0" w:color="auto"/>
+            </w:tcBorders>
+            <w:shd w:val="clear" w:color="auto" w:fill="5B9BD5" w:themeFill="accent1"/>
+            <w:hideMark/>
+          </w:tcPr>
+          <w:p>
+            <w:pPr>
+              <w:spacing w:after="60" w:line="276" w:lineRule="auto"/>
+              <w:rPr>
+                <w:rFonts w:asciiTheme="minorHAnsi" w:hAnsiTheme="minorHAnsi"/>
+                <w:b/>
+                <w:color w:val="FFFFFF" w:themeColor="background1"/>
+              </w:rPr>
+            </w:pPr>
+            <w:r>
+              <w:rPr>
+                <w:rFonts w:asciiTheme="minorHAnsi" w:hAnsiTheme="minorHAnsi"/>
+                <w:b/>
+                <w:color w:val="FFFFFF" w:themeColor="background1"/>
+              </w:rPr>
+              <w:t>Log</w:t>
+            </w:r>
+          </w:p>
+        </w:tc>
+        <w:tc>
+          <w:tcPr>
+            <w:tcW w:w="6437" w:type="dxa"/>
+            <w:tcBorders>
+              <w:top w:val="single" w:sz="4" w:space="0" w:color="auto"/>
+              <w:left w:val="single" w:sz="4" w:space="0" w:color="auto"/>
+              <w:bottom w:val="single" w:sz="4" w:space="0" w:color="auto"/>
+              <w:right w:val="single" w:sz="4" w:space="0" w:color="auto"/>
+            </w:tcBorders>
+            <w:hideMark/>
+          </w:tcPr>
+          <w:p>
+            <w:pPr>
+              <w:spacing w:after="60" w:line="276" w:lineRule="auto"/>
+              <w:cnfStyle w:val="000000000000" w:firstRow="0" w:lastRow="0" w:firstColumn="0" w:lastColumn="0" w:oddVBand="0" w:evenVBand="0" w:oddHBand="0" w:evenHBand="0" w:firstRowFirstColumn="0" w:firstRowLastColumn="0" w:lastRowFirstColumn="0" w:lastRowLastColumn="0"/>
+              <w:rPr>
+                <w:sz w:val="22"/>
+                <w:szCs w:val="22"/>
+                <w:lang w:val="it-IT"/>
+              </w:rPr>
+            </w:pPr>
+            <w:r>
+              <w:rPr>
+                <w:rFonts w:eastAsia="Times New Roman" w:cs="Times New Roman"/>
+                <w:sz w:val="22"/>
+                <w:szCs w:val="22"/>
+                <w:lang w:val="it-IT"/>
+              </w:rPr>
+              <w:t xml:space="preserve">Poiché l’utente ha selezionato un </w:t>
+            </w:r>
+            <w:r>
+              <w:rPr>
+                <w:sz w:val="22"/>
+                <w:szCs w:val="22"/>
+                <w:lang w:val="it-IT"/>
+              </w:rPr>
+              <w:t>file c</w:t>
+            </w:r>
+            <w:r>
+              <w:rPr>
+                <w:sz w:val="22"/>
+                <w:szCs w:val="22"/>
+                <w:lang w:val="it-IT"/>
+              </w:rPr>
+              <w:t xml:space="preserve">on formato corretto e nome squadra </w:t>
+            </w:r>
+            <w:r>
+              <w:rPr>
+                <w:sz w:val="22"/>
+                <w:szCs w:val="22"/>
+                <w:lang w:val="it-IT"/>
+              </w:rPr>
+              <w:t xml:space="preserve">valido, </w:t>
+            </w:r>
+            <w:r>
+              <w:rPr>
+                <w:rFonts w:eastAsia="Times New Roman" w:cs="Times New Roman"/>
+                <w:sz w:val="22"/>
+                <w:szCs w:val="22"/>
+                <w:lang w:val="it-IT"/>
+              </w:rPr>
+              <w:t>il sito mostra il messaggio di</w:t>
+            </w:r>
+            <w:r>
+              <w:rPr>
+                <w:sz w:val="22"/>
+                <w:szCs w:val="22"/>
+                <w:lang w:val="it-IT"/>
+              </w:rPr>
+              <w:t xml:space="preserve"> </w:t>
+            </w:r>
+            <w:r>
+              <w:rPr>
+                <w:sz w:val="22"/>
+                <w:szCs w:val="22"/>
+                <w:lang w:val="it-IT"/>
+              </w:rPr>
+              <w:t>avvenuta creazione squadra</w:t>
+            </w:r>
+          </w:p>
+        </w:tc>
+      </w:tr>
+    </w:tbl>
+    <w:p>
+      <w:pPr>
+        <w:spacing w:line="276" w:lineRule="auto"/>
+      </w:pPr>
+    </w:p>
+    <w:p>
+      <w:r>
+        <w:rPr>
+          <w:b/>
+        </w:rPr>
+        <w:t xml:space="preserve">FORMATO LOGO NON CORRETTO, NOME CORRETTO, </w:t>
+      </w:r>
+    </w:p>
+    <w:tbl>
+      <w:tblPr>
+        <w:tblStyle w:val="Tabellafinanziaria"/>
+        <w:tblW w:w="0" w:type="auto"/>
+        <w:tblBorders>
+          <w:top w:val="single" w:sz="4" w:space="0" w:color="auto"/>
+          <w:left w:val="single" w:sz="4" w:space="0" w:color="auto"/>
+          <w:bottom w:val="single" w:sz="4" w:space="0" w:color="auto"/>
+          <w:right w:val="single" w:sz="4" w:space="0" w:color="auto"/>
+          <w:insideH w:val="single" w:sz="4" w:space="0" w:color="auto"/>
+          <w:insideV w:val="single" w:sz="4" w:space="0" w:color="auto"/>
+        </w:tblBorders>
+        <w:tblLook w:val="0680" w:firstRow="0" w:lastRow="0" w:firstColumn="1" w:lastColumn="0" w:noHBand="1" w:noVBand="1"/>
+      </w:tblPr>
+      <w:tblGrid>
+        <w:gridCol w:w="2653"/>
+        <w:gridCol w:w="6535"/>
+      </w:tblGrid>
+      <w:tr>
+        <w:trPr>
+          <w:trHeight w:val="439"/>
+        </w:trPr>
+        <w:tc>
+          <w:tcPr>
+            <w:cnfStyle w:val="001000000000" w:firstRow="0" w:lastRow="0" w:firstColumn="1" w:lastColumn="0" w:oddVBand="0" w:evenVBand="0" w:oddHBand="0" w:evenHBand="0" w:firstRowFirstColumn="0" w:firstRowLastColumn="0" w:lastRowFirstColumn="0" w:lastRowLastColumn="0"/>
+            <w:tcW w:w="2653" w:type="dxa"/>
+            <w:tcBorders>
+              <w:top w:val="single" w:sz="4" w:space="0" w:color="auto"/>
+              <w:left w:val="single" w:sz="4" w:space="0" w:color="auto"/>
+              <w:bottom w:val="single" w:sz="4" w:space="0" w:color="auto"/>
+              <w:right w:val="single" w:sz="4" w:space="0" w:color="auto"/>
+            </w:tcBorders>
+            <w:shd w:val="clear" w:color="auto" w:fill="5B9BD5" w:themeFill="accent1"/>
+            <w:hideMark/>
+          </w:tcPr>
+          <w:p>
+            <w:pPr>
+              <w:spacing w:after="60" w:line="276" w:lineRule="auto"/>
+              <w:rPr>
+                <w:rFonts w:asciiTheme="minorHAnsi" w:hAnsiTheme="minorHAnsi"/>
+                <w:b/>
+                <w:color w:val="FFFFFF" w:themeColor="background1"/>
+              </w:rPr>
+            </w:pPr>
+            <w:r>
+              <w:rPr>
+                <w:rFonts w:asciiTheme="minorHAnsi" w:hAnsiTheme="minorHAnsi"/>
+                <w:b/>
+                <w:color w:val="FFFFFF" w:themeColor="background1"/>
+              </w:rPr>
+              <w:t>Test Case Name</w:t>
+            </w:r>
+          </w:p>
+        </w:tc>
+        <w:tc>
+          <w:tcPr>
+            <w:tcW w:w="6535" w:type="dxa"/>
+            <w:tcBorders>
+              <w:top w:val="single" w:sz="4" w:space="0" w:color="auto"/>
+              <w:left w:val="single" w:sz="4" w:space="0" w:color="auto"/>
+              <w:bottom w:val="single" w:sz="4" w:space="0" w:color="auto"/>
+              <w:right w:val="single" w:sz="4" w:space="0" w:color="auto"/>
+            </w:tcBorders>
+            <w:hideMark/>
+          </w:tcPr>
+          <w:p>
+            <w:pPr>
+              <w:spacing w:after="60" w:line="276" w:lineRule="auto"/>
+              <w:cnfStyle w:val="000000000000" w:firstRow="0" w:lastRow="0" w:firstColumn="0" w:lastColumn="0" w:oddVBand="0" w:evenVBand="0" w:oddHBand="0" w:evenHBand="0" w:firstRowFirstColumn="0" w:firstRowLastColumn="0" w:lastRowFirstColumn="0" w:lastRowLastColumn="0"/>
+            </w:pPr>
+            <w:r>
+              <w:t>Test_CreazioneSquadra</w:t>
+            </w:r>
+          </w:p>
+        </w:tc>
+      </w:tr>
+      <w:tr>
+        <w:trPr>
+          <w:trHeight w:val="428"/>
+        </w:trPr>
+        <w:tc>
+          <w:tcPr>
+            <w:cnfStyle w:val="001000000000" w:firstRow="0" w:lastRow="0" w:firstColumn="1" w:lastColumn="0" w:oddVBand="0" w:evenVBand="0" w:oddHBand="0" w:evenHBand="0" w:firstRowFirstColumn="0" w:firstRowLastColumn="0" w:lastRowFirstColumn="0" w:lastRowLastColumn="0"/>
+            <w:tcW w:w="2653" w:type="dxa"/>
+            <w:tcBorders>
+              <w:top w:val="single" w:sz="4" w:space="0" w:color="auto"/>
+              <w:left w:val="single" w:sz="4" w:space="0" w:color="auto"/>
+              <w:bottom w:val="single" w:sz="4" w:space="0" w:color="auto"/>
+              <w:right w:val="single" w:sz="4" w:space="0" w:color="auto"/>
+            </w:tcBorders>
+            <w:shd w:val="clear" w:color="auto" w:fill="5B9BD5" w:themeFill="accent1"/>
+            <w:hideMark/>
+          </w:tcPr>
+          <w:p>
+            <w:pPr>
+              <w:spacing w:after="60" w:line="276" w:lineRule="auto"/>
+              <w:rPr>
+                <w:rFonts w:asciiTheme="minorHAnsi" w:hAnsiTheme="minorHAnsi"/>
+                <w:b/>
+                <w:color w:val="FFFFFF" w:themeColor="background1"/>
+              </w:rPr>
+            </w:pPr>
+            <w:r>
+              <w:rPr>
+                <w:rFonts w:asciiTheme="minorHAnsi" w:hAnsiTheme="minorHAnsi"/>
+                <w:b/>
+                <w:color w:val="FFFFFF" w:themeColor="background1"/>
+              </w:rPr>
+              <w:t>Test Case ID</w:t>
+            </w:r>
+          </w:p>
+        </w:tc>
+        <w:tc>
+          <w:tcPr>
+            <w:tcW w:w="6535" w:type="dxa"/>
+            <w:tcBorders>
+              <w:top w:val="single" w:sz="4" w:space="0" w:color="auto"/>
+              <w:left w:val="single" w:sz="4" w:space="0" w:color="auto"/>
+              <w:bottom w:val="single" w:sz="4" w:space="0" w:color="auto"/>
+              <w:right w:val="single" w:sz="4" w:space="0" w:color="auto"/>
+            </w:tcBorders>
+            <w:hideMark/>
+          </w:tcPr>
+          <w:p>
+            <w:pPr>
+              <w:spacing w:after="60" w:line="276" w:lineRule="auto"/>
+              <w:cnfStyle w:val="000000000000" w:firstRow="0" w:lastRow="0" w:firstColumn="0" w:lastColumn="0" w:oddVBand="0" w:evenVBand="0" w:oddHBand="0" w:evenHBand="0" w:firstRowFirstColumn="0" w:firstRowLastColumn="0" w:lastRowFirstColumn="0" w:lastRowLastColumn="0"/>
+            </w:pPr>
+            <w:r>
+              <w:t>TC_1.15.3</w:t>
+            </w:r>
+          </w:p>
+        </w:tc>
+      </w:tr>
+      <w:tr>
+        <w:trPr>
+          <w:trHeight w:val="439"/>
+        </w:trPr>
+        <w:tc>
+          <w:tcPr>
+            <w:cnfStyle w:val="001000000000" w:firstRow="0" w:lastRow="0" w:firstColumn="1" w:lastColumn="0" w:oddVBand="0" w:evenVBand="0" w:oddHBand="0" w:evenHBand="0" w:firstRowFirstColumn="0" w:firstRowLastColumn="0" w:lastRowFirstColumn="0" w:lastRowLastColumn="0"/>
+            <w:tcW w:w="2653" w:type="dxa"/>
+            <w:tcBorders>
+              <w:top w:val="single" w:sz="4" w:space="0" w:color="auto"/>
+              <w:left w:val="single" w:sz="4" w:space="0" w:color="auto"/>
+              <w:bottom w:val="single" w:sz="4" w:space="0" w:color="auto"/>
+              <w:right w:val="single" w:sz="4" w:space="0" w:color="auto"/>
+            </w:tcBorders>
+            <w:shd w:val="clear" w:color="auto" w:fill="5B9BD5" w:themeFill="accent1"/>
+            <w:hideMark/>
+          </w:tcPr>
+          <w:p>
+            <w:pPr>
+              <w:spacing w:after="60" w:line="276" w:lineRule="auto"/>
+              <w:rPr>
+                <w:rFonts w:asciiTheme="minorHAnsi" w:hAnsiTheme="minorHAnsi"/>
+                <w:b/>
+                <w:color w:val="FFFFFF" w:themeColor="background1"/>
+              </w:rPr>
+            </w:pPr>
+            <w:r>
+              <w:rPr>
+                <w:rFonts w:asciiTheme="minorHAnsi" w:hAnsiTheme="minorHAnsi"/>
+                <w:b/>
+                <w:color w:val="FFFFFF" w:themeColor="background1"/>
+              </w:rPr>
+              <w:t>Condizione di Entrata</w:t>
+            </w:r>
+          </w:p>
+        </w:tc>
+        <w:tc>
+          <w:tcPr>
+            <w:tcW w:w="6535" w:type="dxa"/>
+            <w:tcBorders>
+              <w:top w:val="single" w:sz="4" w:space="0" w:color="auto"/>
+              <w:left w:val="single" w:sz="4" w:space="0" w:color="auto"/>
+              <w:bottom w:val="single" w:sz="4" w:space="0" w:color="auto"/>
+              <w:right w:val="single" w:sz="4" w:space="0" w:color="auto"/>
+            </w:tcBorders>
+            <w:hideMark/>
+          </w:tcPr>
+          <w:p>
+            <w:pPr>
+              <w:spacing w:after="60" w:line="276" w:lineRule="auto"/>
+              <w:cnfStyle w:val="000000000000" w:firstRow="0" w:lastRow="0" w:firstColumn="0" w:lastColumn="0" w:oddVBand="0" w:evenVBand="0" w:oddHBand="0" w:evenHBand="0" w:firstRowFirstColumn="0" w:firstRowLastColumn="0" w:lastRowFirstColumn="0" w:lastRowLastColumn="0"/>
+              <w:rPr>
+                <w:lang w:val="it-IT"/>
+              </w:rPr>
+            </w:pPr>
+            <w:r>
+              <w:rPr>
+                <w:lang w:val="it-IT"/>
+              </w:rPr>
+              <w:t>L’utente ha accettato l’invito ad una lega</w:t>
+            </w:r>
+          </w:p>
+        </w:tc>
+      </w:tr>
+      <w:tr>
+        <w:trPr>
+          <w:trHeight w:val="4523"/>
+        </w:trPr>
+        <w:tc>
+          <w:tcPr>
+            <w:cnfStyle w:val="001000000000" w:firstRow="0" w:lastRow="0" w:firstColumn="1" w:lastColumn="0" w:oddVBand="0" w:evenVBand="0" w:oddHBand="0" w:evenHBand="0" w:firstRowFirstColumn="0" w:firstRowLastColumn="0" w:lastRowFirstColumn="0" w:lastRowLastColumn="0"/>
+            <w:tcW w:w="2653" w:type="dxa"/>
+            <w:tcBorders>
+              <w:top w:val="single" w:sz="4" w:space="0" w:color="auto"/>
+              <w:left w:val="single" w:sz="4" w:space="0" w:color="auto"/>
+              <w:bottom w:val="single" w:sz="4" w:space="0" w:color="auto"/>
+              <w:right w:val="single" w:sz="4" w:space="0" w:color="auto"/>
+            </w:tcBorders>
+            <w:shd w:val="clear" w:color="auto" w:fill="5B9BD5" w:themeFill="accent1"/>
+            <w:hideMark/>
+          </w:tcPr>
+          <w:p>
+            <w:pPr>
+              <w:spacing w:after="60" w:line="276" w:lineRule="auto"/>
+              <w:rPr>
+                <w:rFonts w:asciiTheme="minorHAnsi" w:hAnsiTheme="minorHAnsi"/>
+                <w:b/>
+                <w:color w:val="FFFFFF" w:themeColor="background1"/>
+              </w:rPr>
+            </w:pPr>
+            <w:r>
+              <w:rPr>
+                <w:rFonts w:asciiTheme="minorHAnsi" w:hAnsiTheme="minorHAnsi"/>
+                <w:b/>
+                <w:color w:val="FFFFFF" w:themeColor="background1"/>
+              </w:rPr>
+              <w:lastRenderedPageBreak/>
+              <w:t>Flusso degli Eventi</w:t>
+            </w:r>
+          </w:p>
+        </w:tc>
+        <w:tc>
+          <w:tcPr>
+            <w:tcW w:w="6535" w:type="dxa"/>
+            <w:tcBorders>
+              <w:top w:val="single" w:sz="4" w:space="0" w:color="auto"/>
+              <w:left w:val="single" w:sz="4" w:space="0" w:color="auto"/>
+              <w:bottom w:val="single" w:sz="4" w:space="0" w:color="auto"/>
+              <w:right w:val="single" w:sz="4" w:space="0" w:color="auto"/>
+            </w:tcBorders>
+            <w:hideMark/>
+          </w:tcPr>
+          <w:p>
+            <w:pPr>
+              <w:spacing w:after="0" w:line="276" w:lineRule="auto"/>
+              <w:cnfStyle w:val="000000000000" w:firstRow="0" w:lastRow="0" w:firstColumn="0" w:lastColumn="0" w:oddVBand="0" w:evenVBand="0" w:oddHBand="0" w:evenHBand="0" w:firstRowFirstColumn="0" w:firstRowLastColumn="0" w:lastRowFirstColumn="0" w:lastRowLastColumn="0"/>
+              <w:rPr>
+                <w:lang w:val="it-IT"/>
+              </w:rPr>
+            </w:pPr>
+          </w:p>
+          <w:p>
+            <w:pPr>
+              <w:pStyle w:val="Paragrafoelenco"/>
+              <w:numPr>
+                <w:ilvl w:val="0"/>
+                <w:numId w:val="22"/>
+              </w:numPr>
+              <w:spacing w:after="0" w:line="276" w:lineRule="auto"/>
+              <w:ind w:left="2930"/>
+              <w:cnfStyle w:val="000000000000" w:firstRow="0" w:lastRow="0" w:firstColumn="0" w:lastColumn="0" w:oddVBand="0" w:evenVBand="0" w:oddHBand="0" w:evenHBand="0" w:firstRowFirstColumn="0" w:firstRowLastColumn="0" w:lastRowFirstColumn="0" w:lastRowLastColumn="0"/>
+              <w:rPr>
+                <w:lang w:val="it-IT"/>
+              </w:rPr>
+            </w:pPr>
+            <w:r>
+              <w:rPr>
+                <w:rFonts w:eastAsia="Times New Roman" w:cs="Times New Roman"/>
+                <w:lang w:val="it-IT" w:eastAsia="it-IT"/>
+              </w:rPr>
+              <w:t>Il sito</w:t>
+            </w:r>
+            <w:r>
+              <w:rPr>
+                <w:lang w:val="it-IT"/>
+              </w:rPr>
+              <w:t xml:space="preserve"> presenta la scherma</w:t>
+            </w:r>
+            <w:r>
+              <w:rPr>
+                <w:lang w:val="it-IT"/>
+              </w:rPr>
+              <w:t>ta relativa alla creazione della squadra</w:t>
+            </w:r>
+          </w:p>
+          <w:p>
+            <w:pPr>
+              <w:pStyle w:val="Paragrafoelenco"/>
+              <w:numPr>
+                <w:ilvl w:val="0"/>
+                <w:numId w:val="22"/>
+              </w:numPr>
+              <w:spacing w:after="0" w:line="276" w:lineRule="auto"/>
+              <w:cnfStyle w:val="000000000000" w:firstRow="0" w:lastRow="0" w:firstColumn="0" w:lastColumn="0" w:oddVBand="0" w:evenVBand="0" w:oddHBand="0" w:evenHBand="0" w:firstRowFirstColumn="0" w:firstRowLastColumn="0" w:lastRowFirstColumn="0" w:lastRowLastColumn="0"/>
+              <w:rPr>
+                <w:color w:val="000000" w:themeColor="text1"/>
+                <w:lang w:val="it-IT"/>
+              </w:rPr>
+            </w:pPr>
+            <w:r>
+              <w:rPr>
+                <w:lang w:val="it-IT"/>
+              </w:rPr>
+              <w:t>L’utente sel</w:t>
+            </w:r>
+            <w:r>
+              <w:rPr>
+                <w:lang w:val="it-IT"/>
+              </w:rPr>
+              <w:t>eziona un file con formato corretto per il logo della squadra</w:t>
+            </w:r>
+          </w:p>
+          <w:p>
+            <w:pPr>
+              <w:pStyle w:val="Paragrafoelenco"/>
+              <w:numPr>
+                <w:ilvl w:val="0"/>
+                <w:numId w:val="22"/>
+              </w:numPr>
+              <w:spacing w:after="0" w:line="276" w:lineRule="auto"/>
+              <w:ind w:left="2949"/>
+              <w:cnfStyle w:val="000000000000" w:firstRow="0" w:lastRow="0" w:firstColumn="0" w:lastColumn="0" w:oddVBand="0" w:evenVBand="0" w:oddHBand="0" w:evenHBand="0" w:firstRowFirstColumn="0" w:firstRowLastColumn="0" w:lastRowFirstColumn="0" w:lastRowLastColumn="0"/>
+              <w:rPr>
+                <w:color w:val="000000" w:themeColor="text1"/>
+                <w:lang w:val="it-IT"/>
+              </w:rPr>
+            </w:pPr>
+            <w:r>
+              <w:rPr>
+                <w:lang w:val="it-IT"/>
+              </w:rPr>
+              <w:t xml:space="preserve">Il sito </w:t>
+            </w:r>
+            <w:r>
+              <w:rPr>
+                <w:lang w:val="it-IT"/>
+              </w:rPr>
+              <w:t>mostra un messaggio di avvenuto caricamento</w:t>
+            </w:r>
+          </w:p>
+          <w:p>
+            <w:pPr>
+              <w:pStyle w:val="Paragrafoelenco"/>
+              <w:numPr>
+                <w:ilvl w:val="0"/>
+                <w:numId w:val="22"/>
+              </w:numPr>
+              <w:spacing w:after="0" w:line="276" w:lineRule="auto"/>
+              <w:ind w:left="2949"/>
+              <w:cnfStyle w:val="000000000000" w:firstRow="0" w:lastRow="0" w:firstColumn="0" w:lastColumn="0" w:oddVBand="0" w:evenVBand="0" w:oddHBand="0" w:evenHBand="0" w:firstRowFirstColumn="0" w:firstRowLastColumn="0" w:lastRowFirstColumn="0" w:lastRowLastColumn="0"/>
+              <w:rPr>
+                <w:color w:val="000000" w:themeColor="text1"/>
+                <w:lang w:val="it-IT"/>
+              </w:rPr>
+            </w:pPr>
+            <w:r>
+              <w:rPr>
+                <w:lang w:val="it-IT"/>
+              </w:rPr>
+              <w:t>Il presidente chiama la squadra “Six points”</w:t>
+            </w:r>
+          </w:p>
+          <w:p>
+            <w:pPr>
+              <w:pStyle w:val="Paragrafoelenco"/>
+              <w:numPr>
+                <w:ilvl w:val="0"/>
+                <w:numId w:val="22"/>
+              </w:numPr>
+              <w:spacing w:after="0" w:line="276" w:lineRule="auto"/>
+              <w:ind w:left="2949"/>
+              <w:cnfStyle w:val="000000000000" w:firstRow="0" w:lastRow="0" w:firstColumn="0" w:lastColumn="0" w:oddVBand="0" w:evenVBand="0" w:oddHBand="0" w:evenHBand="0" w:firstRowFirstColumn="0" w:firstRowLastColumn="0" w:lastRowFirstColumn="0" w:lastRowLastColumn="0"/>
+              <w:rPr>
+                <w:color w:val="000000" w:themeColor="text1"/>
+                <w:lang w:val="it-IT"/>
+              </w:rPr>
+            </w:pPr>
+            <w:r>
+              <w:rPr>
+                <w:lang w:val="it-IT"/>
+              </w:rPr>
+              <w:t>Il sito permette di creare la lega</w:t>
+            </w:r>
+          </w:p>
+        </w:tc>
+      </w:tr>
+      <w:tr>
+        <w:trPr>
+          <w:trHeight w:val="439"/>
+        </w:trPr>
+        <w:tc>
+          <w:tcPr>
+            <w:cnfStyle w:val="001000000000" w:firstRow="0" w:lastRow="0" w:firstColumn="1" w:lastColumn="0" w:oddVBand="0" w:evenVBand="0" w:oddHBand="0" w:evenHBand="0" w:firstRowFirstColumn="0" w:firstRowLastColumn="0" w:lastRowFirstColumn="0" w:lastRowLastColumn="0"/>
+            <w:tcW w:w="2653" w:type="dxa"/>
+            <w:tcBorders>
+              <w:top w:val="single" w:sz="4" w:space="0" w:color="auto"/>
+              <w:left w:val="single" w:sz="4" w:space="0" w:color="auto"/>
+              <w:bottom w:val="single" w:sz="4" w:space="0" w:color="auto"/>
+              <w:right w:val="single" w:sz="4" w:space="0" w:color="auto"/>
+            </w:tcBorders>
+            <w:shd w:val="clear" w:color="auto" w:fill="5B9BD5" w:themeFill="accent1"/>
+            <w:hideMark/>
+          </w:tcPr>
+          <w:p>
+            <w:pPr>
+              <w:spacing w:after="60" w:line="276" w:lineRule="auto"/>
+              <w:rPr>
+                <w:rFonts w:asciiTheme="minorHAnsi" w:hAnsiTheme="minorHAnsi"/>
+                <w:b/>
+                <w:color w:val="FFFFFF" w:themeColor="background1"/>
+              </w:rPr>
+            </w:pPr>
+            <w:r>
+              <w:rPr>
+                <w:rFonts w:asciiTheme="minorHAnsi" w:hAnsiTheme="minorHAnsi"/>
+                <w:b/>
+                <w:color w:val="FFFFFF" w:themeColor="background1"/>
+              </w:rPr>
+              <w:t>Condizione di uscita</w:t>
+            </w:r>
+          </w:p>
+        </w:tc>
+        <w:tc>
+          <w:tcPr>
+            <w:tcW w:w="6535" w:type="dxa"/>
+            <w:tcBorders>
+              <w:top w:val="single" w:sz="4" w:space="0" w:color="auto"/>
+              <w:left w:val="single" w:sz="4" w:space="0" w:color="auto"/>
+              <w:bottom w:val="single" w:sz="4" w:space="0" w:color="auto"/>
+              <w:right w:val="single" w:sz="4" w:space="0" w:color="auto"/>
+            </w:tcBorders>
+            <w:hideMark/>
+          </w:tcPr>
+          <w:p>
+            <w:pPr>
+              <w:spacing w:after="60" w:line="276" w:lineRule="auto"/>
+              <w:cnfStyle w:val="000000000000" w:firstRow="0" w:lastRow="0" w:firstColumn="0" w:lastColumn="0" w:oddVBand="0" w:evenVBand="0" w:oddHBand="0" w:evenHBand="0" w:firstRowFirstColumn="0" w:firstRowLastColumn="0" w:lastRowFirstColumn="0" w:lastRowLastColumn="0"/>
+              <w:rPr>
+                <w:lang w:val="it-IT"/>
+              </w:rPr>
+            </w:pPr>
+            <w:r>
+              <w:rPr>
+                <w:lang w:val="it-IT"/>
+              </w:rPr>
+              <w:t>L’utente visualizza il m</w:t>
+            </w:r>
+            <w:r>
+              <w:rPr>
+                <w:lang w:val="it-IT"/>
+              </w:rPr>
+              <w:t>essaggio di avvenuta creazione</w:t>
+            </w:r>
+          </w:p>
+        </w:tc>
+      </w:tr>
+    </w:tbl>
+    <w:p>
+      <w:pPr>
+        <w:spacing w:line="276" w:lineRule="auto"/>
+        <w:rPr>
+          <w:b/>
+        </w:rPr>
+      </w:pPr>
+    </w:p>
+    <w:tbl>
+      <w:tblPr>
+        <w:tblStyle w:val="Tabellafinanziaria"/>
+        <w:tblW w:w="0" w:type="auto"/>
+        <w:tblBorders>
+          <w:top w:val="single" w:sz="4" w:space="0" w:color="auto"/>
+          <w:left w:val="single" w:sz="4" w:space="0" w:color="auto"/>
+          <w:bottom w:val="single" w:sz="4" w:space="0" w:color="auto"/>
+          <w:right w:val="single" w:sz="4" w:space="0" w:color="auto"/>
+          <w:insideH w:val="single" w:sz="4" w:space="0" w:color="auto"/>
+          <w:insideV w:val="single" w:sz="4" w:space="0" w:color="auto"/>
+        </w:tblBorders>
+        <w:tblLook w:val="0680" w:firstRow="0" w:lastRow="0" w:firstColumn="1" w:lastColumn="0" w:noHBand="1" w:noVBand="1"/>
+      </w:tblPr>
+      <w:tblGrid>
+        <w:gridCol w:w="2624"/>
+        <w:gridCol w:w="6437"/>
+      </w:tblGrid>
+      <w:tr>
+        <w:tc>
+          <w:tcPr>
+            <w:cnfStyle w:val="001000000000" w:firstRow="0" w:lastRow="0" w:firstColumn="1" w:lastColumn="0" w:oddVBand="0" w:evenVBand="0" w:oddHBand="0" w:evenHBand="0" w:firstRowFirstColumn="0" w:firstRowLastColumn="0" w:lastRowFirstColumn="0" w:lastRowLastColumn="0"/>
+            <w:tcW w:w="2624" w:type="dxa"/>
+            <w:tcBorders>
+              <w:top w:val="single" w:sz="4" w:space="0" w:color="auto"/>
+              <w:left w:val="single" w:sz="4" w:space="0" w:color="auto"/>
+              <w:bottom w:val="single" w:sz="4" w:space="0" w:color="auto"/>
+              <w:right w:val="single" w:sz="4" w:space="0" w:color="auto"/>
+            </w:tcBorders>
+            <w:shd w:val="clear" w:color="auto" w:fill="5B9BD5" w:themeFill="accent1"/>
+            <w:hideMark/>
+          </w:tcPr>
+          <w:p>
+            <w:pPr>
+              <w:spacing w:after="60" w:line="276" w:lineRule="auto"/>
+              <w:rPr>
+                <w:rFonts w:asciiTheme="minorHAnsi" w:hAnsiTheme="minorHAnsi"/>
+                <w:b/>
+                <w:color w:val="FFFFFF" w:themeColor="background1"/>
+              </w:rPr>
+            </w:pPr>
+            <w:r>
+              <w:rPr>
+                <w:rFonts w:asciiTheme="minorHAnsi" w:hAnsiTheme="minorHAnsi"/>
+                <w:b/>
+                <w:color w:val="FFFFFF" w:themeColor="background1"/>
+              </w:rPr>
+              <w:t>Test Case Name</w:t>
+            </w:r>
+          </w:p>
+        </w:tc>
+        <w:tc>
+          <w:tcPr>
+            <w:tcW w:w="6437" w:type="dxa"/>
+            <w:tcBorders>
+              <w:top w:val="single" w:sz="4" w:space="0" w:color="auto"/>
+              <w:left w:val="single" w:sz="4" w:space="0" w:color="auto"/>
+              <w:bottom w:val="single" w:sz="4" w:space="0" w:color="auto"/>
+              <w:right w:val="single" w:sz="4" w:space="0" w:color="auto"/>
+            </w:tcBorders>
+            <w:hideMark/>
+          </w:tcPr>
+          <w:p>
+            <w:pPr>
+              <w:spacing w:after="60" w:line="276" w:lineRule="auto"/>
+              <w:cnfStyle w:val="000000000000" w:firstRow="0" w:lastRow="0" w:firstColumn="0" w:lastColumn="0" w:oddVBand="0" w:evenVBand="0" w:oddHBand="0" w:evenHBand="0" w:firstRowFirstColumn="0" w:firstRowLastColumn="0" w:lastRowFirstColumn="0" w:lastRowLastColumn="0"/>
+            </w:pPr>
+            <w:r>
+              <w:t>Test_CreazioneSquadra</w:t>
+            </w:r>
+          </w:p>
+        </w:tc>
+      </w:tr>
+      <w:tr>
+        <w:tc>
+          <w:tcPr>
+            <w:cnfStyle w:val="001000000000" w:firstRow="0" w:lastRow="0" w:firstColumn="1" w:lastColumn="0" w:oddVBand="0" w:evenVBand="0" w:oddHBand="0" w:evenHBand="0" w:firstRowFirstColumn="0" w:firstRowLastColumn="0" w:lastRowFirstColumn="0" w:lastRowLastColumn="0"/>
+            <w:tcW w:w="2624" w:type="dxa"/>
+            <w:tcBorders>
+              <w:top w:val="single" w:sz="4" w:space="0" w:color="auto"/>
+              <w:left w:val="single" w:sz="4" w:space="0" w:color="auto"/>
+              <w:bottom w:val="single" w:sz="4" w:space="0" w:color="auto"/>
+              <w:right w:val="single" w:sz="4" w:space="0" w:color="auto"/>
+            </w:tcBorders>
+            <w:shd w:val="clear" w:color="auto" w:fill="5B9BD5" w:themeFill="accent1"/>
+            <w:hideMark/>
+          </w:tcPr>
+          <w:p>
+            <w:pPr>
+              <w:spacing w:after="60" w:line="276" w:lineRule="auto"/>
+              <w:rPr>
+                <w:rFonts w:asciiTheme="minorHAnsi" w:hAnsiTheme="minorHAnsi"/>
+                <w:b/>
+                <w:color w:val="FFFFFF" w:themeColor="background1"/>
+              </w:rPr>
+            </w:pPr>
+            <w:r>
+              <w:rPr>
+                <w:rFonts w:asciiTheme="minorHAnsi" w:hAnsiTheme="minorHAnsi"/>
+                <w:b/>
+                <w:color w:val="FFFFFF" w:themeColor="background1"/>
+              </w:rPr>
+              <w:t>Test Case ID</w:t>
+            </w:r>
+          </w:p>
+        </w:tc>
+        <w:tc>
+          <w:tcPr>
+            <w:tcW w:w="6437" w:type="dxa"/>
+            <w:tcBorders>
+              <w:top w:val="single" w:sz="4" w:space="0" w:color="auto"/>
+              <w:left w:val="single" w:sz="4" w:space="0" w:color="auto"/>
+              <w:bottom w:val="single" w:sz="4" w:space="0" w:color="auto"/>
+              <w:right w:val="single" w:sz="4" w:space="0" w:color="auto"/>
+            </w:tcBorders>
+            <w:hideMark/>
+          </w:tcPr>
+          <w:p>
+            <w:pPr>
+              <w:spacing w:after="60" w:line="276" w:lineRule="auto"/>
+              <w:cnfStyle w:val="000000000000" w:firstRow="0" w:lastRow="0" w:firstColumn="0" w:lastColumn="0" w:oddVBand="0" w:evenVBand="0" w:oddHBand="0" w:evenHBand="0" w:firstRowFirstColumn="0" w:firstRowLastColumn="0" w:lastRowFirstColumn="0" w:lastRowLastColumn="0"/>
+            </w:pPr>
+            <w:r>
+              <w:t>TC_1.15.3</w:t>
+            </w:r>
+          </w:p>
+        </w:tc>
+      </w:tr>
+      <w:tr>
+        <w:tc>
+          <w:tcPr>
+            <w:cnfStyle w:val="001000000000" w:firstRow="0" w:lastRow="0" w:firstColumn="1" w:lastColumn="0" w:oddVBand="0" w:evenVBand="0" w:oddHBand="0" w:evenHBand="0" w:firstRowFirstColumn="0" w:firstRowLastColumn="0" w:lastRowFirstColumn="0" w:lastRowLastColumn="0"/>
+            <w:tcW w:w="2624" w:type="dxa"/>
+            <w:tcBorders>
+              <w:top w:val="single" w:sz="4" w:space="0" w:color="auto"/>
+              <w:left w:val="single" w:sz="4" w:space="0" w:color="auto"/>
+              <w:bottom w:val="single" w:sz="4" w:space="0" w:color="auto"/>
+              <w:right w:val="single" w:sz="4" w:space="0" w:color="auto"/>
+            </w:tcBorders>
+            <w:shd w:val="clear" w:color="auto" w:fill="5B9BD5" w:themeFill="accent1"/>
+            <w:hideMark/>
+          </w:tcPr>
+          <w:p>
+            <w:pPr>
+              <w:spacing w:after="60" w:line="276" w:lineRule="auto"/>
+              <w:rPr>
+                <w:rFonts w:asciiTheme="minorHAnsi" w:hAnsiTheme="minorHAnsi"/>
+                <w:b/>
+                <w:color w:val="FFFFFF" w:themeColor="background1"/>
+              </w:rPr>
+            </w:pPr>
+            <w:r>
+              <w:rPr>
+                <w:rFonts w:asciiTheme="minorHAnsi" w:hAnsiTheme="minorHAnsi"/>
+                <w:b/>
+                <w:color w:val="FFFFFF" w:themeColor="background1"/>
+              </w:rPr>
+              <w:t>Input</w:t>
+            </w:r>
+          </w:p>
+        </w:tc>
+        <w:tc>
+          <w:tcPr>
+            <w:tcW w:w="6437" w:type="dxa"/>
+            <w:tcBorders>
+              <w:top w:val="single" w:sz="4" w:space="0" w:color="auto"/>
+              <w:left w:val="single" w:sz="4" w:space="0" w:color="auto"/>
+              <w:bottom w:val="single" w:sz="4" w:space="0" w:color="auto"/>
+              <w:right w:val="single" w:sz="4" w:space="0" w:color="auto"/>
+            </w:tcBorders>
+            <w:hideMark/>
+          </w:tcPr>
+          <w:p>
+            <w:pPr>
+              <w:spacing w:after="60" w:line="276" w:lineRule="auto"/>
+              <w:cnfStyle w:val="000000000000" w:firstRow="0" w:lastRow="0" w:firstColumn="0" w:lastColumn="0" w:oddVBand="0" w:evenVBand="0" w:oddHBand="0" w:evenHBand="0" w:firstRowFirstColumn="0" w:firstRowLastColumn="0" w:lastRowFirstColumn="0" w:lastRowLastColumn="0"/>
+              <w:rPr>
+                <w:lang w:val="it-IT"/>
+              </w:rPr>
+            </w:pPr>
+            <w:r>
+              <w:rPr>
+                <w:lang w:val="it-IT"/>
+              </w:rPr>
+              <w:t>File con formato c</w:t>
+            </w:r>
+            <w:r>
+              <w:rPr>
+                <w:lang w:val="it-IT"/>
+              </w:rPr>
+              <w:t>orretto e nome squadra corretto</w:t>
+            </w:r>
+          </w:p>
+        </w:tc>
+      </w:tr>
+      <w:tr>
+        <w:tc>
+          <w:tcPr>
+            <w:cnfStyle w:val="001000000000" w:firstRow="0" w:lastRow="0" w:firstColumn="1" w:lastColumn="0" w:oddVBand="0" w:evenVBand="0" w:oddHBand="0" w:evenHBand="0" w:firstRowFirstColumn="0" w:firstRowLastColumn="0" w:lastRowFirstColumn="0" w:lastRowLastColumn="0"/>
+            <w:tcW w:w="2624" w:type="dxa"/>
+            <w:tcBorders>
+              <w:top w:val="single" w:sz="4" w:space="0" w:color="auto"/>
+              <w:left w:val="single" w:sz="4" w:space="0" w:color="auto"/>
+              <w:bottom w:val="single" w:sz="4" w:space="0" w:color="auto"/>
+              <w:right w:val="single" w:sz="4" w:space="0" w:color="auto"/>
+            </w:tcBorders>
+            <w:shd w:val="clear" w:color="auto" w:fill="5B9BD5" w:themeFill="accent1"/>
+            <w:hideMark/>
+          </w:tcPr>
+          <w:p>
+            <w:pPr>
+              <w:spacing w:after="60" w:line="276" w:lineRule="auto"/>
+              <w:rPr>
+                <w:rFonts w:asciiTheme="minorHAnsi" w:hAnsiTheme="minorHAnsi"/>
+                <w:b/>
+                <w:color w:val="FFFFFF" w:themeColor="background1"/>
+              </w:rPr>
+            </w:pPr>
+            <w:r>
+              <w:rPr>
+                <w:rFonts w:asciiTheme="minorHAnsi" w:hAnsiTheme="minorHAnsi"/>
+                <w:b/>
+                <w:color w:val="FFFFFF" w:themeColor="background1"/>
+              </w:rPr>
+              <w:t>Oracolo</w:t>
+            </w:r>
+          </w:p>
+        </w:tc>
+        <w:tc>
+          <w:tcPr>
+            <w:tcW w:w="6437" w:type="dxa"/>
+            <w:tcBorders>
+              <w:top w:val="single" w:sz="4" w:space="0" w:color="auto"/>
+              <w:left w:val="single" w:sz="4" w:space="0" w:color="auto"/>
+              <w:bottom w:val="single" w:sz="4" w:space="0" w:color="auto"/>
+              <w:right w:val="single" w:sz="4" w:space="0" w:color="auto"/>
+            </w:tcBorders>
+            <w:hideMark/>
+          </w:tcPr>
+          <w:p>
+            <w:pPr>
+              <w:spacing w:after="60" w:line="276" w:lineRule="auto"/>
+              <w:cnfStyle w:val="000000000000" w:firstRow="0" w:lastRow="0" w:firstColumn="0" w:lastColumn="0" w:oddVBand="0" w:evenVBand="0" w:oddHBand="0" w:evenHBand="0" w:firstRowFirstColumn="0" w:firstRowLastColumn="0" w:lastRowFirstColumn="0" w:lastRowLastColumn="0"/>
+              <w:rPr>
+                <w:lang w:val="it-IT"/>
+              </w:rPr>
+            </w:pPr>
+            <w:r>
+              <w:rPr>
+                <w:lang w:val="it-IT"/>
+              </w:rPr>
+              <w:t xml:space="preserve">4. Deve essere </w:t>
+            </w:r>
+            <w:r>
+              <w:rPr>
+                <w:lang w:val="it-IT"/>
+              </w:rPr>
+              <w:t xml:space="preserve">creata la squadra e </w:t>
+            </w:r>
+            <w:r>
+              <w:rPr>
+                <w:lang w:val="it-IT"/>
+              </w:rPr>
+              <w:t xml:space="preserve">visualizzato un messaggio </w:t>
+            </w:r>
+            <w:r>
+              <w:rPr>
+                <w:lang w:val="it-IT"/>
+              </w:rPr>
+              <w:t xml:space="preserve">di avvenuta creazione </w:t>
+            </w:r>
+          </w:p>
+        </w:tc>
+      </w:tr>
+      <w:tr>
+        <w:tc>
+          <w:tcPr>
+            <w:cnfStyle w:val="001000000000" w:firstRow="0" w:lastRow="0" w:firstColumn="1" w:lastColumn="0" w:oddVBand="0" w:evenVBand="0" w:oddHBand="0" w:evenHBand="0" w:firstRowFirstColumn="0" w:firstRowLastColumn="0" w:lastRowFirstColumn="0" w:lastRowLastColumn="0"/>
+            <w:tcW w:w="2624" w:type="dxa"/>
+            <w:tcBorders>
+              <w:top w:val="single" w:sz="4" w:space="0" w:color="auto"/>
+              <w:left w:val="single" w:sz="4" w:space="0" w:color="auto"/>
+              <w:bottom w:val="single" w:sz="4" w:space="0" w:color="auto"/>
+              <w:right w:val="single" w:sz="4" w:space="0" w:color="auto"/>
+            </w:tcBorders>
+            <w:shd w:val="clear" w:color="auto" w:fill="5B9BD5" w:themeFill="accent1"/>
+            <w:hideMark/>
+          </w:tcPr>
+          <w:p>
+            <w:pPr>
+              <w:spacing w:after="60" w:line="276" w:lineRule="auto"/>
+              <w:rPr>
+                <w:rFonts w:asciiTheme="minorHAnsi" w:hAnsiTheme="minorHAnsi"/>
+                <w:b/>
+                <w:color w:val="FFFFFF" w:themeColor="background1"/>
+              </w:rPr>
+            </w:pPr>
+            <w:r>
+              <w:rPr>
+                <w:rFonts w:asciiTheme="minorHAnsi" w:hAnsiTheme="minorHAnsi"/>
+                <w:b/>
+                <w:color w:val="FFFFFF" w:themeColor="background1"/>
+              </w:rPr>
+              <w:t>Log</w:t>
+            </w:r>
+          </w:p>
+        </w:tc>
+        <w:tc>
+          <w:tcPr>
+            <w:tcW w:w="6437" w:type="dxa"/>
+            <w:tcBorders>
+              <w:top w:val="single" w:sz="4" w:space="0" w:color="auto"/>
+              <w:left w:val="single" w:sz="4" w:space="0" w:color="auto"/>
+              <w:bottom w:val="single" w:sz="4" w:space="0" w:color="auto"/>
+              <w:right w:val="single" w:sz="4" w:space="0" w:color="auto"/>
+            </w:tcBorders>
+            <w:hideMark/>
+          </w:tcPr>
+          <w:p>
+            <w:pPr>
+              <w:spacing w:after="60" w:line="276" w:lineRule="auto"/>
+              <w:cnfStyle w:val="000000000000" w:firstRow="0" w:lastRow="0" w:firstColumn="0" w:lastColumn="0" w:oddVBand="0" w:evenVBand="0" w:oddHBand="0" w:evenHBand="0" w:firstRowFirstColumn="0" w:firstRowLastColumn="0" w:lastRowFirstColumn="0" w:lastRowLastColumn="0"/>
+              <w:rPr>
+                <w:sz w:val="22"/>
+                <w:szCs w:val="22"/>
+                <w:lang w:val="it-IT"/>
+              </w:rPr>
+            </w:pPr>
+            <w:r>
+              <w:rPr>
+                <w:rFonts w:eastAsia="Times New Roman" w:cs="Times New Roman"/>
+                <w:sz w:val="22"/>
+                <w:szCs w:val="22"/>
+                <w:lang w:val="it-IT"/>
+              </w:rPr>
+              <w:t xml:space="preserve">Poiché l’utente ha selezionato un </w:t>
+            </w:r>
+            <w:r>
+              <w:rPr>
+                <w:sz w:val="22"/>
+                <w:szCs w:val="22"/>
+                <w:lang w:val="it-IT"/>
+              </w:rPr>
+              <w:t>file c</w:t>
+            </w:r>
+            <w:r>
+              <w:rPr>
+                <w:sz w:val="22"/>
+                <w:szCs w:val="22"/>
+                <w:lang w:val="it-IT"/>
+              </w:rPr>
+              <w:t xml:space="preserve">on formato corretto e nome squadra </w:t>
+            </w:r>
+            <w:r>
+              <w:rPr>
+                <w:sz w:val="22"/>
+                <w:szCs w:val="22"/>
+                <w:lang w:val="it-IT"/>
+              </w:rPr>
+              <w:t xml:space="preserve">valido, </w:t>
+            </w:r>
+            <w:r>
+              <w:rPr>
+                <w:rFonts w:eastAsia="Times New Roman" w:cs="Times New Roman"/>
+                <w:sz w:val="22"/>
+                <w:szCs w:val="22"/>
+                <w:lang w:val="it-IT"/>
+              </w:rPr>
+              <w:t>il sito mostra il messaggio di</w:t>
+            </w:r>
+            <w:r>
+              <w:rPr>
+                <w:sz w:val="22"/>
+                <w:szCs w:val="22"/>
+                <w:lang w:val="it-IT"/>
+              </w:rPr>
+              <w:t xml:space="preserve"> </w:t>
+            </w:r>
+            <w:r>
+              <w:rPr>
+                <w:sz w:val="22"/>
+                <w:szCs w:val="22"/>
+                <w:lang w:val="it-IT"/>
+              </w:rPr>
+              <w:t>avvenuta creazione squadra</w:t>
+            </w:r>
+          </w:p>
+        </w:tc>
+      </w:tr>
+    </w:tbl>
+    <w:p>
+      <w:pPr>
+        <w:spacing w:line="276" w:lineRule="auto"/>
+      </w:pPr>
+    </w:p>
+    <w:p>
+      <w:pPr>
+        <w:spacing w:line="276" w:lineRule="auto"/>
+      </w:pPr>
+    </w:p>
+    <w:p>
+      <w:pPr>
+        <w:spacing w:line="276" w:lineRule="auto"/>
+      </w:pPr>
+    </w:p>
+    <w:p>
+      <w:r>
+        <w:rPr>
+          <w:b/>
+        </w:rPr>
+        <w:t>FORMATO LOGO</w:t>
+      </w:r>
+      <w:r>
+        <w:rPr>
+          <w:b/>
+        </w:rPr>
+        <w:t xml:space="preserve"> CORRETTO</w:t>
+      </w:r>
+      <w:r>
+        <w:rPr>
+          <w:b/>
+        </w:rPr>
+        <w:t xml:space="preserve">, NOME NON CORRETTO, </w:t>
+      </w:r>
+    </w:p>
+    <w:tbl>
+      <w:tblPr>
+        <w:tblStyle w:val="Tabellafinanziaria"/>
+        <w:tblW w:w="0" w:type="auto"/>
+        <w:tblBorders>
+          <w:top w:val="single" w:sz="4" w:space="0" w:color="auto"/>
+          <w:left w:val="single" w:sz="4" w:space="0" w:color="auto"/>
+          <w:bottom w:val="single" w:sz="4" w:space="0" w:color="auto"/>
+          <w:right w:val="single" w:sz="4" w:space="0" w:color="auto"/>
+          <w:insideH w:val="single" w:sz="4" w:space="0" w:color="auto"/>
+          <w:insideV w:val="single" w:sz="4" w:space="0" w:color="auto"/>
+        </w:tblBorders>
+        <w:tblLook w:val="0680" w:firstRow="0" w:lastRow="0" w:firstColumn="1" w:lastColumn="0" w:noHBand="1" w:noVBand="1"/>
+      </w:tblPr>
+      <w:tblGrid>
+        <w:gridCol w:w="2653"/>
+        <w:gridCol w:w="6535"/>
+      </w:tblGrid>
+      <w:tr>
+        <w:trPr>
+          <w:trHeight w:val="439"/>
+        </w:trPr>
+        <w:tc>
+          <w:tcPr>
+            <w:cnfStyle w:val="001000000000" w:firstRow="0" w:lastRow="0" w:firstColumn="1" w:lastColumn="0" w:oddVBand="0" w:evenVBand="0" w:oddHBand="0" w:evenHBand="0" w:firstRowFirstColumn="0" w:firstRowLastColumn="0" w:lastRowFirstColumn="0" w:lastRowLastColumn="0"/>
+            <w:tcW w:w="2653" w:type="dxa"/>
+            <w:tcBorders>
+              <w:top w:val="single" w:sz="4" w:space="0" w:color="auto"/>
+              <w:left w:val="single" w:sz="4" w:space="0" w:color="auto"/>
+              <w:bottom w:val="single" w:sz="4" w:space="0" w:color="auto"/>
+              <w:right w:val="single" w:sz="4" w:space="0" w:color="auto"/>
+            </w:tcBorders>
+            <w:shd w:val="clear" w:color="auto" w:fill="5B9BD5" w:themeFill="accent1"/>
+            <w:hideMark/>
+          </w:tcPr>
+          <w:p>
+            <w:pPr>
+              <w:spacing w:after="60" w:line="276" w:lineRule="auto"/>
+              <w:rPr>
+                <w:rFonts w:asciiTheme="minorHAnsi" w:hAnsiTheme="minorHAnsi"/>
+                <w:b/>
+                <w:color w:val="FFFFFF" w:themeColor="background1"/>
+              </w:rPr>
+            </w:pPr>
+            <w:r>
+              <w:rPr>
+                <w:rFonts w:asciiTheme="minorHAnsi" w:hAnsiTheme="minorHAnsi"/>
+                <w:b/>
+                <w:color w:val="FFFFFF" w:themeColor="background1"/>
+              </w:rPr>
+              <w:t>Test Case Name</w:t>
+            </w:r>
+          </w:p>
+        </w:tc>
+        <w:tc>
+          <w:tcPr>
+            <w:tcW w:w="6535" w:type="dxa"/>
+            <w:tcBorders>
+              <w:top w:val="single" w:sz="4" w:space="0" w:color="auto"/>
+              <w:left w:val="single" w:sz="4" w:space="0" w:color="auto"/>
+              <w:bottom w:val="single" w:sz="4" w:space="0" w:color="auto"/>
+              <w:right w:val="single" w:sz="4" w:space="0" w:color="auto"/>
+            </w:tcBorders>
+            <w:hideMark/>
+          </w:tcPr>
+          <w:p>
+            <w:pPr>
+              <w:spacing w:after="60" w:line="276" w:lineRule="auto"/>
+              <w:cnfStyle w:val="000000000000" w:firstRow="0" w:lastRow="0" w:firstColumn="0" w:lastColumn="0" w:oddVBand="0" w:evenVBand="0" w:oddHBand="0" w:evenHBand="0" w:firstRowFirstColumn="0" w:firstRowLastColumn="0" w:lastRowFirstColumn="0" w:lastRowLastColumn="0"/>
+            </w:pPr>
+            <w:r>
+              <w:t>Test_CreazioneSquadra</w:t>
+            </w:r>
+          </w:p>
+        </w:tc>
+      </w:tr>
+      <w:tr>
+        <w:trPr>
+          <w:trHeight w:val="428"/>
+        </w:trPr>
+        <w:tc>
+          <w:tcPr>
+            <w:cnfStyle w:val="001000000000" w:firstRow="0" w:lastRow="0" w:firstColumn="1" w:lastColumn="0" w:oddVBand="0" w:evenVBand="0" w:oddHBand="0" w:evenHBand="0" w:firstRowFirstColumn="0" w:firstRowLastColumn="0" w:lastRowFirstColumn="0" w:lastRowLastColumn="0"/>
+            <w:tcW w:w="2653" w:type="dxa"/>
+            <w:tcBorders>
+              <w:top w:val="single" w:sz="4" w:space="0" w:color="auto"/>
+              <w:left w:val="single" w:sz="4" w:space="0" w:color="auto"/>
+              <w:bottom w:val="single" w:sz="4" w:space="0" w:color="auto"/>
+              <w:right w:val="single" w:sz="4" w:space="0" w:color="auto"/>
+            </w:tcBorders>
+            <w:shd w:val="clear" w:color="auto" w:fill="5B9BD5" w:themeFill="accent1"/>
+            <w:hideMark/>
+          </w:tcPr>
+          <w:p>
+            <w:pPr>
+              <w:spacing w:after="60" w:line="276" w:lineRule="auto"/>
+              <w:rPr>
+                <w:rFonts w:asciiTheme="minorHAnsi" w:hAnsiTheme="minorHAnsi"/>
+                <w:b/>
+                <w:color w:val="FFFFFF" w:themeColor="background1"/>
+              </w:rPr>
+            </w:pPr>
+            <w:r>
+              <w:rPr>
+                <w:rFonts w:asciiTheme="minorHAnsi" w:hAnsiTheme="minorHAnsi"/>
+                <w:b/>
+                <w:color w:val="FFFFFF" w:themeColor="background1"/>
+              </w:rPr>
+              <w:t>Test Case ID</w:t>
+            </w:r>
+          </w:p>
+        </w:tc>
+        <w:tc>
+          <w:tcPr>
+            <w:tcW w:w="6535" w:type="dxa"/>
+            <w:tcBorders>
+              <w:top w:val="single" w:sz="4" w:space="0" w:color="auto"/>
+              <w:left w:val="single" w:sz="4" w:space="0" w:color="auto"/>
+              <w:bottom w:val="single" w:sz="4" w:space="0" w:color="auto"/>
+              <w:right w:val="single" w:sz="4" w:space="0" w:color="auto"/>
+            </w:tcBorders>
+            <w:hideMark/>
+          </w:tcPr>
+          <w:p>
+            <w:pPr>
+              <w:spacing w:after="60" w:line="276" w:lineRule="auto"/>
+              <w:cnfStyle w:val="000000000000" w:firstRow="0" w:lastRow="0" w:firstColumn="0" w:lastColumn="0" w:oddVBand="0" w:evenVBand="0" w:oddHBand="0" w:evenHBand="0" w:firstRowFirstColumn="0" w:firstRowLastColumn="0" w:lastRowFirstColumn="0" w:lastRowLastColumn="0"/>
+            </w:pPr>
+            <w:r>
+              <w:t>TC_1.15.</w:t>
+            </w:r>
+            <w:r>
+              <w:t>1</w:t>
+            </w:r>
+          </w:p>
+        </w:tc>
+      </w:tr>
+      <w:tr>
+        <w:trPr>
+          <w:trHeight w:val="439"/>
+        </w:trPr>
+        <w:tc>
+          <w:tcPr>
+            <w:cnfStyle w:val="001000000000" w:firstRow="0" w:lastRow="0" w:firstColumn="1" w:lastColumn="0" w:oddVBand="0" w:evenVBand="0" w:oddHBand="0" w:evenHBand="0" w:firstRowFirstColumn="0" w:firstRowLastColumn="0" w:lastRowFirstColumn="0" w:lastRowLastColumn="0"/>
+            <w:tcW w:w="2653" w:type="dxa"/>
+            <w:tcBorders>
+              <w:top w:val="single" w:sz="4" w:space="0" w:color="auto"/>
+              <w:left w:val="single" w:sz="4" w:space="0" w:color="auto"/>
+              <w:bottom w:val="single" w:sz="4" w:space="0" w:color="auto"/>
+              <w:right w:val="single" w:sz="4" w:space="0" w:color="auto"/>
+            </w:tcBorders>
+            <w:shd w:val="clear" w:color="auto" w:fill="5B9BD5" w:themeFill="accent1"/>
+            <w:hideMark/>
+          </w:tcPr>
+          <w:p>
+            <w:pPr>
+              <w:spacing w:after="60" w:line="276" w:lineRule="auto"/>
+              <w:rPr>
+                <w:rFonts w:asciiTheme="minorHAnsi" w:hAnsiTheme="minorHAnsi"/>
+                <w:b/>
+                <w:color w:val="FFFFFF" w:themeColor="background1"/>
+              </w:rPr>
+            </w:pPr>
+            <w:r>
+              <w:rPr>
+                <w:rFonts w:asciiTheme="minorHAnsi" w:hAnsiTheme="minorHAnsi"/>
+                <w:b/>
+                <w:color w:val="FFFFFF" w:themeColor="background1"/>
+              </w:rPr>
+              <w:t>Condizione di Entrata</w:t>
+            </w:r>
+          </w:p>
+        </w:tc>
+        <w:tc>
+          <w:tcPr>
+            <w:tcW w:w="6535" w:type="dxa"/>
+            <w:tcBorders>
+              <w:top w:val="single" w:sz="4" w:space="0" w:color="auto"/>
+              <w:left w:val="single" w:sz="4" w:space="0" w:color="auto"/>
+              <w:bottom w:val="single" w:sz="4" w:space="0" w:color="auto"/>
+              <w:right w:val="single" w:sz="4" w:space="0" w:color="auto"/>
+            </w:tcBorders>
+            <w:hideMark/>
+          </w:tcPr>
+          <w:p>
+            <w:pPr>
+              <w:spacing w:after="60" w:line="276" w:lineRule="auto"/>
+              <w:cnfStyle w:val="000000000000" w:firstRow="0" w:lastRow="0" w:firstColumn="0" w:lastColumn="0" w:oddVBand="0" w:evenVBand="0" w:oddHBand="0" w:evenHBand="0" w:firstRowFirstColumn="0" w:firstRowLastColumn="0" w:lastRowFirstColumn="0" w:lastRowLastColumn="0"/>
+              <w:rPr>
+                <w:lang w:val="it-IT"/>
+              </w:rPr>
+            </w:pPr>
+            <w:r>
+              <w:rPr>
+                <w:lang w:val="it-IT"/>
+              </w:rPr>
+              <w:t>L’utente ha accettato l’invito ad una lega</w:t>
+            </w:r>
+          </w:p>
+        </w:tc>
+      </w:tr>
+      <w:tr>
+        <w:trPr>
+          <w:trHeight w:val="4523"/>
+        </w:trPr>
+        <w:tc>
+          <w:tcPr>
+            <w:cnfStyle w:val="001000000000" w:firstRow="0" w:lastRow="0" w:firstColumn="1" w:lastColumn="0" w:oddVBand="0" w:evenVBand="0" w:oddHBand="0" w:evenHBand="0" w:firstRowFirstColumn="0" w:firstRowLastColumn="0" w:lastRowFirstColumn="0" w:lastRowLastColumn="0"/>
+            <w:tcW w:w="2653" w:type="dxa"/>
+            <w:tcBorders>
+              <w:top w:val="single" w:sz="4" w:space="0" w:color="auto"/>
+              <w:left w:val="single" w:sz="4" w:space="0" w:color="auto"/>
+              <w:bottom w:val="single" w:sz="4" w:space="0" w:color="auto"/>
+              <w:right w:val="single" w:sz="4" w:space="0" w:color="auto"/>
+            </w:tcBorders>
+            <w:shd w:val="clear" w:color="auto" w:fill="5B9BD5" w:themeFill="accent1"/>
+            <w:hideMark/>
+          </w:tcPr>
+          <w:p>
+            <w:pPr>
+              <w:spacing w:after="60" w:line="276" w:lineRule="auto"/>
+              <w:rPr>
+                <w:rFonts w:asciiTheme="minorHAnsi" w:hAnsiTheme="minorHAnsi"/>
+                <w:b/>
+                <w:color w:val="FFFFFF" w:themeColor="background1"/>
+              </w:rPr>
+            </w:pPr>
+            <w:r>
+              <w:rPr>
+                <w:rFonts w:asciiTheme="minorHAnsi" w:hAnsiTheme="minorHAnsi"/>
+                <w:b/>
+                <w:color w:val="FFFFFF" w:themeColor="background1"/>
+              </w:rPr>
+              <w:lastRenderedPageBreak/>
+              <w:t>Flusso degli Eventi</w:t>
+            </w:r>
+          </w:p>
+        </w:tc>
+        <w:tc>
+          <w:tcPr>
+            <w:tcW w:w="6535" w:type="dxa"/>
+            <w:tcBorders>
+              <w:top w:val="single" w:sz="4" w:space="0" w:color="auto"/>
+              <w:left w:val="single" w:sz="4" w:space="0" w:color="auto"/>
+              <w:bottom w:val="single" w:sz="4" w:space="0" w:color="auto"/>
+              <w:right w:val="single" w:sz="4" w:space="0" w:color="auto"/>
+            </w:tcBorders>
+            <w:hideMark/>
+          </w:tcPr>
+          <w:p>
+            <w:pPr>
+              <w:spacing w:after="0" w:line="276" w:lineRule="auto"/>
+              <w:cnfStyle w:val="000000000000" w:firstRow="0" w:lastRow="0" w:firstColumn="0" w:lastColumn="0" w:oddVBand="0" w:evenVBand="0" w:oddHBand="0" w:evenHBand="0" w:firstRowFirstColumn="0" w:firstRowLastColumn="0" w:lastRowFirstColumn="0" w:lastRowLastColumn="0"/>
+              <w:rPr>
+                <w:lang w:val="it-IT"/>
+              </w:rPr>
+            </w:pPr>
+          </w:p>
+          <w:p>
+            <w:pPr>
+              <w:pStyle w:val="Paragrafoelenco"/>
+              <w:numPr>
+                <w:ilvl w:val="0"/>
+                <w:numId w:val="23"/>
+              </w:numPr>
+              <w:spacing w:after="0" w:line="276" w:lineRule="auto"/>
+              <w:ind w:left="2930"/>
+              <w:cnfStyle w:val="000000000000" w:firstRow="0" w:lastRow="0" w:firstColumn="0" w:lastColumn="0" w:oddVBand="0" w:evenVBand="0" w:oddHBand="0" w:evenHBand="0" w:firstRowFirstColumn="0" w:firstRowLastColumn="0" w:lastRowFirstColumn="0" w:lastRowLastColumn="0"/>
+              <w:rPr>
+                <w:lang w:val="it-IT"/>
+              </w:rPr>
+            </w:pPr>
+            <w:r>
+              <w:rPr>
+                <w:rFonts w:eastAsia="Times New Roman" w:cs="Times New Roman"/>
+                <w:lang w:val="it-IT" w:eastAsia="it-IT"/>
+              </w:rPr>
+              <w:t>Il sito</w:t>
+            </w:r>
+            <w:r>
+              <w:rPr>
+                <w:lang w:val="it-IT"/>
+              </w:rPr>
+              <w:t xml:space="preserve"> presenta la scherma</w:t>
+            </w:r>
+            <w:r>
+              <w:rPr>
+                <w:lang w:val="it-IT"/>
+              </w:rPr>
+              <w:t>ta relativa alla creazione della squadra</w:t>
+            </w:r>
+          </w:p>
+          <w:p>
+            <w:pPr>
+              <w:pStyle w:val="Paragrafoelenco"/>
+              <w:numPr>
+                <w:ilvl w:val="0"/>
+                <w:numId w:val="23"/>
+              </w:numPr>
+              <w:spacing w:after="0" w:line="276" w:lineRule="auto"/>
+              <w:cnfStyle w:val="000000000000" w:firstRow="0" w:lastRow="0" w:firstColumn="0" w:lastColumn="0" w:oddVBand="0" w:evenVBand="0" w:oddHBand="0" w:evenHBand="0" w:firstRowFirstColumn="0" w:firstRowLastColumn="0" w:lastRowFirstColumn="0" w:lastRowLastColumn="0"/>
+              <w:rPr>
+                <w:color w:val="000000" w:themeColor="text1"/>
+                <w:lang w:val="it-IT"/>
+              </w:rPr>
+            </w:pPr>
+            <w:r>
+              <w:rPr>
+                <w:lang w:val="it-IT"/>
+              </w:rPr>
+              <w:t>L’utente sel</w:t>
+            </w:r>
+            <w:r>
+              <w:rPr>
+                <w:lang w:val="it-IT"/>
+              </w:rPr>
+              <w:t>eziona un file con formato corretto per il logo della squadra</w:t>
+            </w:r>
+          </w:p>
+          <w:p>
+            <w:pPr>
+              <w:pStyle w:val="Paragrafoelenco"/>
+              <w:numPr>
+                <w:ilvl w:val="0"/>
+                <w:numId w:val="23"/>
+              </w:numPr>
+              <w:spacing w:after="0" w:line="276" w:lineRule="auto"/>
+              <w:ind w:left="2949"/>
+              <w:cnfStyle w:val="000000000000" w:firstRow="0" w:lastRow="0" w:firstColumn="0" w:lastColumn="0" w:oddVBand="0" w:evenVBand="0" w:oddHBand="0" w:evenHBand="0" w:firstRowFirstColumn="0" w:firstRowLastColumn="0" w:lastRowFirstColumn="0" w:lastRowLastColumn="0"/>
+              <w:rPr>
+                <w:color w:val="000000" w:themeColor="text1"/>
+                <w:lang w:val="it-IT"/>
+              </w:rPr>
+            </w:pPr>
+            <w:r>
+              <w:rPr>
+                <w:lang w:val="it-IT"/>
+              </w:rPr>
+              <w:t xml:space="preserve">Il sito </w:t>
+            </w:r>
+            <w:r>
+              <w:rPr>
+                <w:lang w:val="it-IT"/>
+              </w:rPr>
+              <w:t>mostra un messaggio di avvenuto caricamento</w:t>
+            </w:r>
+          </w:p>
+          <w:p>
+            <w:pPr>
+              <w:pStyle w:val="Paragrafoelenco"/>
+              <w:numPr>
+                <w:ilvl w:val="0"/>
+                <w:numId w:val="23"/>
+              </w:numPr>
+              <w:spacing w:after="0" w:line="276" w:lineRule="auto"/>
+              <w:ind w:left="2949"/>
+              <w:cnfStyle w:val="000000000000" w:firstRow="0" w:lastRow="0" w:firstColumn="0" w:lastColumn="0" w:oddVBand="0" w:evenVBand="0" w:oddHBand="0" w:evenHBand="0" w:firstRowFirstColumn="0" w:firstRowLastColumn="0" w:lastRowFirstColumn="0" w:lastRowLastColumn="0"/>
+              <w:rPr>
+                <w:color w:val="000000" w:themeColor="text1"/>
+                <w:lang w:val="it-IT"/>
+              </w:rPr>
+            </w:pPr>
+            <w:r>
+              <w:rPr>
+                <w:lang w:val="it-IT"/>
+              </w:rPr>
+              <w:t xml:space="preserve">Il presidente chiama la squadra </w:t>
+            </w:r>
+            <w:r>
+              <w:rPr>
+                <w:lang w:val="it-IT"/>
+              </w:rPr>
+              <w:t>“Mem</w:t>
+            </w:r>
+            <w:r>
+              <w:rPr>
+                <w:lang w:val="it-IT"/>
+              </w:rPr>
+              <w:t>”</w:t>
+            </w:r>
+          </w:p>
+          <w:p>
+            <w:pPr>
+              <w:pStyle w:val="Paragrafoelenco"/>
+              <w:numPr>
+                <w:ilvl w:val="0"/>
+                <w:numId w:val="23"/>
+              </w:numPr>
+              <w:spacing w:after="0" w:line="276" w:lineRule="auto"/>
+              <w:ind w:left="2949"/>
+              <w:cnfStyle w:val="000000000000" w:firstRow="0" w:lastRow="0" w:firstColumn="0" w:lastColumn="0" w:oddVBand="0" w:evenVBand="0" w:oddHBand="0" w:evenHBand="0" w:firstRowFirstColumn="0" w:firstRowLastColumn="0" w:lastRowFirstColumn="0" w:lastRowLastColumn="0"/>
+              <w:rPr>
+                <w:color w:val="000000" w:themeColor="text1"/>
+                <w:lang w:val="it-IT"/>
+              </w:rPr>
+            </w:pPr>
+            <w:r>
+              <w:rPr>
+                <w:lang w:val="it-IT"/>
+              </w:rPr>
+              <w:t xml:space="preserve">Il sito </w:t>
+            </w:r>
+            <w:r>
+              <w:rPr>
+                <w:lang w:val="it-IT"/>
+              </w:rPr>
+              <w:t xml:space="preserve">non </w:t>
+            </w:r>
+            <w:r>
+              <w:rPr>
+                <w:lang w:val="it-IT"/>
+              </w:rPr>
+              <w:t>permette di creare la lega</w:t>
+            </w:r>
+          </w:p>
+          <w:p>
+            <w:pPr>
+              <w:pStyle w:val="Paragrafoelenco"/>
+              <w:numPr>
+                <w:ilvl w:val="0"/>
+                <w:numId w:val="23"/>
+              </w:numPr>
+              <w:spacing w:after="0" w:line="276" w:lineRule="auto"/>
+              <w:ind w:left="2949"/>
+              <w:cnfStyle w:val="000000000000" w:firstRow="0" w:lastRow="0" w:firstColumn="0" w:lastColumn="0" w:oddVBand="0" w:evenVBand="0" w:oddHBand="0" w:evenHBand="0" w:firstRowFirstColumn="0" w:firstRowLastColumn="0" w:lastRowFirstColumn="0" w:lastRowLastColumn="0"/>
+              <w:rPr>
+                <w:color w:val="000000" w:themeColor="text1"/>
+                <w:lang w:val="it-IT"/>
+              </w:rPr>
+            </w:pPr>
+            <w:r>
+              <w:rPr>
+                <w:lang w:val="it-IT"/>
+              </w:rPr>
+              <w:t xml:space="preserve">Viene visualizzato un messaggio di errore sul nome della lega </w:t>
+            </w:r>
+          </w:p>
+        </w:tc>
+      </w:tr>
+      <w:tr>
+        <w:trPr>
+          <w:trHeight w:val="439"/>
+        </w:trPr>
+        <w:tc>
+          <w:tcPr>
+            <w:cnfStyle w:val="001000000000" w:firstRow="0" w:lastRow="0" w:firstColumn="1" w:lastColumn="0" w:oddVBand="0" w:evenVBand="0" w:oddHBand="0" w:evenHBand="0" w:firstRowFirstColumn="0" w:firstRowLastColumn="0" w:lastRowFirstColumn="0" w:lastRowLastColumn="0"/>
+            <w:tcW w:w="2653" w:type="dxa"/>
+            <w:tcBorders>
+              <w:top w:val="single" w:sz="4" w:space="0" w:color="auto"/>
+              <w:left w:val="single" w:sz="4" w:space="0" w:color="auto"/>
+              <w:bottom w:val="single" w:sz="4" w:space="0" w:color="auto"/>
+              <w:right w:val="single" w:sz="4" w:space="0" w:color="auto"/>
+            </w:tcBorders>
+            <w:shd w:val="clear" w:color="auto" w:fill="5B9BD5" w:themeFill="accent1"/>
+            <w:hideMark/>
+          </w:tcPr>
+          <w:p>
+            <w:pPr>
+              <w:spacing w:after="60" w:line="276" w:lineRule="auto"/>
+              <w:rPr>
+                <w:rFonts w:asciiTheme="minorHAnsi" w:hAnsiTheme="minorHAnsi"/>
+                <w:b/>
+                <w:color w:val="FFFFFF" w:themeColor="background1"/>
+              </w:rPr>
+            </w:pPr>
+            <w:r>
+              <w:rPr>
+                <w:rFonts w:asciiTheme="minorHAnsi" w:hAnsiTheme="minorHAnsi"/>
+                <w:b/>
+                <w:color w:val="FFFFFF" w:themeColor="background1"/>
+              </w:rPr>
+              <w:t>Condizione di uscita</w:t>
+            </w:r>
+          </w:p>
+        </w:tc>
+        <w:tc>
+          <w:tcPr>
+            <w:tcW w:w="6535" w:type="dxa"/>
+            <w:tcBorders>
+              <w:top w:val="single" w:sz="4" w:space="0" w:color="auto"/>
+              <w:left w:val="single" w:sz="4" w:space="0" w:color="auto"/>
+              <w:bottom w:val="single" w:sz="4" w:space="0" w:color="auto"/>
+              <w:right w:val="single" w:sz="4" w:space="0" w:color="auto"/>
+            </w:tcBorders>
+            <w:hideMark/>
+          </w:tcPr>
+          <w:p>
+            <w:pPr>
+              <w:spacing w:after="60" w:line="276" w:lineRule="auto"/>
+              <w:cnfStyle w:val="000000000000" w:firstRow="0" w:lastRow="0" w:firstColumn="0" w:lastColumn="0" w:oddVBand="0" w:evenVBand="0" w:oddHBand="0" w:evenHBand="0" w:firstRowFirstColumn="0" w:firstRowLastColumn="0" w:lastRowFirstColumn="0" w:lastRowLastColumn="0"/>
+              <w:rPr>
+                <w:lang w:val="it-IT"/>
+              </w:rPr>
+            </w:pPr>
+            <w:r>
+              <w:rPr>
+                <w:lang w:val="it-IT"/>
+              </w:rPr>
+              <w:t>L’utente visualizza il m</w:t>
+            </w:r>
+            <w:r>
+              <w:rPr>
+                <w:lang w:val="it-IT"/>
+              </w:rPr>
+              <w:t>essaggio di avvenuta creazione</w:t>
+            </w:r>
+          </w:p>
+        </w:tc>
+      </w:tr>
+    </w:tbl>
+    <w:p>
+      <w:pPr>
+        <w:spacing w:line="276" w:lineRule="auto"/>
+        <w:rPr>
+          <w:b/>
+        </w:rPr>
+      </w:pPr>
+    </w:p>
+    <w:tbl>
+      <w:tblPr>
+        <w:tblStyle w:val="Tabellafinanziaria"/>
+        <w:tblW w:w="0" w:type="auto"/>
+        <w:tblBorders>
+          <w:top w:val="single" w:sz="4" w:space="0" w:color="auto"/>
+          <w:left w:val="single" w:sz="4" w:space="0" w:color="auto"/>
+          <w:bottom w:val="single" w:sz="4" w:space="0" w:color="auto"/>
+          <w:right w:val="single" w:sz="4" w:space="0" w:color="auto"/>
+          <w:insideH w:val="single" w:sz="4" w:space="0" w:color="auto"/>
+          <w:insideV w:val="single" w:sz="4" w:space="0" w:color="auto"/>
+        </w:tblBorders>
+        <w:tblLook w:val="0680" w:firstRow="0" w:lastRow="0" w:firstColumn="1" w:lastColumn="0" w:noHBand="1" w:noVBand="1"/>
+      </w:tblPr>
+      <w:tblGrid>
+        <w:gridCol w:w="2624"/>
+        <w:gridCol w:w="6437"/>
+      </w:tblGrid>
+      <w:tr>
+        <w:tc>
+          <w:tcPr>
+            <w:cnfStyle w:val="001000000000" w:firstRow="0" w:lastRow="0" w:firstColumn="1" w:lastColumn="0" w:oddVBand="0" w:evenVBand="0" w:oddHBand="0" w:evenHBand="0" w:firstRowFirstColumn="0" w:firstRowLastColumn="0" w:lastRowFirstColumn="0" w:lastRowLastColumn="0"/>
+            <w:tcW w:w="2624" w:type="dxa"/>
+            <w:tcBorders>
+              <w:top w:val="single" w:sz="4" w:space="0" w:color="auto"/>
+              <w:left w:val="single" w:sz="4" w:space="0" w:color="auto"/>
+              <w:bottom w:val="single" w:sz="4" w:space="0" w:color="auto"/>
+              <w:right w:val="single" w:sz="4" w:space="0" w:color="auto"/>
+            </w:tcBorders>
+            <w:shd w:val="clear" w:color="auto" w:fill="5B9BD5" w:themeFill="accent1"/>
+            <w:hideMark/>
+          </w:tcPr>
+          <w:p>
+            <w:pPr>
+              <w:spacing w:after="60" w:line="276" w:lineRule="auto"/>
+              <w:rPr>
+                <w:rFonts w:asciiTheme="minorHAnsi" w:hAnsiTheme="minorHAnsi"/>
+                <w:b/>
+                <w:color w:val="FFFFFF" w:themeColor="background1"/>
+              </w:rPr>
+            </w:pPr>
+            <w:r>
+              <w:rPr>
+                <w:rFonts w:asciiTheme="minorHAnsi" w:hAnsiTheme="minorHAnsi"/>
+                <w:b/>
+                <w:color w:val="FFFFFF" w:themeColor="background1"/>
+              </w:rPr>
+              <w:t>Test Case Name</w:t>
+            </w:r>
+          </w:p>
+        </w:tc>
+        <w:tc>
+          <w:tcPr>
+            <w:tcW w:w="6437" w:type="dxa"/>
+            <w:tcBorders>
+              <w:top w:val="single" w:sz="4" w:space="0" w:color="auto"/>
+              <w:left w:val="single" w:sz="4" w:space="0" w:color="auto"/>
+              <w:bottom w:val="single" w:sz="4" w:space="0" w:color="auto"/>
+              <w:right w:val="single" w:sz="4" w:space="0" w:color="auto"/>
+            </w:tcBorders>
+            <w:hideMark/>
+          </w:tcPr>
+          <w:p>
+            <w:pPr>
+              <w:spacing w:after="60" w:line="276" w:lineRule="auto"/>
+              <w:cnfStyle w:val="000000000000" w:firstRow="0" w:lastRow="0" w:firstColumn="0" w:lastColumn="0" w:oddVBand="0" w:evenVBand="0" w:oddHBand="0" w:evenHBand="0" w:firstRowFirstColumn="0" w:firstRowLastColumn="0" w:lastRowFirstColumn="0" w:lastRowLastColumn="0"/>
+            </w:pPr>
+            <w:r>
+              <w:t>Test_CreazioneSquadra</w:t>
+            </w:r>
+          </w:p>
+        </w:tc>
+      </w:tr>
+      <w:tr>
+        <w:tc>
+          <w:tcPr>
+            <w:cnfStyle w:val="001000000000" w:firstRow="0" w:lastRow="0" w:firstColumn="1" w:lastColumn="0" w:oddVBand="0" w:evenVBand="0" w:oddHBand="0" w:evenHBand="0" w:firstRowFirstColumn="0" w:firstRowLastColumn="0" w:lastRowFirstColumn="0" w:lastRowLastColumn="0"/>
+            <w:tcW w:w="2624" w:type="dxa"/>
+            <w:tcBorders>
+              <w:top w:val="single" w:sz="4" w:space="0" w:color="auto"/>
+              <w:left w:val="single" w:sz="4" w:space="0" w:color="auto"/>
+              <w:bottom w:val="single" w:sz="4" w:space="0" w:color="auto"/>
+              <w:right w:val="single" w:sz="4" w:space="0" w:color="auto"/>
+            </w:tcBorders>
+            <w:shd w:val="clear" w:color="auto" w:fill="5B9BD5" w:themeFill="accent1"/>
+            <w:hideMark/>
+          </w:tcPr>
+          <w:p>
+            <w:pPr>
+              <w:spacing w:after="60" w:line="276" w:lineRule="auto"/>
+              <w:rPr>
+                <w:rFonts w:asciiTheme="minorHAnsi" w:hAnsiTheme="minorHAnsi"/>
+                <w:b/>
+                <w:color w:val="FFFFFF" w:themeColor="background1"/>
+              </w:rPr>
+            </w:pPr>
+            <w:r>
+              <w:rPr>
+                <w:rFonts w:asciiTheme="minorHAnsi" w:hAnsiTheme="minorHAnsi"/>
+                <w:b/>
+                <w:color w:val="FFFFFF" w:themeColor="background1"/>
+              </w:rPr>
+              <w:t>Test Case ID</w:t>
+            </w:r>
+          </w:p>
+        </w:tc>
+        <w:tc>
+          <w:tcPr>
+            <w:tcW w:w="6437" w:type="dxa"/>
+            <w:tcBorders>
+              <w:top w:val="single" w:sz="4" w:space="0" w:color="auto"/>
+              <w:left w:val="single" w:sz="4" w:space="0" w:color="auto"/>
+              <w:bottom w:val="single" w:sz="4" w:space="0" w:color="auto"/>
+              <w:right w:val="single" w:sz="4" w:space="0" w:color="auto"/>
+            </w:tcBorders>
+            <w:hideMark/>
+          </w:tcPr>
+          <w:p>
+            <w:pPr>
+              <w:spacing w:after="60" w:line="276" w:lineRule="auto"/>
+              <w:cnfStyle w:val="000000000000" w:firstRow="0" w:lastRow="0" w:firstColumn="0" w:lastColumn="0" w:oddVBand="0" w:evenVBand="0" w:oddHBand="0" w:evenHBand="0" w:firstRowFirstColumn="0" w:firstRowLastColumn="0" w:lastRowFirstColumn="0" w:lastRowLastColumn="0"/>
+            </w:pPr>
+            <w:r>
+              <w:t>TC_1.15.1</w:t>
+            </w:r>
+          </w:p>
+        </w:tc>
+      </w:tr>
+      <w:tr>
+        <w:tc>
+          <w:tcPr>
+            <w:cnfStyle w:val="001000000000" w:firstRow="0" w:lastRow="0" w:firstColumn="1" w:lastColumn="0" w:oddVBand="0" w:evenVBand="0" w:oddHBand="0" w:evenHBand="0" w:firstRowFirstColumn="0" w:firstRowLastColumn="0" w:lastRowFirstColumn="0" w:lastRowLastColumn="0"/>
+            <w:tcW w:w="2624" w:type="dxa"/>
+            <w:tcBorders>
+              <w:top w:val="single" w:sz="4" w:space="0" w:color="auto"/>
+              <w:left w:val="single" w:sz="4" w:space="0" w:color="auto"/>
+              <w:bottom w:val="single" w:sz="4" w:space="0" w:color="auto"/>
+              <w:right w:val="single" w:sz="4" w:space="0" w:color="auto"/>
+            </w:tcBorders>
+            <w:shd w:val="clear" w:color="auto" w:fill="5B9BD5" w:themeFill="accent1"/>
+            <w:hideMark/>
+          </w:tcPr>
+          <w:p>
+            <w:pPr>
+              <w:spacing w:after="60" w:line="276" w:lineRule="auto"/>
+              <w:rPr>
+                <w:rFonts w:asciiTheme="minorHAnsi" w:hAnsiTheme="minorHAnsi"/>
+                <w:b/>
+                <w:color w:val="FFFFFF" w:themeColor="background1"/>
+              </w:rPr>
+            </w:pPr>
+            <w:r>
+              <w:rPr>
+                <w:rFonts w:asciiTheme="minorHAnsi" w:hAnsiTheme="minorHAnsi"/>
+                <w:b/>
+                <w:color w:val="FFFFFF" w:themeColor="background1"/>
+              </w:rPr>
+              <w:t>Input</w:t>
+            </w:r>
+          </w:p>
+        </w:tc>
+        <w:tc>
+          <w:tcPr>
+            <w:tcW w:w="6437" w:type="dxa"/>
+            <w:tcBorders>
+              <w:top w:val="single" w:sz="4" w:space="0" w:color="auto"/>
+              <w:left w:val="single" w:sz="4" w:space="0" w:color="auto"/>
+              <w:bottom w:val="single" w:sz="4" w:space="0" w:color="auto"/>
+              <w:right w:val="single" w:sz="4" w:space="0" w:color="auto"/>
+            </w:tcBorders>
+            <w:hideMark/>
+          </w:tcPr>
+          <w:p>
+            <w:pPr>
+              <w:spacing w:after="60" w:line="276" w:lineRule="auto"/>
+              <w:cnfStyle w:val="000000000000" w:firstRow="0" w:lastRow="0" w:firstColumn="0" w:lastColumn="0" w:oddVBand="0" w:evenVBand="0" w:oddHBand="0" w:evenHBand="0" w:firstRowFirstColumn="0" w:firstRowLastColumn="0" w:lastRowFirstColumn="0" w:lastRowLastColumn="0"/>
+              <w:rPr>
+                <w:lang w:val="it-IT"/>
+              </w:rPr>
+            </w:pPr>
+            <w:r>
+              <w:rPr>
+                <w:lang w:val="it-IT"/>
+              </w:rPr>
+              <w:t>File con formato c</w:t>
+            </w:r>
+            <w:r>
+              <w:rPr>
+                <w:lang w:val="it-IT"/>
+              </w:rPr>
+              <w:t>orretto e nome squadra</w:t>
+            </w:r>
+            <w:r>
+              <w:rPr>
+                <w:lang w:val="it-IT"/>
+              </w:rPr>
+              <w:t xml:space="preserve"> non</w:t>
+            </w:r>
+            <w:r>
+              <w:rPr>
+                <w:lang w:val="it-IT"/>
+              </w:rPr>
+              <w:t xml:space="preserve"> corretto</w:t>
+            </w:r>
+          </w:p>
+        </w:tc>
+      </w:tr>
+      <w:tr>
+        <w:tc>
+          <w:tcPr>
+            <w:cnfStyle w:val="001000000000" w:firstRow="0" w:lastRow="0" w:firstColumn="1" w:lastColumn="0" w:oddVBand="0" w:evenVBand="0" w:oddHBand="0" w:evenHBand="0" w:firstRowFirstColumn="0" w:firstRowLastColumn="0" w:lastRowFirstColumn="0" w:lastRowLastColumn="0"/>
+            <w:tcW w:w="2624" w:type="dxa"/>
+            <w:tcBorders>
+              <w:top w:val="single" w:sz="4" w:space="0" w:color="auto"/>
+              <w:left w:val="single" w:sz="4" w:space="0" w:color="auto"/>
+              <w:bottom w:val="single" w:sz="4" w:space="0" w:color="auto"/>
+              <w:right w:val="single" w:sz="4" w:space="0" w:color="auto"/>
+            </w:tcBorders>
+            <w:shd w:val="clear" w:color="auto" w:fill="5B9BD5" w:themeFill="accent1"/>
+            <w:hideMark/>
+          </w:tcPr>
+          <w:p>
+            <w:pPr>
+              <w:spacing w:after="60" w:line="276" w:lineRule="auto"/>
+              <w:rPr>
+                <w:rFonts w:asciiTheme="minorHAnsi" w:hAnsiTheme="minorHAnsi"/>
+                <w:b/>
+                <w:color w:val="FFFFFF" w:themeColor="background1"/>
+              </w:rPr>
+            </w:pPr>
+            <w:r>
+              <w:rPr>
+                <w:rFonts w:asciiTheme="minorHAnsi" w:hAnsiTheme="minorHAnsi"/>
+                <w:b/>
+                <w:color w:val="FFFFFF" w:themeColor="background1"/>
+              </w:rPr>
+              <w:t>Oracolo</w:t>
+            </w:r>
+          </w:p>
+        </w:tc>
+        <w:tc>
+          <w:tcPr>
+            <w:tcW w:w="6437" w:type="dxa"/>
+            <w:tcBorders>
+              <w:top w:val="single" w:sz="4" w:space="0" w:color="auto"/>
+              <w:left w:val="single" w:sz="4" w:space="0" w:color="auto"/>
+              <w:bottom w:val="single" w:sz="4" w:space="0" w:color="auto"/>
+              <w:right w:val="single" w:sz="4" w:space="0" w:color="auto"/>
+            </w:tcBorders>
+            <w:hideMark/>
+          </w:tcPr>
+          <w:p>
+            <w:pPr>
+              <w:spacing w:after="60" w:line="276" w:lineRule="auto"/>
+              <w:cnfStyle w:val="000000000000" w:firstRow="0" w:lastRow="0" w:firstColumn="0" w:lastColumn="0" w:oddVBand="0" w:evenVBand="0" w:oddHBand="0" w:evenHBand="0" w:firstRowFirstColumn="0" w:firstRowLastColumn="0" w:lastRowFirstColumn="0" w:lastRowLastColumn="0"/>
+              <w:rPr>
+                <w:lang w:val="it-IT"/>
+              </w:rPr>
+            </w:pPr>
+            <w:r>
+              <w:rPr>
+                <w:lang w:val="it-IT"/>
+              </w:rPr>
+              <w:t xml:space="preserve">4. </w:t>
+            </w:r>
+            <w:r>
+              <w:rPr>
+                <w:lang w:val="it-IT"/>
+              </w:rPr>
+              <w:t>Non d</w:t>
+            </w:r>
+            <w:r>
+              <w:rPr>
+                <w:lang w:val="it-IT"/>
+              </w:rPr>
+              <w:t xml:space="preserve">eve essere </w:t>
+            </w:r>
+            <w:r>
+              <w:rPr>
+                <w:lang w:val="it-IT"/>
+              </w:rPr>
+              <w:t>creata la squadra e</w:t>
+            </w:r>
+            <w:r>
+              <w:rPr>
+                <w:lang w:val="it-IT"/>
+              </w:rPr>
+              <w:t xml:space="preserve"> deve venire</w:t>
+            </w:r>
+            <w:r>
+              <w:rPr>
+                <w:lang w:val="it-IT"/>
+              </w:rPr>
+              <w:t xml:space="preserve"> </w:t>
+            </w:r>
+            <w:r>
+              <w:rPr>
+                <w:lang w:val="it-IT"/>
+              </w:rPr>
+              <w:t xml:space="preserve">visualizzato un messaggio </w:t>
+            </w:r>
+            <w:r>
+              <w:rPr>
+                <w:lang w:val="it-IT"/>
+              </w:rPr>
+              <w:t>di errore</w:t>
+            </w:r>
+          </w:p>
+        </w:tc>
+      </w:tr>
+      <w:tr>
+        <w:tc>
+          <w:tcPr>
+            <w:cnfStyle w:val="001000000000" w:firstRow="0" w:lastRow="0" w:firstColumn="1" w:lastColumn="0" w:oddVBand="0" w:evenVBand="0" w:oddHBand="0" w:evenHBand="0" w:firstRowFirstColumn="0" w:firstRowLastColumn="0" w:lastRowFirstColumn="0" w:lastRowLastColumn="0"/>
+            <w:tcW w:w="2624" w:type="dxa"/>
+            <w:tcBorders>
+              <w:top w:val="single" w:sz="4" w:space="0" w:color="auto"/>
+              <w:left w:val="single" w:sz="4" w:space="0" w:color="auto"/>
+              <w:bottom w:val="single" w:sz="4" w:space="0" w:color="auto"/>
+              <w:right w:val="single" w:sz="4" w:space="0" w:color="auto"/>
+            </w:tcBorders>
+            <w:shd w:val="clear" w:color="auto" w:fill="5B9BD5" w:themeFill="accent1"/>
+            <w:hideMark/>
+          </w:tcPr>
+          <w:p>
+            <w:pPr>
+              <w:spacing w:after="60" w:line="276" w:lineRule="auto"/>
+              <w:rPr>
+                <w:rFonts w:asciiTheme="minorHAnsi" w:hAnsiTheme="minorHAnsi"/>
+                <w:b/>
+                <w:color w:val="FFFFFF" w:themeColor="background1"/>
+              </w:rPr>
+            </w:pPr>
+            <w:r>
+              <w:rPr>
+                <w:rFonts w:asciiTheme="minorHAnsi" w:hAnsiTheme="minorHAnsi"/>
+                <w:b/>
+                <w:color w:val="FFFFFF" w:themeColor="background1"/>
+              </w:rPr>
+              <w:t>Log</w:t>
+            </w:r>
+          </w:p>
+        </w:tc>
+        <w:tc>
+          <w:tcPr>
+            <w:tcW w:w="6437" w:type="dxa"/>
+            <w:tcBorders>
+              <w:top w:val="single" w:sz="4" w:space="0" w:color="auto"/>
+              <w:left w:val="single" w:sz="4" w:space="0" w:color="auto"/>
+              <w:bottom w:val="single" w:sz="4" w:space="0" w:color="auto"/>
+              <w:right w:val="single" w:sz="4" w:space="0" w:color="auto"/>
+            </w:tcBorders>
+            <w:hideMark/>
+          </w:tcPr>
+          <w:p>
+            <w:pPr>
+              <w:spacing w:after="60" w:line="276" w:lineRule="auto"/>
+              <w:cnfStyle w:val="000000000000" w:firstRow="0" w:lastRow="0" w:firstColumn="0" w:lastColumn="0" w:oddVBand="0" w:evenVBand="0" w:oddHBand="0" w:evenHBand="0" w:firstRowFirstColumn="0" w:firstRowLastColumn="0" w:lastRowFirstColumn="0" w:lastRowLastColumn="0"/>
+              <w:rPr>
+                <w:sz w:val="22"/>
+                <w:szCs w:val="22"/>
+                <w:lang w:val="it-IT"/>
+              </w:rPr>
+            </w:pPr>
+            <w:r>
+              <w:rPr>
+                <w:rFonts w:eastAsia="Times New Roman" w:cs="Times New Roman"/>
+                <w:sz w:val="22"/>
+                <w:szCs w:val="22"/>
+                <w:lang w:val="it-IT"/>
+              </w:rPr>
+              <w:t xml:space="preserve">Poiché l’utente ha selezionato un </w:t>
+            </w:r>
+            <w:r>
+              <w:rPr>
+                <w:sz w:val="22"/>
+                <w:szCs w:val="22"/>
+                <w:lang w:val="it-IT"/>
+              </w:rPr>
+              <w:t>file c</w:t>
+            </w:r>
+            <w:r>
+              <w:rPr>
+                <w:sz w:val="22"/>
+                <w:szCs w:val="22"/>
+                <w:lang w:val="it-IT"/>
+              </w:rPr>
+              <w:t>on formato corretto e nome squadra</w:t>
+            </w:r>
+            <w:r>
+              <w:rPr>
+                <w:sz w:val="22"/>
+                <w:szCs w:val="22"/>
+                <w:lang w:val="it-IT"/>
+              </w:rPr>
+              <w:t xml:space="preserve"> non</w:t>
+            </w:r>
+            <w:r>
+              <w:rPr>
+                <w:sz w:val="22"/>
+                <w:szCs w:val="22"/>
+                <w:lang w:val="it-IT"/>
+              </w:rPr>
+              <w:t xml:space="preserve"> </w:t>
+            </w:r>
+            <w:r>
+              <w:rPr>
+                <w:sz w:val="22"/>
+                <w:szCs w:val="22"/>
+                <w:lang w:val="it-IT"/>
+              </w:rPr>
+              <w:t xml:space="preserve">valido, </w:t>
+            </w:r>
+            <w:r>
+              <w:rPr>
+                <w:rFonts w:eastAsia="Times New Roman" w:cs="Times New Roman"/>
+                <w:sz w:val="22"/>
+                <w:szCs w:val="22"/>
+                <w:lang w:val="it-IT"/>
+              </w:rPr>
+              <w:t>il sito mostra il messaggio di</w:t>
+            </w:r>
+            <w:r>
+              <w:rPr>
+                <w:rFonts w:eastAsia="Times New Roman" w:cs="Times New Roman"/>
+                <w:sz w:val="22"/>
+                <w:szCs w:val="22"/>
+                <w:lang w:val="it-IT"/>
+              </w:rPr>
+              <w:t xml:space="preserve"> non</w:t>
+            </w:r>
+            <w:r>
+              <w:rPr>
+                <w:sz w:val="22"/>
+                <w:szCs w:val="22"/>
+                <w:lang w:val="it-IT"/>
+              </w:rPr>
+              <w:t xml:space="preserve"> </w:t>
+            </w:r>
+            <w:r>
+              <w:rPr>
+                <w:sz w:val="22"/>
+                <w:szCs w:val="22"/>
+                <w:lang w:val="it-IT"/>
+              </w:rPr>
+              <w:t>avvenuta creazione squadra</w:t>
+            </w:r>
+          </w:p>
+        </w:tc>
+      </w:tr>
+    </w:tbl>
+    <w:p>
+      <w:pPr>
+        <w:spacing w:line="276" w:lineRule="auto"/>
+      </w:pPr>
+    </w:p>
+    <w:p>
+      <w:pPr>
+        <w:spacing w:line="276" w:lineRule="auto"/>
+      </w:pPr>
+    </w:p>
+    <w:p>
+      <w:r>
+        <w:rPr>
+          <w:b/>
+        </w:rPr>
+        <w:t xml:space="preserve">FORMATO LOGO NON CORRETTO, NOME CORRETTO, </w:t>
+      </w:r>
+    </w:p>
+    <w:tbl>
+      <w:tblPr>
+        <w:tblStyle w:val="Tabellafinanziaria"/>
+        <w:tblW w:w="0" w:type="auto"/>
+        <w:tblBorders>
+          <w:top w:val="single" w:sz="4" w:space="0" w:color="auto"/>
+          <w:left w:val="single" w:sz="4" w:space="0" w:color="auto"/>
+          <w:bottom w:val="single" w:sz="4" w:space="0" w:color="auto"/>
+          <w:right w:val="single" w:sz="4" w:space="0" w:color="auto"/>
+          <w:insideH w:val="single" w:sz="4" w:space="0" w:color="auto"/>
+          <w:insideV w:val="single" w:sz="4" w:space="0" w:color="auto"/>
+        </w:tblBorders>
+        <w:tblLook w:val="0680" w:firstRow="0" w:lastRow="0" w:firstColumn="1" w:lastColumn="0" w:noHBand="1" w:noVBand="1"/>
+      </w:tblPr>
+      <w:tblGrid>
+        <w:gridCol w:w="2653"/>
+        <w:gridCol w:w="6535"/>
+      </w:tblGrid>
+      <w:tr>
+        <w:trPr>
+          <w:trHeight w:val="439"/>
+        </w:trPr>
+        <w:tc>
+          <w:tcPr>
+            <w:cnfStyle w:val="001000000000" w:firstRow="0" w:lastRow="0" w:firstColumn="1" w:lastColumn="0" w:oddVBand="0" w:evenVBand="0" w:oddHBand="0" w:evenHBand="0" w:firstRowFirstColumn="0" w:firstRowLastColumn="0" w:lastRowFirstColumn="0" w:lastRowLastColumn="0"/>
+            <w:tcW w:w="2653" w:type="dxa"/>
+            <w:tcBorders>
+              <w:top w:val="single" w:sz="4" w:space="0" w:color="auto"/>
+              <w:left w:val="single" w:sz="4" w:space="0" w:color="auto"/>
+              <w:bottom w:val="single" w:sz="4" w:space="0" w:color="auto"/>
+              <w:right w:val="single" w:sz="4" w:space="0" w:color="auto"/>
+            </w:tcBorders>
+            <w:shd w:val="clear" w:color="auto" w:fill="5B9BD5" w:themeFill="accent1"/>
+            <w:hideMark/>
+          </w:tcPr>
+          <w:p>
+            <w:pPr>
+              <w:spacing w:after="60" w:line="276" w:lineRule="auto"/>
+              <w:rPr>
+                <w:rFonts w:asciiTheme="minorHAnsi" w:hAnsiTheme="minorHAnsi"/>
+                <w:b/>
+                <w:color w:val="FFFFFF" w:themeColor="background1"/>
+              </w:rPr>
+            </w:pPr>
+            <w:r>
+              <w:rPr>
+                <w:rFonts w:asciiTheme="minorHAnsi" w:hAnsiTheme="minorHAnsi"/>
+                <w:b/>
+                <w:color w:val="FFFFFF" w:themeColor="background1"/>
+              </w:rPr>
+              <w:t>Test Case Name</w:t>
+            </w:r>
+          </w:p>
+        </w:tc>
+        <w:tc>
+          <w:tcPr>
+            <w:tcW w:w="6535" w:type="dxa"/>
+            <w:tcBorders>
+              <w:top w:val="single" w:sz="4" w:space="0" w:color="auto"/>
+              <w:left w:val="single" w:sz="4" w:space="0" w:color="auto"/>
+              <w:bottom w:val="single" w:sz="4" w:space="0" w:color="auto"/>
+              <w:right w:val="single" w:sz="4" w:space="0" w:color="auto"/>
+            </w:tcBorders>
+            <w:hideMark/>
+          </w:tcPr>
+          <w:p>
+            <w:pPr>
+              <w:spacing w:after="60" w:line="276" w:lineRule="auto"/>
+              <w:cnfStyle w:val="000000000000" w:firstRow="0" w:lastRow="0" w:firstColumn="0" w:lastColumn="0" w:oddVBand="0" w:evenVBand="0" w:oddHBand="0" w:evenHBand="0" w:firstRowFirstColumn="0" w:firstRowLastColumn="0" w:lastRowFirstColumn="0" w:lastRowLastColumn="0"/>
+            </w:pPr>
+            <w:r>
+              <w:t>Test_CreazioneSquadra</w:t>
+            </w:r>
+          </w:p>
+        </w:tc>
+      </w:tr>
+      <w:tr>
+        <w:trPr>
+          <w:trHeight w:val="428"/>
+        </w:trPr>
+        <w:tc>
+          <w:tcPr>
+            <w:cnfStyle w:val="001000000000" w:firstRow="0" w:lastRow="0" w:firstColumn="1" w:lastColumn="0" w:oddVBand="0" w:evenVBand="0" w:oddHBand="0" w:evenHBand="0" w:firstRowFirstColumn="0" w:firstRowLastColumn="0" w:lastRowFirstColumn="0" w:lastRowLastColumn="0"/>
+            <w:tcW w:w="2653" w:type="dxa"/>
+            <w:tcBorders>
+              <w:top w:val="single" w:sz="4" w:space="0" w:color="auto"/>
+              <w:left w:val="single" w:sz="4" w:space="0" w:color="auto"/>
+              <w:bottom w:val="single" w:sz="4" w:space="0" w:color="auto"/>
+              <w:right w:val="single" w:sz="4" w:space="0" w:color="auto"/>
+            </w:tcBorders>
+            <w:shd w:val="clear" w:color="auto" w:fill="5B9BD5" w:themeFill="accent1"/>
+            <w:hideMark/>
+          </w:tcPr>
+          <w:p>
+            <w:pPr>
+              <w:spacing w:after="60" w:line="276" w:lineRule="auto"/>
+              <w:rPr>
+                <w:rFonts w:asciiTheme="minorHAnsi" w:hAnsiTheme="minorHAnsi"/>
+                <w:b/>
+                <w:color w:val="FFFFFF" w:themeColor="background1"/>
+              </w:rPr>
+            </w:pPr>
+            <w:r>
+              <w:rPr>
+                <w:rFonts w:asciiTheme="minorHAnsi" w:hAnsiTheme="minorHAnsi"/>
+                <w:b/>
+                <w:color w:val="FFFFFF" w:themeColor="background1"/>
+              </w:rPr>
+              <w:t>Test Case ID</w:t>
+            </w:r>
+          </w:p>
+        </w:tc>
+        <w:tc>
+          <w:tcPr>
+            <w:tcW w:w="6535" w:type="dxa"/>
+            <w:tcBorders>
+              <w:top w:val="single" w:sz="4" w:space="0" w:color="auto"/>
+              <w:left w:val="single" w:sz="4" w:space="0" w:color="auto"/>
+              <w:bottom w:val="single" w:sz="4" w:space="0" w:color="auto"/>
+              <w:right w:val="single" w:sz="4" w:space="0" w:color="auto"/>
+            </w:tcBorders>
+            <w:hideMark/>
+          </w:tcPr>
+          <w:p>
+            <w:pPr>
+              <w:spacing w:after="60" w:line="276" w:lineRule="auto"/>
+              <w:cnfStyle w:val="000000000000" w:firstRow="0" w:lastRow="0" w:firstColumn="0" w:lastColumn="0" w:oddVBand="0" w:evenVBand="0" w:oddHBand="0" w:evenHBand="0" w:firstRowFirstColumn="0" w:firstRowLastColumn="0" w:lastRowFirstColumn="0" w:lastRowLastColumn="0"/>
+            </w:pPr>
+            <w:r>
+              <w:t>TC_1.15.2</w:t>
+            </w:r>
+          </w:p>
+        </w:tc>
+      </w:tr>
+      <w:tr>
+        <w:trPr>
+          <w:trHeight w:val="439"/>
+        </w:trPr>
+        <w:tc>
+          <w:tcPr>
+            <w:cnfStyle w:val="001000000000" w:firstRow="0" w:lastRow="0" w:firstColumn="1" w:lastColumn="0" w:oddVBand="0" w:evenVBand="0" w:oddHBand="0" w:evenHBand="0" w:firstRowFirstColumn="0" w:firstRowLastColumn="0" w:lastRowFirstColumn="0" w:lastRowLastColumn="0"/>
+            <w:tcW w:w="2653" w:type="dxa"/>
+            <w:tcBorders>
+              <w:top w:val="single" w:sz="4" w:space="0" w:color="auto"/>
+              <w:left w:val="single" w:sz="4" w:space="0" w:color="auto"/>
+              <w:bottom w:val="single" w:sz="4" w:space="0" w:color="auto"/>
+              <w:right w:val="single" w:sz="4" w:space="0" w:color="auto"/>
+            </w:tcBorders>
+            <w:shd w:val="clear" w:color="auto" w:fill="5B9BD5" w:themeFill="accent1"/>
+            <w:hideMark/>
+          </w:tcPr>
+          <w:p>
+            <w:pPr>
+              <w:spacing w:after="60" w:line="276" w:lineRule="auto"/>
+              <w:rPr>
+                <w:rFonts w:asciiTheme="minorHAnsi" w:hAnsiTheme="minorHAnsi"/>
+                <w:b/>
+                <w:color w:val="FFFFFF" w:themeColor="background1"/>
+              </w:rPr>
+            </w:pPr>
+            <w:r>
+              <w:rPr>
+                <w:rFonts w:asciiTheme="minorHAnsi" w:hAnsiTheme="minorHAnsi"/>
+                <w:b/>
+                <w:color w:val="FFFFFF" w:themeColor="background1"/>
+              </w:rPr>
+              <w:t>Condizione di Entrata</w:t>
+            </w:r>
+          </w:p>
+        </w:tc>
+        <w:tc>
+          <w:tcPr>
+            <w:tcW w:w="6535" w:type="dxa"/>
+            <w:tcBorders>
+              <w:top w:val="single" w:sz="4" w:space="0" w:color="auto"/>
+              <w:left w:val="single" w:sz="4" w:space="0" w:color="auto"/>
+              <w:bottom w:val="single" w:sz="4" w:space="0" w:color="auto"/>
+              <w:right w:val="single" w:sz="4" w:space="0" w:color="auto"/>
+            </w:tcBorders>
+            <w:hideMark/>
+          </w:tcPr>
+          <w:p>
+            <w:pPr>
+              <w:spacing w:after="60" w:line="276" w:lineRule="auto"/>
+              <w:cnfStyle w:val="000000000000" w:firstRow="0" w:lastRow="0" w:firstColumn="0" w:lastColumn="0" w:oddVBand="0" w:evenVBand="0" w:oddHBand="0" w:evenHBand="0" w:firstRowFirstColumn="0" w:firstRowLastColumn="0" w:lastRowFirstColumn="0" w:lastRowLastColumn="0"/>
+              <w:rPr>
+                <w:lang w:val="it-IT"/>
+              </w:rPr>
+            </w:pPr>
+            <w:r>
+              <w:rPr>
+                <w:lang w:val="it-IT"/>
+              </w:rPr>
+              <w:t>L’utente ha accettato l’invito ad una lega</w:t>
+            </w:r>
+          </w:p>
+        </w:tc>
+      </w:tr>
+      <w:tr>
+        <w:trPr>
+          <w:trHeight w:val="4523"/>
+        </w:trPr>
+        <w:tc>
+          <w:tcPr>
+            <w:cnfStyle w:val="001000000000" w:firstRow="0" w:lastRow="0" w:firstColumn="1" w:lastColumn="0" w:oddVBand="0" w:evenVBand="0" w:oddHBand="0" w:evenHBand="0" w:firstRowFirstColumn="0" w:firstRowLastColumn="0" w:lastRowFirstColumn="0" w:lastRowLastColumn="0"/>
+            <w:tcW w:w="2653" w:type="dxa"/>
+            <w:tcBorders>
+              <w:top w:val="single" w:sz="4" w:space="0" w:color="auto"/>
+              <w:left w:val="single" w:sz="4" w:space="0" w:color="auto"/>
+              <w:bottom w:val="single" w:sz="4" w:space="0" w:color="auto"/>
+              <w:right w:val="single" w:sz="4" w:space="0" w:color="auto"/>
+            </w:tcBorders>
+            <w:shd w:val="clear" w:color="auto" w:fill="5B9BD5" w:themeFill="accent1"/>
+            <w:hideMark/>
+          </w:tcPr>
+          <w:p>
+            <w:pPr>
+              <w:spacing w:after="60" w:line="276" w:lineRule="auto"/>
+              <w:rPr>
+                <w:rFonts w:asciiTheme="minorHAnsi" w:hAnsiTheme="minorHAnsi"/>
+                <w:b/>
+                <w:color w:val="FFFFFF" w:themeColor="background1"/>
+              </w:rPr>
+            </w:pPr>
+            <w:r>
+              <w:rPr>
+                <w:rFonts w:asciiTheme="minorHAnsi" w:hAnsiTheme="minorHAnsi"/>
+                <w:b/>
+                <w:color w:val="FFFFFF" w:themeColor="background1"/>
+              </w:rPr>
+              <w:lastRenderedPageBreak/>
+              <w:t>Flusso degli Eventi</w:t>
+            </w:r>
+          </w:p>
+        </w:tc>
+        <w:tc>
+          <w:tcPr>
+            <w:tcW w:w="6535" w:type="dxa"/>
+            <w:tcBorders>
+              <w:top w:val="single" w:sz="4" w:space="0" w:color="auto"/>
+              <w:left w:val="single" w:sz="4" w:space="0" w:color="auto"/>
+              <w:bottom w:val="single" w:sz="4" w:space="0" w:color="auto"/>
+              <w:right w:val="single" w:sz="4" w:space="0" w:color="auto"/>
+            </w:tcBorders>
+            <w:hideMark/>
+          </w:tcPr>
+          <w:p>
+            <w:pPr>
+              <w:spacing w:after="0" w:line="276" w:lineRule="auto"/>
+              <w:cnfStyle w:val="000000000000" w:firstRow="0" w:lastRow="0" w:firstColumn="0" w:lastColumn="0" w:oddVBand="0" w:evenVBand="0" w:oddHBand="0" w:evenHBand="0" w:firstRowFirstColumn="0" w:firstRowLastColumn="0" w:lastRowFirstColumn="0" w:lastRowLastColumn="0"/>
+              <w:rPr>
+                <w:lang w:val="it-IT"/>
+              </w:rPr>
+            </w:pPr>
+          </w:p>
+          <w:p>
+            <w:pPr>
+              <w:pStyle w:val="Paragrafoelenco"/>
+              <w:numPr>
+                <w:ilvl w:val="0"/>
+                <w:numId w:val="24"/>
+              </w:numPr>
+              <w:spacing w:after="0" w:line="276" w:lineRule="auto"/>
+              <w:ind w:left="2930"/>
+              <w:cnfStyle w:val="000000000000" w:firstRow="0" w:lastRow="0" w:firstColumn="0" w:lastColumn="0" w:oddVBand="0" w:evenVBand="0" w:oddHBand="0" w:evenHBand="0" w:firstRowFirstColumn="0" w:firstRowLastColumn="0" w:lastRowFirstColumn="0" w:lastRowLastColumn="0"/>
+              <w:rPr>
+                <w:lang w:val="it-IT"/>
+              </w:rPr>
+            </w:pPr>
+            <w:r>
+              <w:rPr>
+                <w:rFonts w:eastAsia="Times New Roman" w:cs="Times New Roman"/>
+                <w:lang w:val="it-IT" w:eastAsia="it-IT"/>
+              </w:rPr>
+              <w:t>Il sito</w:t>
+            </w:r>
+            <w:r>
+              <w:rPr>
+                <w:lang w:val="it-IT"/>
+              </w:rPr>
+              <w:t xml:space="preserve"> presenta la scherma</w:t>
+            </w:r>
+            <w:r>
+              <w:rPr>
+                <w:lang w:val="it-IT"/>
+              </w:rPr>
+              <w:t>ta relativa alla creazione della squadra</w:t>
+            </w:r>
+          </w:p>
+          <w:p>
+            <w:pPr>
+              <w:pStyle w:val="Paragrafoelenco"/>
+              <w:numPr>
+                <w:ilvl w:val="0"/>
+                <w:numId w:val="24"/>
+              </w:numPr>
+              <w:spacing w:after="0" w:line="276" w:lineRule="auto"/>
+              <w:cnfStyle w:val="000000000000" w:firstRow="0" w:lastRow="0" w:firstColumn="0" w:lastColumn="0" w:oddVBand="0" w:evenVBand="0" w:oddHBand="0" w:evenHBand="0" w:firstRowFirstColumn="0" w:firstRowLastColumn="0" w:lastRowFirstColumn="0" w:lastRowLastColumn="0"/>
+              <w:rPr>
+                <w:color w:val="000000" w:themeColor="text1"/>
+                <w:lang w:val="it-IT"/>
+              </w:rPr>
+            </w:pPr>
+            <w:r>
+              <w:rPr>
+                <w:lang w:val="it-IT"/>
+              </w:rPr>
+              <w:t>L’utente sel</w:t>
+            </w:r>
+            <w:r>
+              <w:rPr>
+                <w:lang w:val="it-IT"/>
+              </w:rPr>
+              <w:t>eziona un file con formato</w:t>
+            </w:r>
+            <w:r>
+              <w:rPr>
+                <w:lang w:val="it-IT"/>
+              </w:rPr>
+              <w:t xml:space="preserve"> non</w:t>
+            </w:r>
+            <w:r>
+              <w:rPr>
+                <w:lang w:val="it-IT"/>
+              </w:rPr>
+              <w:t xml:space="preserve"> corretto per il logo della squadra</w:t>
+            </w:r>
+          </w:p>
+          <w:p>
+            <w:pPr>
+              <w:pStyle w:val="Paragrafoelenco"/>
+              <w:numPr>
+                <w:ilvl w:val="0"/>
+                <w:numId w:val="24"/>
+              </w:numPr>
+              <w:spacing w:after="0" w:line="276" w:lineRule="auto"/>
+              <w:ind w:left="2949"/>
+              <w:cnfStyle w:val="000000000000" w:firstRow="0" w:lastRow="0" w:firstColumn="0" w:lastColumn="0" w:oddVBand="0" w:evenVBand="0" w:oddHBand="0" w:evenHBand="0" w:firstRowFirstColumn="0" w:firstRowLastColumn="0" w:lastRowFirstColumn="0" w:lastRowLastColumn="0"/>
+              <w:rPr>
+                <w:color w:val="000000" w:themeColor="text1"/>
+                <w:lang w:val="it-IT"/>
+              </w:rPr>
+            </w:pPr>
+            <w:r>
+              <w:rPr>
+                <w:lang w:val="it-IT"/>
+              </w:rPr>
+              <w:t xml:space="preserve">Il sito </w:t>
+            </w:r>
+            <w:r>
+              <w:rPr>
+                <w:lang w:val="it-IT"/>
+              </w:rPr>
+              <w:t>mostra un messaggio di errore sul</w:t>
+            </w:r>
+            <w:r>
+              <w:rPr>
+                <w:lang w:val="it-IT"/>
+              </w:rPr>
+              <w:t xml:space="preserve"> caricamento</w:t>
+            </w:r>
+          </w:p>
+          <w:p>
+            <w:pPr>
+              <w:pStyle w:val="Paragrafoelenco"/>
+              <w:spacing w:after="0" w:line="276" w:lineRule="auto"/>
+              <w:ind w:left="2949"/>
+              <w:cnfStyle w:val="000000000000" w:firstRow="0" w:lastRow="0" w:firstColumn="0" w:lastColumn="0" w:oddVBand="0" w:evenVBand="0" w:oddHBand="0" w:evenHBand="0" w:firstRowFirstColumn="0" w:firstRowLastColumn="0" w:lastRowFirstColumn="0" w:lastRowLastColumn="0"/>
+              <w:rPr>
+                <w:color w:val="000000" w:themeColor="text1"/>
+                <w:lang w:val="it-IT"/>
+              </w:rPr>
+            </w:pPr>
+          </w:p>
+          <w:p>
+            <w:pPr>
+              <w:pStyle w:val="Paragrafoelenco"/>
+              <w:numPr>
+                <w:ilvl w:val="0"/>
+                <w:numId w:val="24"/>
+              </w:numPr>
+              <w:spacing w:after="0" w:line="276" w:lineRule="auto"/>
+              <w:ind w:left="2949"/>
+              <w:cnfStyle w:val="000000000000" w:firstRow="0" w:lastRow="0" w:firstColumn="0" w:lastColumn="0" w:oddVBand="0" w:evenVBand="0" w:oddHBand="0" w:evenHBand="0" w:firstRowFirstColumn="0" w:firstRowLastColumn="0" w:lastRowFirstColumn="0" w:lastRowLastColumn="0"/>
+              <w:rPr>
+                <w:color w:val="000000" w:themeColor="text1"/>
+                <w:lang w:val="it-IT"/>
+              </w:rPr>
+            </w:pPr>
+            <w:r>
+              <w:rPr>
+                <w:lang w:val="it-IT"/>
+              </w:rPr>
+              <w:t xml:space="preserve">Il sito non permette di caricare il file. </w:t>
+            </w:r>
+          </w:p>
+        </w:tc>
+      </w:tr>
+      <w:tr>
+        <w:trPr>
+          <w:trHeight w:val="439"/>
+        </w:trPr>
+        <w:tc>
+          <w:tcPr>
+            <w:cnfStyle w:val="001000000000" w:firstRow="0" w:lastRow="0" w:firstColumn="1" w:lastColumn="0" w:oddVBand="0" w:evenVBand="0" w:oddHBand="0" w:evenHBand="0" w:firstRowFirstColumn="0" w:firstRowLastColumn="0" w:lastRowFirstColumn="0" w:lastRowLastColumn="0"/>
+            <w:tcW w:w="2653" w:type="dxa"/>
+            <w:tcBorders>
+              <w:top w:val="single" w:sz="4" w:space="0" w:color="auto"/>
+              <w:left w:val="single" w:sz="4" w:space="0" w:color="auto"/>
+              <w:bottom w:val="single" w:sz="4" w:space="0" w:color="auto"/>
+              <w:right w:val="single" w:sz="4" w:space="0" w:color="auto"/>
+            </w:tcBorders>
+            <w:shd w:val="clear" w:color="auto" w:fill="5B9BD5" w:themeFill="accent1"/>
+            <w:hideMark/>
+          </w:tcPr>
+          <w:p>
+            <w:pPr>
+              <w:spacing w:after="60" w:line="276" w:lineRule="auto"/>
+              <w:rPr>
+                <w:rFonts w:asciiTheme="minorHAnsi" w:hAnsiTheme="minorHAnsi"/>
+                <w:b/>
+                <w:color w:val="FFFFFF" w:themeColor="background1"/>
+              </w:rPr>
+            </w:pPr>
+            <w:r>
+              <w:rPr>
+                <w:rFonts w:asciiTheme="minorHAnsi" w:hAnsiTheme="minorHAnsi"/>
+                <w:b/>
+                <w:color w:val="FFFFFF" w:themeColor="background1"/>
+              </w:rPr>
+              <w:t>Condizione di uscita</w:t>
+            </w:r>
+          </w:p>
+        </w:tc>
+        <w:tc>
+          <w:tcPr>
+            <w:tcW w:w="6535" w:type="dxa"/>
+            <w:tcBorders>
+              <w:top w:val="single" w:sz="4" w:space="0" w:color="auto"/>
+              <w:left w:val="single" w:sz="4" w:space="0" w:color="auto"/>
+              <w:bottom w:val="single" w:sz="4" w:space="0" w:color="auto"/>
+              <w:right w:val="single" w:sz="4" w:space="0" w:color="auto"/>
+            </w:tcBorders>
+            <w:hideMark/>
+          </w:tcPr>
+          <w:p>
+            <w:pPr>
+              <w:spacing w:after="60" w:line="276" w:lineRule="auto"/>
+              <w:cnfStyle w:val="000000000000" w:firstRow="0" w:lastRow="0" w:firstColumn="0" w:lastColumn="0" w:oddVBand="0" w:evenVBand="0" w:oddHBand="0" w:evenHBand="0" w:firstRowFirstColumn="0" w:firstRowLastColumn="0" w:lastRowFirstColumn="0" w:lastRowLastColumn="0"/>
+              <w:rPr>
+                <w:lang w:val="it-IT"/>
+              </w:rPr>
+            </w:pPr>
+            <w:r>
+              <w:rPr>
+                <w:lang w:val="it-IT"/>
+              </w:rPr>
+              <w:t>L’utente visualizza il m</w:t>
+            </w:r>
+            <w:r>
+              <w:rPr>
+                <w:lang w:val="it-IT"/>
+              </w:rPr>
+              <w:t>essaggio di errore sul caricamento</w:t>
+            </w:r>
+          </w:p>
+        </w:tc>
+      </w:tr>
+    </w:tbl>
+    <w:p>
+      <w:pPr>
+        <w:spacing w:line="276" w:lineRule="auto"/>
+        <w:rPr>
+          <w:b/>
+        </w:rPr>
+      </w:pPr>
+    </w:p>
+    <w:tbl>
+      <w:tblPr>
+        <w:tblStyle w:val="Tabellafinanziaria"/>
+        <w:tblW w:w="0" w:type="auto"/>
+        <w:tblBorders>
+          <w:top w:val="single" w:sz="4" w:space="0" w:color="auto"/>
+          <w:left w:val="single" w:sz="4" w:space="0" w:color="auto"/>
+          <w:bottom w:val="single" w:sz="4" w:space="0" w:color="auto"/>
+          <w:right w:val="single" w:sz="4" w:space="0" w:color="auto"/>
+          <w:insideH w:val="single" w:sz="4" w:space="0" w:color="auto"/>
+          <w:insideV w:val="single" w:sz="4" w:space="0" w:color="auto"/>
+        </w:tblBorders>
+        <w:tblLook w:val="0680" w:firstRow="0" w:lastRow="0" w:firstColumn="1" w:lastColumn="0" w:noHBand="1" w:noVBand="1"/>
+      </w:tblPr>
+      <w:tblGrid>
+        <w:gridCol w:w="2624"/>
+        <w:gridCol w:w="6437"/>
+      </w:tblGrid>
+      <w:tr>
+        <w:tc>
+          <w:tcPr>
+            <w:cnfStyle w:val="001000000000" w:firstRow="0" w:lastRow="0" w:firstColumn="1" w:lastColumn="0" w:oddVBand="0" w:evenVBand="0" w:oddHBand="0" w:evenHBand="0" w:firstRowFirstColumn="0" w:firstRowLastColumn="0" w:lastRowFirstColumn="0" w:lastRowLastColumn="0"/>
+            <w:tcW w:w="2624" w:type="dxa"/>
+            <w:tcBorders>
+              <w:top w:val="single" w:sz="4" w:space="0" w:color="auto"/>
+              <w:left w:val="single" w:sz="4" w:space="0" w:color="auto"/>
+              <w:bottom w:val="single" w:sz="4" w:space="0" w:color="auto"/>
+              <w:right w:val="single" w:sz="4" w:space="0" w:color="auto"/>
+            </w:tcBorders>
+            <w:shd w:val="clear" w:color="auto" w:fill="5B9BD5" w:themeFill="accent1"/>
+            <w:hideMark/>
+          </w:tcPr>
+          <w:p>
+            <w:pPr>
+              <w:spacing w:after="60" w:line="276" w:lineRule="auto"/>
+              <w:rPr>
+                <w:rFonts w:asciiTheme="minorHAnsi" w:hAnsiTheme="minorHAnsi"/>
+                <w:b/>
+                <w:color w:val="FFFFFF" w:themeColor="background1"/>
+              </w:rPr>
+            </w:pPr>
+            <w:r>
+              <w:rPr>
+                <w:rFonts w:asciiTheme="minorHAnsi" w:hAnsiTheme="minorHAnsi"/>
+                <w:b/>
+                <w:color w:val="FFFFFF" w:themeColor="background1"/>
+              </w:rPr>
+              <w:t>Test Case Name</w:t>
+            </w:r>
+          </w:p>
+        </w:tc>
+        <w:tc>
+          <w:tcPr>
+            <w:tcW w:w="6437" w:type="dxa"/>
+            <w:tcBorders>
+              <w:top w:val="single" w:sz="4" w:space="0" w:color="auto"/>
+              <w:left w:val="single" w:sz="4" w:space="0" w:color="auto"/>
+              <w:bottom w:val="single" w:sz="4" w:space="0" w:color="auto"/>
+              <w:right w:val="single" w:sz="4" w:space="0" w:color="auto"/>
+            </w:tcBorders>
+            <w:hideMark/>
+          </w:tcPr>
+          <w:p>
+            <w:pPr>
+              <w:spacing w:after="60" w:line="276" w:lineRule="auto"/>
+              <w:cnfStyle w:val="000000000000" w:firstRow="0" w:lastRow="0" w:firstColumn="0" w:lastColumn="0" w:oddVBand="0" w:evenVBand="0" w:oddHBand="0" w:evenHBand="0" w:firstRowFirstColumn="0" w:firstRowLastColumn="0" w:lastRowFirstColumn="0" w:lastRowLastColumn="0"/>
+            </w:pPr>
+            <w:r>
+              <w:t>Test_CreazioneSquadra</w:t>
+            </w:r>
+          </w:p>
+        </w:tc>
+      </w:tr>
+      <w:tr>
+        <w:tc>
+          <w:tcPr>
+            <w:cnfStyle w:val="001000000000" w:firstRow="0" w:lastRow="0" w:firstColumn="1" w:lastColumn="0" w:oddVBand="0" w:evenVBand="0" w:oddHBand="0" w:evenHBand="0" w:firstRowFirstColumn="0" w:firstRowLastColumn="0" w:lastRowFirstColumn="0" w:lastRowLastColumn="0"/>
+            <w:tcW w:w="2624" w:type="dxa"/>
+            <w:tcBorders>
+              <w:top w:val="single" w:sz="4" w:space="0" w:color="auto"/>
+              <w:left w:val="single" w:sz="4" w:space="0" w:color="auto"/>
+              <w:bottom w:val="single" w:sz="4" w:space="0" w:color="auto"/>
+              <w:right w:val="single" w:sz="4" w:space="0" w:color="auto"/>
+            </w:tcBorders>
+            <w:shd w:val="clear" w:color="auto" w:fill="5B9BD5" w:themeFill="accent1"/>
+            <w:hideMark/>
+          </w:tcPr>
+          <w:p>
+            <w:pPr>
+              <w:spacing w:after="60" w:line="276" w:lineRule="auto"/>
+              <w:rPr>
+                <w:rFonts w:asciiTheme="minorHAnsi" w:hAnsiTheme="minorHAnsi"/>
+                <w:b/>
+                <w:color w:val="FFFFFF" w:themeColor="background1"/>
+              </w:rPr>
+            </w:pPr>
+            <w:r>
+              <w:rPr>
+                <w:rFonts w:asciiTheme="minorHAnsi" w:hAnsiTheme="minorHAnsi"/>
+                <w:b/>
+                <w:color w:val="FFFFFF" w:themeColor="background1"/>
+              </w:rPr>
+              <w:t>Test Case ID</w:t>
+            </w:r>
+          </w:p>
+        </w:tc>
+        <w:tc>
+          <w:tcPr>
+            <w:tcW w:w="6437" w:type="dxa"/>
+            <w:tcBorders>
+              <w:top w:val="single" w:sz="4" w:space="0" w:color="auto"/>
+              <w:left w:val="single" w:sz="4" w:space="0" w:color="auto"/>
+              <w:bottom w:val="single" w:sz="4" w:space="0" w:color="auto"/>
+              <w:right w:val="single" w:sz="4" w:space="0" w:color="auto"/>
+            </w:tcBorders>
+            <w:hideMark/>
+          </w:tcPr>
+          <w:p>
+            <w:pPr>
+              <w:spacing w:after="60" w:line="276" w:lineRule="auto"/>
+              <w:cnfStyle w:val="000000000000" w:firstRow="0" w:lastRow="0" w:firstColumn="0" w:lastColumn="0" w:oddVBand="0" w:evenVBand="0" w:oddHBand="0" w:evenHBand="0" w:firstRowFirstColumn="0" w:firstRowLastColumn="0" w:lastRowFirstColumn="0" w:lastRowLastColumn="0"/>
+            </w:pPr>
+            <w:r>
+              <w:t>TC_1.15.2</w:t>
+            </w:r>
+          </w:p>
+        </w:tc>
+      </w:tr>
+      <w:tr>
+        <w:tc>
+          <w:tcPr>
+            <w:cnfStyle w:val="001000000000" w:firstRow="0" w:lastRow="0" w:firstColumn="1" w:lastColumn="0" w:oddVBand="0" w:evenVBand="0" w:oddHBand="0" w:evenHBand="0" w:firstRowFirstColumn="0" w:firstRowLastColumn="0" w:lastRowFirstColumn="0" w:lastRowLastColumn="0"/>
+            <w:tcW w:w="2624" w:type="dxa"/>
+            <w:tcBorders>
+              <w:top w:val="single" w:sz="4" w:space="0" w:color="auto"/>
+              <w:left w:val="single" w:sz="4" w:space="0" w:color="auto"/>
+              <w:bottom w:val="single" w:sz="4" w:space="0" w:color="auto"/>
+              <w:right w:val="single" w:sz="4" w:space="0" w:color="auto"/>
+            </w:tcBorders>
+            <w:shd w:val="clear" w:color="auto" w:fill="5B9BD5" w:themeFill="accent1"/>
+            <w:hideMark/>
+          </w:tcPr>
+          <w:p>
+            <w:pPr>
+              <w:spacing w:after="60" w:line="276" w:lineRule="auto"/>
+              <w:rPr>
+                <w:rFonts w:asciiTheme="minorHAnsi" w:hAnsiTheme="minorHAnsi"/>
+                <w:b/>
+                <w:color w:val="FFFFFF" w:themeColor="background1"/>
+              </w:rPr>
+            </w:pPr>
+            <w:r>
+              <w:rPr>
+                <w:rFonts w:asciiTheme="minorHAnsi" w:hAnsiTheme="minorHAnsi"/>
+                <w:b/>
+                <w:color w:val="FFFFFF" w:themeColor="background1"/>
+              </w:rPr>
+              <w:t>Input</w:t>
+            </w:r>
+          </w:p>
+        </w:tc>
+        <w:tc>
+          <w:tcPr>
+            <w:tcW w:w="6437" w:type="dxa"/>
+            <w:tcBorders>
+              <w:top w:val="single" w:sz="4" w:space="0" w:color="auto"/>
+              <w:left w:val="single" w:sz="4" w:space="0" w:color="auto"/>
+              <w:bottom w:val="single" w:sz="4" w:space="0" w:color="auto"/>
+              <w:right w:val="single" w:sz="4" w:space="0" w:color="auto"/>
+            </w:tcBorders>
+            <w:hideMark/>
+          </w:tcPr>
+          <w:p>
+            <w:pPr>
+              <w:spacing w:after="60" w:line="276" w:lineRule="auto"/>
+              <w:cnfStyle w:val="000000000000" w:firstRow="0" w:lastRow="0" w:firstColumn="0" w:lastColumn="0" w:oddVBand="0" w:evenVBand="0" w:oddHBand="0" w:evenHBand="0" w:firstRowFirstColumn="0" w:firstRowLastColumn="0" w:lastRowFirstColumn="0" w:lastRowLastColumn="0"/>
+              <w:rPr>
+                <w:lang w:val="it-IT"/>
+              </w:rPr>
+            </w:pPr>
+            <w:r>
+              <w:rPr>
+                <w:lang w:val="it-IT"/>
+              </w:rPr>
+              <w:t>File con formato</w:t>
+            </w:r>
+            <w:r>
+              <w:rPr>
+                <w:lang w:val="it-IT"/>
+              </w:rPr>
+              <w:t xml:space="preserve"> non</w:t>
+            </w:r>
+            <w:r>
+              <w:rPr>
+                <w:lang w:val="it-IT"/>
+              </w:rPr>
+              <w:t xml:space="preserve"> c</w:t>
+            </w:r>
+            <w:r>
+              <w:rPr>
+                <w:lang w:val="it-IT"/>
+              </w:rPr>
+              <w:t>orretto e nome squadra corretto</w:t>
+            </w:r>
+          </w:p>
+        </w:tc>
+      </w:tr>
+      <w:tr>
+        <w:tc>
+          <w:tcPr>
+            <w:cnfStyle w:val="001000000000" w:firstRow="0" w:lastRow="0" w:firstColumn="1" w:lastColumn="0" w:oddVBand="0" w:evenVBand="0" w:oddHBand="0" w:evenHBand="0" w:firstRowFirstColumn="0" w:firstRowLastColumn="0" w:lastRowFirstColumn="0" w:lastRowLastColumn="0"/>
+            <w:tcW w:w="2624" w:type="dxa"/>
+            <w:tcBorders>
+              <w:top w:val="single" w:sz="4" w:space="0" w:color="auto"/>
+              <w:left w:val="single" w:sz="4" w:space="0" w:color="auto"/>
+              <w:bottom w:val="single" w:sz="4" w:space="0" w:color="auto"/>
+              <w:right w:val="single" w:sz="4" w:space="0" w:color="auto"/>
+            </w:tcBorders>
+            <w:shd w:val="clear" w:color="auto" w:fill="5B9BD5" w:themeFill="accent1"/>
+            <w:hideMark/>
+          </w:tcPr>
+          <w:p>
+            <w:pPr>
+              <w:spacing w:after="60" w:line="276" w:lineRule="auto"/>
+              <w:rPr>
+                <w:rFonts w:asciiTheme="minorHAnsi" w:hAnsiTheme="minorHAnsi"/>
+                <w:b/>
+                <w:color w:val="FFFFFF" w:themeColor="background1"/>
+              </w:rPr>
+            </w:pPr>
+            <w:r>
+              <w:rPr>
+                <w:rFonts w:asciiTheme="minorHAnsi" w:hAnsiTheme="minorHAnsi"/>
+                <w:b/>
+                <w:color w:val="FFFFFF" w:themeColor="background1"/>
+              </w:rPr>
+              <w:t>Oracolo</w:t>
+            </w:r>
+          </w:p>
+        </w:tc>
+        <w:tc>
+          <w:tcPr>
+            <w:tcW w:w="6437" w:type="dxa"/>
+            <w:tcBorders>
+              <w:top w:val="single" w:sz="4" w:space="0" w:color="auto"/>
+              <w:left w:val="single" w:sz="4" w:space="0" w:color="auto"/>
+              <w:bottom w:val="single" w:sz="4" w:space="0" w:color="auto"/>
+              <w:right w:val="single" w:sz="4" w:space="0" w:color="auto"/>
+            </w:tcBorders>
+            <w:hideMark/>
+          </w:tcPr>
+          <w:p>
+            <w:pPr>
+              <w:spacing w:after="60" w:line="276" w:lineRule="auto"/>
+              <w:cnfStyle w:val="000000000000" w:firstRow="0" w:lastRow="0" w:firstColumn="0" w:lastColumn="0" w:oddVBand="0" w:evenVBand="0" w:oddHBand="0" w:evenHBand="0" w:firstRowFirstColumn="0" w:firstRowLastColumn="0" w:lastRowFirstColumn="0" w:lastRowLastColumn="0"/>
+              <w:rPr>
+                <w:lang w:val="it-IT"/>
+              </w:rPr>
+            </w:pPr>
+            <w:r>
+              <w:rPr>
+                <w:lang w:val="it-IT"/>
+              </w:rPr>
+              <w:t xml:space="preserve">4. </w:t>
+            </w:r>
+            <w:r>
+              <w:rPr>
+                <w:lang w:val="it-IT"/>
+              </w:rPr>
+              <w:t xml:space="preserve">Non </w:t>
+            </w:r>
+            <w:r>
+              <w:rPr>
+                <w:lang w:val="it-IT"/>
+              </w:rPr>
+              <w:t xml:space="preserve">Deve essere </w:t>
+            </w:r>
+            <w:r>
+              <w:rPr>
+                <w:lang w:val="it-IT"/>
+              </w:rPr>
+              <w:t xml:space="preserve">creata la squadra e </w:t>
+            </w:r>
+            <w:r>
+              <w:rPr>
+                <w:lang w:val="it-IT"/>
+              </w:rPr>
+              <w:t xml:space="preserve">visualizzato un messaggio </w:t>
+            </w:r>
+            <w:r>
+              <w:rPr>
+                <w:lang w:val="it-IT"/>
+              </w:rPr>
+              <w:t>di errore sul caricamento del file</w:t>
+            </w:r>
+          </w:p>
+        </w:tc>
+      </w:tr>
+      <w:tr>
+        <w:tc>
+          <w:tcPr>
+            <w:cnfStyle w:val="001000000000" w:firstRow="0" w:lastRow="0" w:firstColumn="1" w:lastColumn="0" w:oddVBand="0" w:evenVBand="0" w:oddHBand="0" w:evenHBand="0" w:firstRowFirstColumn="0" w:firstRowLastColumn="0" w:lastRowFirstColumn="0" w:lastRowLastColumn="0"/>
+            <w:tcW w:w="2624" w:type="dxa"/>
+            <w:tcBorders>
+              <w:top w:val="single" w:sz="4" w:space="0" w:color="auto"/>
+              <w:left w:val="single" w:sz="4" w:space="0" w:color="auto"/>
+              <w:bottom w:val="single" w:sz="4" w:space="0" w:color="auto"/>
+              <w:right w:val="single" w:sz="4" w:space="0" w:color="auto"/>
+            </w:tcBorders>
+            <w:shd w:val="clear" w:color="auto" w:fill="5B9BD5" w:themeFill="accent1"/>
+            <w:hideMark/>
+          </w:tcPr>
+          <w:p>
+            <w:pPr>
+              <w:spacing w:after="60" w:line="276" w:lineRule="auto"/>
+              <w:rPr>
+                <w:rFonts w:asciiTheme="minorHAnsi" w:hAnsiTheme="minorHAnsi"/>
+                <w:b/>
+                <w:color w:val="FFFFFF" w:themeColor="background1"/>
+              </w:rPr>
+            </w:pPr>
+            <w:r>
+              <w:rPr>
+                <w:rFonts w:asciiTheme="minorHAnsi" w:hAnsiTheme="minorHAnsi"/>
+                <w:b/>
+                <w:color w:val="FFFFFF" w:themeColor="background1"/>
+              </w:rPr>
+              <w:t>Log</w:t>
+            </w:r>
+          </w:p>
+        </w:tc>
+        <w:tc>
+          <w:tcPr>
+            <w:tcW w:w="6437" w:type="dxa"/>
+            <w:tcBorders>
+              <w:top w:val="single" w:sz="4" w:space="0" w:color="auto"/>
+              <w:left w:val="single" w:sz="4" w:space="0" w:color="auto"/>
+              <w:bottom w:val="single" w:sz="4" w:space="0" w:color="auto"/>
+              <w:right w:val="single" w:sz="4" w:space="0" w:color="auto"/>
+            </w:tcBorders>
+            <w:hideMark/>
+          </w:tcPr>
+          <w:p>
+            <w:pPr>
+              <w:spacing w:after="60" w:line="276" w:lineRule="auto"/>
+              <w:cnfStyle w:val="000000000000" w:firstRow="0" w:lastRow="0" w:firstColumn="0" w:lastColumn="0" w:oddVBand="0" w:evenVBand="0" w:oddHBand="0" w:evenHBand="0" w:firstRowFirstColumn="0" w:firstRowLastColumn="0" w:lastRowFirstColumn="0" w:lastRowLastColumn="0"/>
+              <w:rPr>
+                <w:sz w:val="22"/>
+                <w:szCs w:val="22"/>
+                <w:lang w:val="it-IT"/>
+              </w:rPr>
+            </w:pPr>
+            <w:r>
+              <w:rPr>
+                <w:rFonts w:eastAsia="Times New Roman" w:cs="Times New Roman"/>
+                <w:sz w:val="22"/>
+                <w:szCs w:val="22"/>
+                <w:lang w:val="it-IT"/>
+              </w:rPr>
+              <w:t xml:space="preserve">Poiché l’utente ha selezionato un </w:t>
+            </w:r>
+            <w:r>
+              <w:rPr>
+                <w:sz w:val="22"/>
+                <w:szCs w:val="22"/>
+                <w:lang w:val="it-IT"/>
+              </w:rPr>
+              <w:t>file c</w:t>
+            </w:r>
+            <w:r>
+              <w:rPr>
+                <w:sz w:val="22"/>
+                <w:szCs w:val="22"/>
+                <w:lang w:val="it-IT"/>
+              </w:rPr>
+              <w:t>on formato</w:t>
+            </w:r>
+            <w:r>
+              <w:rPr>
+                <w:sz w:val="22"/>
+                <w:szCs w:val="22"/>
+                <w:lang w:val="it-IT"/>
+              </w:rPr>
+              <w:t xml:space="preserve"> non corretto,</w:t>
+            </w:r>
+            <w:r>
+              <w:rPr>
+                <w:sz w:val="22"/>
+                <w:szCs w:val="22"/>
+                <w:lang w:val="it-IT"/>
+              </w:rPr>
+              <w:t xml:space="preserve"> </w:t>
+            </w:r>
+            <w:r>
+              <w:rPr>
+                <w:rFonts w:eastAsia="Times New Roman" w:cs="Times New Roman"/>
+                <w:sz w:val="22"/>
+                <w:szCs w:val="22"/>
+                <w:lang w:val="it-IT"/>
+              </w:rPr>
+              <w:t>il sito mostra il messaggio di</w:t>
+            </w:r>
+            <w:r>
+              <w:rPr>
+                <w:sz w:val="22"/>
+                <w:szCs w:val="22"/>
+                <w:lang w:val="it-IT"/>
+              </w:rPr>
+              <w:t xml:space="preserve"> </w:t>
+            </w:r>
+            <w:r>
+              <w:rPr>
+                <w:sz w:val="22"/>
+                <w:szCs w:val="22"/>
+                <w:lang w:val="it-IT"/>
+              </w:rPr>
+              <w:t xml:space="preserve">errore sul caricamento del file </w:t>
+            </w:r>
             <w:bookmarkStart w:id="2" w:name="_GoBack"/>
             <w:bookmarkEnd w:id="2"/>
-            <w:r>
-              <w:rPr>
-                <w:rFonts w:eastAsia="Times New Roman" w:cs="Times New Roman"/>
-                <w:szCs w:val="24"/>
-                <w:lang w:val="it-IT"/>
-              </w:rPr>
-              <w:t xml:space="preserve">ordinate per caso. </w:t>
-            </w:r>
           </w:p>
         </w:tc>
       </w:tr>
     </w:tbl>
-    <w:p/>
+    <w:p>
+      <w:pPr>
+        <w:spacing w:line="276" w:lineRule="auto"/>
+      </w:pPr>
+    </w:p>
+    <w:p>
+      <w:pPr>
+        <w:spacing w:line="276" w:lineRule="auto"/>
+      </w:pPr>
+    </w:p>
+    <w:p>
+      <w:pPr>
+        <w:spacing w:line="276" w:lineRule="auto"/>
+      </w:pPr>
+    </w:p>
     <w:sectPr>
       <w:pgSz w:w="11906" w:h="16838"/>
       <w:pgMar w:top="1417" w:right="1134" w:bottom="1134" w:left="1134" w:header="708" w:footer="708" w:gutter="0"/>
@@ -43278,6 +46972,92 @@
     </w:lvl>
   </w:abstractNum>
   <w:abstractNum w:abstractNumId="9" w15:restartNumberingAfterBreak="0">
+    <w:nsid w:val="2BA50CE9"/>
+    <w:multiLevelType w:val="hybridMultilevel"/>
+    <w:tmpl w:val="3D7E77B8"/>
+    <w:lvl w:ilvl="0" w:tplc="0410000F">
+      <w:start w:val="1"/>
+      <w:numFmt w:val="decimal"/>
+      <w:lvlText w:val="%1."/>
+      <w:lvlJc w:val="left"/>
+      <w:pPr>
+        <w:ind w:left="720" w:hanging="360"/>
+      </w:pPr>
+    </w:lvl>
+    <w:lvl w:ilvl="1" w:tplc="04100019">
+      <w:start w:val="1"/>
+      <w:numFmt w:val="lowerLetter"/>
+      <w:lvlText w:val="%2."/>
+      <w:lvlJc w:val="left"/>
+      <w:pPr>
+        <w:ind w:left="1440" w:hanging="360"/>
+      </w:pPr>
+    </w:lvl>
+    <w:lvl w:ilvl="2" w:tplc="0410001B">
+      <w:start w:val="1"/>
+      <w:numFmt w:val="lowerRoman"/>
+      <w:lvlText w:val="%3."/>
+      <w:lvlJc w:val="right"/>
+      <w:pPr>
+        <w:ind w:left="2160" w:hanging="180"/>
+      </w:pPr>
+    </w:lvl>
+    <w:lvl w:ilvl="3" w:tplc="0410000F">
+      <w:start w:val="1"/>
+      <w:numFmt w:val="decimal"/>
+      <w:lvlText w:val="%4."/>
+      <w:lvlJc w:val="left"/>
+      <w:pPr>
+        <w:ind w:left="2880" w:hanging="360"/>
+      </w:pPr>
+    </w:lvl>
+    <w:lvl w:ilvl="4" w:tplc="04100019">
+      <w:start w:val="1"/>
+      <w:numFmt w:val="lowerLetter"/>
+      <w:lvlText w:val="%5."/>
+      <w:lvlJc w:val="left"/>
+      <w:pPr>
+        <w:ind w:left="3600" w:hanging="360"/>
+      </w:pPr>
+    </w:lvl>
+    <w:lvl w:ilvl="5" w:tplc="0410001B">
+      <w:start w:val="1"/>
+      <w:numFmt w:val="lowerRoman"/>
+      <w:lvlText w:val="%6."/>
+      <w:lvlJc w:val="right"/>
+      <w:pPr>
+        <w:ind w:left="4320" w:hanging="180"/>
+      </w:pPr>
+    </w:lvl>
+    <w:lvl w:ilvl="6" w:tplc="0410000F">
+      <w:start w:val="1"/>
+      <w:numFmt w:val="decimal"/>
+      <w:lvlText w:val="%7."/>
+      <w:lvlJc w:val="left"/>
+      <w:pPr>
+        <w:ind w:left="5040" w:hanging="360"/>
+      </w:pPr>
+    </w:lvl>
+    <w:lvl w:ilvl="7" w:tplc="04100019">
+      <w:start w:val="1"/>
+      <w:numFmt w:val="lowerLetter"/>
+      <w:lvlText w:val="%8."/>
+      <w:lvlJc w:val="left"/>
+      <w:pPr>
+        <w:ind w:left="5760" w:hanging="360"/>
+      </w:pPr>
+    </w:lvl>
+    <w:lvl w:ilvl="8" w:tplc="0410001B">
+      <w:start w:val="1"/>
+      <w:numFmt w:val="lowerRoman"/>
+      <w:lvlText w:val="%9."/>
+      <w:lvlJc w:val="right"/>
+      <w:pPr>
+        <w:ind w:left="6480" w:hanging="180"/>
+      </w:pPr>
+    </w:lvl>
+  </w:abstractNum>
+  <w:abstractNum w:abstractNumId="10" w15:restartNumberingAfterBreak="0">
     <w:nsid w:val="2ED01105"/>
     <w:multiLevelType w:val="hybridMultilevel"/>
     <w:tmpl w:val="3D7E77B8"/>
@@ -43363,7 +47143,7 @@
       </w:pPr>
     </w:lvl>
   </w:abstractNum>
-  <w:abstractNum w:abstractNumId="10" w15:restartNumberingAfterBreak="0">
+  <w:abstractNum w:abstractNumId="11" w15:restartNumberingAfterBreak="0">
     <w:nsid w:val="325B1009"/>
     <w:multiLevelType w:val="hybridMultilevel"/>
     <w:tmpl w:val="FD6CA736"/>
@@ -43449,7 +47229,93 @@
       </w:pPr>
     </w:lvl>
   </w:abstractNum>
-  <w:abstractNum w:abstractNumId="11" w15:restartNumberingAfterBreak="0">
+  <w:abstractNum w:abstractNumId="12" w15:restartNumberingAfterBreak="0">
+    <w:nsid w:val="39680A36"/>
+    <w:multiLevelType w:val="hybridMultilevel"/>
+    <w:tmpl w:val="3D7E77B8"/>
+    <w:lvl w:ilvl="0" w:tplc="0410000F">
+      <w:start w:val="1"/>
+      <w:numFmt w:val="decimal"/>
+      <w:lvlText w:val="%1."/>
+      <w:lvlJc w:val="left"/>
+      <w:pPr>
+        <w:ind w:left="720" w:hanging="360"/>
+      </w:pPr>
+    </w:lvl>
+    <w:lvl w:ilvl="1" w:tplc="04100019">
+      <w:start w:val="1"/>
+      <w:numFmt w:val="lowerLetter"/>
+      <w:lvlText w:val="%2."/>
+      <w:lvlJc w:val="left"/>
+      <w:pPr>
+        <w:ind w:left="1440" w:hanging="360"/>
+      </w:pPr>
+    </w:lvl>
+    <w:lvl w:ilvl="2" w:tplc="0410001B">
+      <w:start w:val="1"/>
+      <w:numFmt w:val="lowerRoman"/>
+      <w:lvlText w:val="%3."/>
+      <w:lvlJc w:val="right"/>
+      <w:pPr>
+        <w:ind w:left="2160" w:hanging="180"/>
+      </w:pPr>
+    </w:lvl>
+    <w:lvl w:ilvl="3" w:tplc="0410000F">
+      <w:start w:val="1"/>
+      <w:numFmt w:val="decimal"/>
+      <w:lvlText w:val="%4."/>
+      <w:lvlJc w:val="left"/>
+      <w:pPr>
+        <w:ind w:left="2880" w:hanging="360"/>
+      </w:pPr>
+    </w:lvl>
+    <w:lvl w:ilvl="4" w:tplc="04100019">
+      <w:start w:val="1"/>
+      <w:numFmt w:val="lowerLetter"/>
+      <w:lvlText w:val="%5."/>
+      <w:lvlJc w:val="left"/>
+      <w:pPr>
+        <w:ind w:left="3600" w:hanging="360"/>
+      </w:pPr>
+    </w:lvl>
+    <w:lvl w:ilvl="5" w:tplc="0410001B">
+      <w:start w:val="1"/>
+      <w:numFmt w:val="lowerRoman"/>
+      <w:lvlText w:val="%6."/>
+      <w:lvlJc w:val="right"/>
+      <w:pPr>
+        <w:ind w:left="4320" w:hanging="180"/>
+      </w:pPr>
+    </w:lvl>
+    <w:lvl w:ilvl="6" w:tplc="0410000F">
+      <w:start w:val="1"/>
+      <w:numFmt w:val="decimal"/>
+      <w:lvlText w:val="%7."/>
+      <w:lvlJc w:val="left"/>
+      <w:pPr>
+        <w:ind w:left="5040" w:hanging="360"/>
+      </w:pPr>
+    </w:lvl>
+    <w:lvl w:ilvl="7" w:tplc="04100019">
+      <w:start w:val="1"/>
+      <w:numFmt w:val="lowerLetter"/>
+      <w:lvlText w:val="%8."/>
+      <w:lvlJc w:val="left"/>
+      <w:pPr>
+        <w:ind w:left="5760" w:hanging="360"/>
+      </w:pPr>
+    </w:lvl>
+    <w:lvl w:ilvl="8" w:tplc="0410001B">
+      <w:start w:val="1"/>
+      <w:numFmt w:val="lowerRoman"/>
+      <w:lvlText w:val="%9."/>
+      <w:lvlJc w:val="right"/>
+      <w:pPr>
+        <w:ind w:left="6480" w:hanging="180"/>
+      </w:pPr>
+    </w:lvl>
+  </w:abstractNum>
+  <w:abstractNum w:abstractNumId="13" w15:restartNumberingAfterBreak="0">
     <w:nsid w:val="3F560FA5"/>
     <w:multiLevelType w:val="hybridMultilevel"/>
     <w:tmpl w:val="3D7E77B8"/>
@@ -43535,7 +47401,93 @@
       </w:pPr>
     </w:lvl>
   </w:abstractNum>
-  <w:abstractNum w:abstractNumId="12" w15:restartNumberingAfterBreak="0">
+  <w:abstractNum w:abstractNumId="14" w15:restartNumberingAfterBreak="0">
+    <w:nsid w:val="3FFD1935"/>
+    <w:multiLevelType w:val="hybridMultilevel"/>
+    <w:tmpl w:val="3D7E77B8"/>
+    <w:lvl w:ilvl="0" w:tplc="0410000F">
+      <w:start w:val="1"/>
+      <w:numFmt w:val="decimal"/>
+      <w:lvlText w:val="%1."/>
+      <w:lvlJc w:val="left"/>
+      <w:pPr>
+        <w:ind w:left="720" w:hanging="360"/>
+      </w:pPr>
+    </w:lvl>
+    <w:lvl w:ilvl="1" w:tplc="04100019">
+      <w:start w:val="1"/>
+      <w:numFmt w:val="lowerLetter"/>
+      <w:lvlText w:val="%2."/>
+      <w:lvlJc w:val="left"/>
+      <w:pPr>
+        <w:ind w:left="1440" w:hanging="360"/>
+      </w:pPr>
+    </w:lvl>
+    <w:lvl w:ilvl="2" w:tplc="0410001B">
+      <w:start w:val="1"/>
+      <w:numFmt w:val="lowerRoman"/>
+      <w:lvlText w:val="%3."/>
+      <w:lvlJc w:val="right"/>
+      <w:pPr>
+        <w:ind w:left="2160" w:hanging="180"/>
+      </w:pPr>
+    </w:lvl>
+    <w:lvl w:ilvl="3" w:tplc="0410000F">
+      <w:start w:val="1"/>
+      <w:numFmt w:val="decimal"/>
+      <w:lvlText w:val="%4."/>
+      <w:lvlJc w:val="left"/>
+      <w:pPr>
+        <w:ind w:left="2880" w:hanging="360"/>
+      </w:pPr>
+    </w:lvl>
+    <w:lvl w:ilvl="4" w:tplc="04100019">
+      <w:start w:val="1"/>
+      <w:numFmt w:val="lowerLetter"/>
+      <w:lvlText w:val="%5."/>
+      <w:lvlJc w:val="left"/>
+      <w:pPr>
+        <w:ind w:left="3600" w:hanging="360"/>
+      </w:pPr>
+    </w:lvl>
+    <w:lvl w:ilvl="5" w:tplc="0410001B">
+      <w:start w:val="1"/>
+      <w:numFmt w:val="lowerRoman"/>
+      <w:lvlText w:val="%6."/>
+      <w:lvlJc w:val="right"/>
+      <w:pPr>
+        <w:ind w:left="4320" w:hanging="180"/>
+      </w:pPr>
+    </w:lvl>
+    <w:lvl w:ilvl="6" w:tplc="0410000F">
+      <w:start w:val="1"/>
+      <w:numFmt w:val="decimal"/>
+      <w:lvlText w:val="%7."/>
+      <w:lvlJc w:val="left"/>
+      <w:pPr>
+        <w:ind w:left="5040" w:hanging="360"/>
+      </w:pPr>
+    </w:lvl>
+    <w:lvl w:ilvl="7" w:tplc="04100019">
+      <w:start w:val="1"/>
+      <w:numFmt w:val="lowerLetter"/>
+      <w:lvlText w:val="%8."/>
+      <w:lvlJc w:val="left"/>
+      <w:pPr>
+        <w:ind w:left="5760" w:hanging="360"/>
+      </w:pPr>
+    </w:lvl>
+    <w:lvl w:ilvl="8" w:tplc="0410001B">
+      <w:start w:val="1"/>
+      <w:numFmt w:val="lowerRoman"/>
+      <w:lvlText w:val="%9."/>
+      <w:lvlJc w:val="right"/>
+      <w:pPr>
+        <w:ind w:left="6480" w:hanging="180"/>
+      </w:pPr>
+    </w:lvl>
+  </w:abstractNum>
+  <w:abstractNum w:abstractNumId="15" w15:restartNumberingAfterBreak="0">
     <w:nsid w:val="4224225B"/>
     <w:multiLevelType w:val="hybridMultilevel"/>
     <w:tmpl w:val="B882E4B4"/>
@@ -43621,7 +47573,7 @@
       </w:pPr>
     </w:lvl>
   </w:abstractNum>
-  <w:abstractNum w:abstractNumId="13" w15:restartNumberingAfterBreak="0">
+  <w:abstractNum w:abstractNumId="16" w15:restartNumberingAfterBreak="0">
     <w:nsid w:val="495808D3"/>
     <w:multiLevelType w:val="hybridMultilevel"/>
     <w:tmpl w:val="B882E4B4"/>
@@ -43707,7 +47659,7 @@
       </w:pPr>
     </w:lvl>
   </w:abstractNum>
-  <w:abstractNum w:abstractNumId="14" w15:restartNumberingAfterBreak="0">
+  <w:abstractNum w:abstractNumId="17" w15:restartNumberingAfterBreak="0">
     <w:nsid w:val="4B3C72DB"/>
     <w:multiLevelType w:val="hybridMultilevel"/>
     <w:tmpl w:val="38D847E2"/>
@@ -43793,7 +47745,7 @@
       </w:pPr>
     </w:lvl>
   </w:abstractNum>
-  <w:abstractNum w:abstractNumId="15" w15:restartNumberingAfterBreak="0">
+  <w:abstractNum w:abstractNumId="18" w15:restartNumberingAfterBreak="0">
     <w:nsid w:val="4CAF2A94"/>
     <w:multiLevelType w:val="hybridMultilevel"/>
     <w:tmpl w:val="FD6CA736"/>
@@ -43879,7 +47831,7 @@
       </w:pPr>
     </w:lvl>
   </w:abstractNum>
-  <w:abstractNum w:abstractNumId="16" w15:restartNumberingAfterBreak="0">
+  <w:abstractNum w:abstractNumId="19" w15:restartNumberingAfterBreak="0">
     <w:nsid w:val="57AC25AC"/>
     <w:multiLevelType w:val="hybridMultilevel"/>
     <w:tmpl w:val="3D7E77B8"/>
@@ -43965,7 +47917,7 @@
       </w:pPr>
     </w:lvl>
   </w:abstractNum>
-  <w:abstractNum w:abstractNumId="17" w15:restartNumberingAfterBreak="0">
+  <w:abstractNum w:abstractNumId="20" w15:restartNumberingAfterBreak="0">
     <w:nsid w:val="69801CFD"/>
     <w:multiLevelType w:val="hybridMultilevel"/>
     <w:tmpl w:val="510C8958"/>
@@ -44078,7 +48030,7 @@
       </w:rPr>
     </w:lvl>
   </w:abstractNum>
-  <w:abstractNum w:abstractNumId="18" w15:restartNumberingAfterBreak="0">
+  <w:abstractNum w:abstractNumId="21" w15:restartNumberingAfterBreak="0">
     <w:nsid w:val="6E8A62CE"/>
     <w:multiLevelType w:val="hybridMultilevel"/>
     <w:tmpl w:val="3D7E77B8"/>
@@ -44165,10 +48117,10 @@
     </w:lvl>
   </w:abstractNum>
   <w:num w:numId="1">
-    <w:abstractNumId w:val="14"/>
+    <w:abstractNumId w:val="17"/>
   </w:num>
   <w:num w:numId="2">
-    <w:abstractNumId w:val="17"/>
+    <w:abstractNumId w:val="20"/>
   </w:num>
   <w:num w:numId="3">
     <w:abstractNumId w:val="6"/>
@@ -44204,7 +48156,7 @@
     </w:lvlOverride>
   </w:num>
   <w:num w:numId="5">
-    <w:abstractNumId w:val="10"/>
+    <w:abstractNumId w:val="11"/>
     <w:lvlOverride w:ilvl="0">
       <w:startOverride w:val="1"/>
     </w:lvlOverride>
@@ -44234,7 +48186,7 @@
     </w:lvlOverride>
   </w:num>
   <w:num w:numId="6">
-    <w:abstractNumId w:val="17"/>
+    <w:abstractNumId w:val="20"/>
   </w:num>
   <w:num w:numId="7">
     <w:abstractNumId w:val="7"/>
@@ -44300,25 +48252,25 @@
     </w:lvlOverride>
   </w:num>
   <w:num w:numId="10">
-    <w:abstractNumId w:val="18"/>
+    <w:abstractNumId w:val="21"/>
   </w:num>
   <w:num w:numId="11">
     <w:abstractNumId w:val="3"/>
   </w:num>
   <w:num w:numId="12">
-    <w:abstractNumId w:val="16"/>
+    <w:abstractNumId w:val="19"/>
   </w:num>
   <w:num w:numId="13">
-    <w:abstractNumId w:val="10"/>
+    <w:abstractNumId w:val="11"/>
   </w:num>
   <w:num w:numId="14">
+    <w:abstractNumId w:val="18"/>
+  </w:num>
+  <w:num w:numId="15">
     <w:abstractNumId w:val="15"/>
   </w:num>
-  <w:num w:numId="15">
-    <w:abstractNumId w:val="12"/>
-  </w:num>
   <w:num w:numId="16">
-    <w:abstractNumId w:val="11"/>
+    <w:abstractNumId w:val="13"/>
   </w:num>
   <w:num w:numId="17">
     <w:abstractNumId w:val="5"/>
@@ -44327,13 +48279,22 @@
     <w:abstractNumId w:val="2"/>
   </w:num>
   <w:num w:numId="19">
-    <w:abstractNumId w:val="9"/>
+    <w:abstractNumId w:val="10"/>
   </w:num>
   <w:num w:numId="20">
     <w:abstractNumId w:val="0"/>
   </w:num>
   <w:num w:numId="21">
-    <w:abstractNumId w:val="13"/>
+    <w:abstractNumId w:val="16"/>
+  </w:num>
+  <w:num w:numId="22">
+    <w:abstractNumId w:val="14"/>
+  </w:num>
+  <w:num w:numId="23">
+    <w:abstractNumId w:val="9"/>
+  </w:num>
+  <w:num w:numId="24">
+    <w:abstractNumId w:val="12"/>
   </w:num>
 </w:numbering>
 </file>

</xml_diff>

<commit_message>
cambiato test lega, aggiunti login e registrazione con selenium
</commit_message>
<xml_diff>
--- a/TEST VERO VERISSIMO.docx
+++ b/TEST VERO VERISSIMO.docx
@@ -11083,7 +11083,17 @@
           <w:szCs w:val="22"/>
         </w:rPr>
         <w:lastRenderedPageBreak/>
-        <w:t>Le credenziali valide per la creazione della lega sono: Nome lega: “Memeroni”, carica il logo “6punti.png“.Se il Presidente sceglie un nome con formato sbagliato come “Memeroni!” o un nome per la lega troppo corto come “Mem” o troppo lungo come“sarebbemoltopiacevolechewordunavoltasu2000funzionasseefacessequellochedovrebbefare”o</w:t>
+        <w:t xml:space="preserve">Le credenziali valide per la creazione della lega sono: Nome lega: “Memeroni”, carica il logo “6punti.png“.Se il Presidente sceglie un nome con formato sbagliato </w:t>
+      </w:r>
+      <w:bookmarkStart w:id="1" w:name="_GoBack"/>
+      <w:bookmarkEnd w:id="1"/>
+      <w:r>
+        <w:rPr>
+          <w:b/>
+          <w:sz w:val="22"/>
+          <w:szCs w:val="22"/>
+        </w:rPr>
+        <w:t>come “Mem” o troppo lungo come“sarebbemoltopiacevolechewordunavoltasu2000funzionasseefacessequellochedovrebbefare”o</w:t>
       </w:r>
       <w:r>
         <w:rPr>
@@ -11091,7 +11101,7 @@
           <w:sz w:val="22"/>
           <w:szCs w:val="22"/>
         </w:rPr>
-        <w:t xml:space="preserve"> inserisce la percentuale di vittoria a uno tra i primi tre posti </w:t>
+        <w:t xml:space="preserve"> </w:t>
       </w:r>
       <w:r>
         <w:rPr>
@@ -11099,23 +11109,7 @@
           <w:sz w:val="22"/>
           <w:szCs w:val="22"/>
         </w:rPr>
-        <w:t>o la quota mensile in maniera errata come “</w:t>
-      </w:r>
-      <w:r>
-        <w:rPr>
-          <w:b/>
-          <w:sz w:val="22"/>
-          <w:szCs w:val="22"/>
-        </w:rPr>
-        <w:t>59d%</w:t>
-      </w:r>
-      <w:r>
-        <w:rPr>
-          <w:b/>
-          <w:sz w:val="22"/>
-          <w:szCs w:val="22"/>
-        </w:rPr>
-        <w:t>” o “30euro” o il formato del logo non rispetta quelli stabiliti dal sistema come “.docx” il sistema impedisce la creazione della lega.</w:t>
+        <w:t>o il formato del logo non rispetta quelli stabiliti dal sistema come “.docx” il sistema impedisce la creazione della lega.</w:t>
       </w:r>
     </w:p>
     <w:p>
@@ -12032,7 +12026,6 @@
         <w:rPr>
           <w:b/>
         </w:rPr>
-        <w:lastRenderedPageBreak/>
         <w:t>NOME LEGA ESISTENTE</w:t>
       </w:r>
     </w:p>
@@ -12083,6 +12076,7 @@
                 <w:b/>
                 <w:color w:val="FFFFFF" w:themeColor="background1"/>
               </w:rPr>
+              <w:lastRenderedPageBreak/>
               <w:t>Test Case Name</w:t>
             </w:r>
           </w:p>
@@ -12833,7 +12827,13 @@
               <w:rPr>
                 <w:lang w:val="it-IT"/>
               </w:rPr>
-              <w:t>di errore sull’username</w:t>
+              <w:t>di errore sul</w:t>
+            </w:r>
+            <w:r>
+              <w:rPr>
+                <w:lang w:val="it-IT"/>
+              </w:rPr>
+              <w:t xml:space="preserve"> nome</w:t>
             </w:r>
           </w:p>
         </w:tc>
@@ -12937,6 +12937,13 @@
       </w:tr>
     </w:tbl>
     <w:p/>
+    <w:p>
+      <w:pPr>
+        <w:rPr>
+          <w:b/>
+        </w:rPr>
+      </w:pPr>
+    </w:p>
     <w:p>
       <w:pPr>
         <w:rPr>
@@ -12970,7 +12977,6 @@
         <w:rPr>
           <w:b/>
         </w:rPr>
-        <w:lastRenderedPageBreak/>
         <w:t xml:space="preserve">FORMATO LOGO NON CORRETTO </w:t>
       </w:r>
     </w:p>
@@ -13021,6 +13027,7 @@
                 <w:b/>
                 <w:color w:val="FFFFFF" w:themeColor="background1"/>
               </w:rPr>
+              <w:lastRenderedPageBreak/>
               <w:t>Test Case Name</w:t>
             </w:r>
           </w:p>
@@ -13928,1859 +13935,7 @@
         <w:rPr>
           <w:b/>
         </w:rPr>
-        <w:lastRenderedPageBreak/>
-        <w:t>QUOTA MENSILE NON CORRETTA</w:t>
-      </w:r>
-    </w:p>
-    <w:tbl>
-      <w:tblPr>
-        <w:tblStyle w:val="Tabellafinanziaria"/>
-        <w:tblW w:w="0" w:type="auto"/>
-        <w:tblBorders>
-          <w:top w:val="single" w:sz="4" w:space="0" w:color="auto"/>
-          <w:left w:val="single" w:sz="4" w:space="0" w:color="auto"/>
-          <w:bottom w:val="single" w:sz="4" w:space="0" w:color="auto"/>
-          <w:right w:val="single" w:sz="4" w:space="0" w:color="auto"/>
-          <w:insideH w:val="single" w:sz="4" w:space="0" w:color="auto"/>
-          <w:insideV w:val="single" w:sz="4" w:space="0" w:color="auto"/>
-        </w:tblBorders>
-        <w:tblLook w:val="0680" w:firstRow="0" w:lastRow="0" w:firstColumn="1" w:lastColumn="0" w:noHBand="1" w:noVBand="1"/>
-      </w:tblPr>
-      <w:tblGrid>
-        <w:gridCol w:w="2660"/>
-        <w:gridCol w:w="6551"/>
-      </w:tblGrid>
-      <w:tr>
-        <w:tc>
-          <w:tcPr>
-            <w:cnfStyle w:val="001000000000" w:firstRow="0" w:lastRow="0" w:firstColumn="1" w:lastColumn="0" w:oddVBand="0" w:evenVBand="0" w:oddHBand="0" w:evenHBand="0" w:firstRowFirstColumn="0" w:firstRowLastColumn="0" w:lastRowFirstColumn="0" w:lastRowLastColumn="0"/>
-            <w:tcW w:w="2660" w:type="dxa"/>
-            <w:tcBorders>
-              <w:top w:val="single" w:sz="4" w:space="0" w:color="auto"/>
-              <w:left w:val="single" w:sz="4" w:space="0" w:color="auto"/>
-              <w:bottom w:val="single" w:sz="4" w:space="0" w:color="auto"/>
-              <w:right w:val="single" w:sz="4" w:space="0" w:color="auto"/>
-            </w:tcBorders>
-            <w:shd w:val="clear" w:color="auto" w:fill="4F81BD" w:themeFill="accent1"/>
-            <w:hideMark/>
-          </w:tcPr>
-          <w:p>
-            <w:pPr>
-              <w:spacing w:after="60" w:line="276" w:lineRule="auto"/>
-              <w:rPr>
-                <w:rFonts w:asciiTheme="minorHAnsi" w:hAnsiTheme="minorHAnsi"/>
-                <w:b/>
-                <w:color w:val="FFFFFF" w:themeColor="background1"/>
-              </w:rPr>
-            </w:pPr>
-            <w:r>
-              <w:rPr>
-                <w:rFonts w:asciiTheme="minorHAnsi" w:hAnsiTheme="minorHAnsi"/>
-                <w:b/>
-                <w:color w:val="FFFFFF" w:themeColor="background1"/>
-              </w:rPr>
-              <w:t>Test Case Name</w:t>
-            </w:r>
-          </w:p>
-        </w:tc>
-        <w:tc>
-          <w:tcPr>
-            <w:tcW w:w="6551" w:type="dxa"/>
-            <w:tcBorders>
-              <w:top w:val="single" w:sz="4" w:space="0" w:color="auto"/>
-              <w:left w:val="single" w:sz="4" w:space="0" w:color="auto"/>
-              <w:bottom w:val="single" w:sz="4" w:space="0" w:color="auto"/>
-              <w:right w:val="single" w:sz="4" w:space="0" w:color="auto"/>
-            </w:tcBorders>
-            <w:hideMark/>
-          </w:tcPr>
-          <w:p>
-            <w:pPr>
-              <w:spacing w:after="60" w:line="276" w:lineRule="auto"/>
-              <w:cnfStyle w:val="000000000000" w:firstRow="0" w:lastRow="0" w:firstColumn="0" w:lastColumn="0" w:oddVBand="0" w:evenVBand="0" w:oddHBand="0" w:evenHBand="0" w:firstRowFirstColumn="0" w:firstRowLastColumn="0" w:lastRowFirstColumn="0" w:lastRowLastColumn="0"/>
-            </w:pPr>
-            <w:r>
-              <w:t>Test_CreazioneLega</w:t>
-            </w:r>
-          </w:p>
-        </w:tc>
-      </w:tr>
-      <w:tr>
-        <w:tc>
-          <w:tcPr>
-            <w:cnfStyle w:val="001000000000" w:firstRow="0" w:lastRow="0" w:firstColumn="1" w:lastColumn="0" w:oddVBand="0" w:evenVBand="0" w:oddHBand="0" w:evenHBand="0" w:firstRowFirstColumn="0" w:firstRowLastColumn="0" w:lastRowFirstColumn="0" w:lastRowLastColumn="0"/>
-            <w:tcW w:w="2660" w:type="dxa"/>
-            <w:tcBorders>
-              <w:top w:val="single" w:sz="4" w:space="0" w:color="auto"/>
-              <w:left w:val="single" w:sz="4" w:space="0" w:color="auto"/>
-              <w:bottom w:val="single" w:sz="4" w:space="0" w:color="auto"/>
-              <w:right w:val="single" w:sz="4" w:space="0" w:color="auto"/>
-            </w:tcBorders>
-            <w:shd w:val="clear" w:color="auto" w:fill="4F81BD" w:themeFill="accent1"/>
-            <w:hideMark/>
-          </w:tcPr>
-          <w:p>
-            <w:pPr>
-              <w:spacing w:after="60" w:line="276" w:lineRule="auto"/>
-              <w:rPr>
-                <w:rFonts w:asciiTheme="minorHAnsi" w:hAnsiTheme="minorHAnsi"/>
-                <w:b/>
-                <w:color w:val="FFFFFF" w:themeColor="background1"/>
-              </w:rPr>
-            </w:pPr>
-            <w:r>
-              <w:rPr>
-                <w:rFonts w:asciiTheme="minorHAnsi" w:hAnsiTheme="minorHAnsi"/>
-                <w:b/>
-                <w:color w:val="FFFFFF" w:themeColor="background1"/>
-              </w:rPr>
-              <w:t>Test Case ID</w:t>
-            </w:r>
-          </w:p>
-        </w:tc>
-        <w:tc>
-          <w:tcPr>
-            <w:tcW w:w="6551" w:type="dxa"/>
-            <w:tcBorders>
-              <w:top w:val="single" w:sz="4" w:space="0" w:color="auto"/>
-              <w:left w:val="single" w:sz="4" w:space="0" w:color="auto"/>
-              <w:bottom w:val="single" w:sz="4" w:space="0" w:color="auto"/>
-              <w:right w:val="single" w:sz="4" w:space="0" w:color="auto"/>
-            </w:tcBorders>
-            <w:hideMark/>
-          </w:tcPr>
-          <w:p>
-            <w:pPr>
-              <w:spacing w:after="60" w:line="276" w:lineRule="auto"/>
-              <w:cnfStyle w:val="000000000000" w:firstRow="0" w:lastRow="0" w:firstColumn="0" w:lastColumn="0" w:oddVBand="0" w:evenVBand="0" w:oddHBand="0" w:evenHBand="0" w:firstRowFirstColumn="0" w:firstRowLastColumn="0" w:lastRowFirstColumn="0" w:lastRowLastColumn="0"/>
-            </w:pPr>
-            <w:r>
-              <w:t>TC_1.3.</w:t>
-            </w:r>
-            <w:r>
-              <w:t>4</w:t>
-            </w:r>
-          </w:p>
-        </w:tc>
-      </w:tr>
-      <w:tr>
-        <w:tc>
-          <w:tcPr>
-            <w:cnfStyle w:val="001000000000" w:firstRow="0" w:lastRow="0" w:firstColumn="1" w:lastColumn="0" w:oddVBand="0" w:evenVBand="0" w:oddHBand="0" w:evenHBand="0" w:firstRowFirstColumn="0" w:firstRowLastColumn="0" w:lastRowFirstColumn="0" w:lastRowLastColumn="0"/>
-            <w:tcW w:w="2660" w:type="dxa"/>
-            <w:tcBorders>
-              <w:top w:val="single" w:sz="4" w:space="0" w:color="auto"/>
-              <w:left w:val="single" w:sz="4" w:space="0" w:color="auto"/>
-              <w:bottom w:val="single" w:sz="4" w:space="0" w:color="auto"/>
-              <w:right w:val="single" w:sz="4" w:space="0" w:color="auto"/>
-            </w:tcBorders>
-            <w:shd w:val="clear" w:color="auto" w:fill="4F81BD" w:themeFill="accent1"/>
-            <w:hideMark/>
-          </w:tcPr>
-          <w:p>
-            <w:pPr>
-              <w:spacing w:after="60" w:line="276" w:lineRule="auto"/>
-              <w:rPr>
-                <w:rFonts w:asciiTheme="minorHAnsi" w:hAnsiTheme="minorHAnsi"/>
-                <w:b/>
-                <w:color w:val="FFFFFF" w:themeColor="background1"/>
-              </w:rPr>
-            </w:pPr>
-            <w:r>
-              <w:rPr>
-                <w:rFonts w:asciiTheme="minorHAnsi" w:hAnsiTheme="minorHAnsi"/>
-                <w:b/>
-                <w:color w:val="FFFFFF" w:themeColor="background1"/>
-              </w:rPr>
-              <w:t>Condizione di Entrata</w:t>
-            </w:r>
-          </w:p>
-        </w:tc>
-        <w:tc>
-          <w:tcPr>
-            <w:tcW w:w="6551" w:type="dxa"/>
-            <w:tcBorders>
-              <w:top w:val="single" w:sz="4" w:space="0" w:color="auto"/>
-              <w:left w:val="single" w:sz="4" w:space="0" w:color="auto"/>
-              <w:bottom w:val="single" w:sz="4" w:space="0" w:color="auto"/>
-              <w:right w:val="single" w:sz="4" w:space="0" w:color="auto"/>
-            </w:tcBorders>
-            <w:hideMark/>
-          </w:tcPr>
-          <w:p>
-            <w:pPr>
-              <w:spacing w:after="60" w:line="276" w:lineRule="auto"/>
-              <w:cnfStyle w:val="000000000000" w:firstRow="0" w:lastRow="0" w:firstColumn="0" w:lastColumn="0" w:oddVBand="0" w:evenVBand="0" w:oddHBand="0" w:evenHBand="0" w:firstRowFirstColumn="0" w:firstRowLastColumn="0" w:lastRowFirstColumn="0" w:lastRowLastColumn="0"/>
-            </w:pPr>
-            <w:r>
-              <w:t>L’utente ha effettuato l’accesso</w:t>
-            </w:r>
-          </w:p>
-        </w:tc>
-      </w:tr>
-      <w:tr>
-        <w:tc>
-          <w:tcPr>
-            <w:cnfStyle w:val="001000000000" w:firstRow="0" w:lastRow="0" w:firstColumn="1" w:lastColumn="0" w:oddVBand="0" w:evenVBand="0" w:oddHBand="0" w:evenHBand="0" w:firstRowFirstColumn="0" w:firstRowLastColumn="0" w:lastRowFirstColumn="0" w:lastRowLastColumn="0"/>
-            <w:tcW w:w="2660" w:type="dxa"/>
-            <w:tcBorders>
-              <w:top w:val="single" w:sz="4" w:space="0" w:color="auto"/>
-              <w:left w:val="single" w:sz="4" w:space="0" w:color="auto"/>
-              <w:bottom w:val="single" w:sz="4" w:space="0" w:color="auto"/>
-              <w:right w:val="single" w:sz="4" w:space="0" w:color="auto"/>
-            </w:tcBorders>
-            <w:shd w:val="clear" w:color="auto" w:fill="4F81BD" w:themeFill="accent1"/>
-            <w:hideMark/>
-          </w:tcPr>
-          <w:p>
-            <w:pPr>
-              <w:spacing w:after="60" w:line="276" w:lineRule="auto"/>
-              <w:rPr>
-                <w:rFonts w:asciiTheme="minorHAnsi" w:hAnsiTheme="minorHAnsi"/>
-                <w:b/>
-                <w:color w:val="FFFFFF" w:themeColor="background1"/>
-              </w:rPr>
-            </w:pPr>
-            <w:r>
-              <w:rPr>
-                <w:rFonts w:asciiTheme="minorHAnsi" w:hAnsiTheme="minorHAnsi"/>
-                <w:b/>
-                <w:color w:val="FFFFFF" w:themeColor="background1"/>
-              </w:rPr>
-              <w:t>Flusso degli Eventi</w:t>
-            </w:r>
-          </w:p>
-        </w:tc>
-        <w:tc>
-          <w:tcPr>
-            <w:tcW w:w="6551" w:type="dxa"/>
-            <w:tcBorders>
-              <w:top w:val="single" w:sz="4" w:space="0" w:color="auto"/>
-              <w:left w:val="single" w:sz="4" w:space="0" w:color="auto"/>
-              <w:bottom w:val="single" w:sz="4" w:space="0" w:color="auto"/>
-              <w:right w:val="single" w:sz="4" w:space="0" w:color="auto"/>
-            </w:tcBorders>
-            <w:hideMark/>
-          </w:tcPr>
-          <w:p>
-            <w:pPr>
-              <w:pStyle w:val="Paragrafoelenco"/>
-              <w:numPr>
-                <w:ilvl w:val="0"/>
-                <w:numId w:val="12"/>
-              </w:numPr>
-              <w:spacing w:after="0" w:line="276" w:lineRule="auto"/>
-              <w:cnfStyle w:val="000000000000" w:firstRow="0" w:lastRow="0" w:firstColumn="0" w:lastColumn="0" w:oddVBand="0" w:evenVBand="0" w:oddHBand="0" w:evenHBand="0" w:firstRowFirstColumn="0" w:firstRowLastColumn="0" w:lastRowFirstColumn="0" w:lastRowLastColumn="0"/>
-              <w:rPr>
-                <w:lang w:val="it-IT"/>
-              </w:rPr>
-            </w:pPr>
-            <w:r>
-              <w:rPr>
-                <w:lang w:val="it-IT"/>
-              </w:rPr>
-              <w:t>L’utente apre la</w:t>
-            </w:r>
-            <w:r>
-              <w:rPr>
-                <w:lang w:val="it-IT"/>
-              </w:rPr>
-              <w:t xml:space="preserve"> schermata per creare la lega </w:t>
-            </w:r>
-          </w:p>
-          <w:p>
-            <w:pPr>
-              <w:pStyle w:val="Paragrafoelenco"/>
-              <w:numPr>
-                <w:ilvl w:val="0"/>
-                <w:numId w:val="12"/>
-              </w:numPr>
-              <w:spacing w:after="0" w:line="276" w:lineRule="auto"/>
-              <w:cnfStyle w:val="000000000000" w:firstRow="0" w:lastRow="0" w:firstColumn="0" w:lastColumn="0" w:oddVBand="0" w:evenVBand="0" w:oddHBand="0" w:evenHBand="0" w:firstRowFirstColumn="0" w:firstRowLastColumn="0" w:lastRowFirstColumn="0" w:lastRowLastColumn="0"/>
-              <w:rPr>
-                <w:lang w:val="it-IT"/>
-              </w:rPr>
-            </w:pPr>
-            <w:r>
-              <w:rPr>
-                <w:rFonts w:eastAsia="Times New Roman" w:cs="Times New Roman"/>
-                <w:lang w:val="it-IT" w:eastAsia="it-IT"/>
-              </w:rPr>
-              <w:t>Il sito</w:t>
-            </w:r>
-            <w:r>
-              <w:rPr>
-                <w:lang w:val="it-IT"/>
-              </w:rPr>
-              <w:t xml:space="preserve"> presenta la scherma</w:t>
-            </w:r>
-            <w:r>
-              <w:rPr>
-                <w:lang w:val="it-IT"/>
-              </w:rPr>
-              <w:t>ta relativa alla creazione lega</w:t>
-            </w:r>
-          </w:p>
-          <w:p>
-            <w:pPr>
-              <w:pStyle w:val="Paragrafoelenco"/>
-              <w:numPr>
-                <w:ilvl w:val="0"/>
-                <w:numId w:val="12"/>
-              </w:numPr>
-              <w:spacing w:after="0" w:line="276" w:lineRule="auto"/>
-              <w:cnfStyle w:val="000000000000" w:firstRow="0" w:lastRow="0" w:firstColumn="0" w:lastColumn="0" w:oddVBand="0" w:evenVBand="0" w:oddHBand="0" w:evenHBand="0" w:firstRowFirstColumn="0" w:firstRowLastColumn="0" w:lastRowFirstColumn="0" w:lastRowLastColumn="0"/>
-              <w:rPr>
-                <w:color w:val="000000" w:themeColor="text1"/>
-                <w:lang w:val="it-IT"/>
-              </w:rPr>
-            </w:pPr>
-            <w:r>
-              <w:rPr>
-                <w:lang w:val="it-IT"/>
-              </w:rPr>
-              <w:t>L’utente sel</w:t>
-            </w:r>
-            <w:r>
-              <w:rPr>
-                <w:lang w:val="it-IT"/>
-              </w:rPr>
-              <w:t>eziona un file con formato corretto per il logo della lega</w:t>
-            </w:r>
-          </w:p>
-          <w:p>
-            <w:pPr>
-              <w:pStyle w:val="Paragrafoelenco"/>
-              <w:numPr>
-                <w:ilvl w:val="0"/>
-                <w:numId w:val="12"/>
-              </w:numPr>
-              <w:spacing w:after="0" w:line="276" w:lineRule="auto"/>
-              <w:cnfStyle w:val="000000000000" w:firstRow="0" w:lastRow="0" w:firstColumn="0" w:lastColumn="0" w:oddVBand="0" w:evenVBand="0" w:oddHBand="0" w:evenHBand="0" w:firstRowFirstColumn="0" w:firstRowLastColumn="0" w:lastRowFirstColumn="0" w:lastRowLastColumn="0"/>
-              <w:rPr>
-                <w:color w:val="000000" w:themeColor="text1"/>
-                <w:lang w:val="it-IT"/>
-              </w:rPr>
-            </w:pPr>
-            <w:r>
-              <w:rPr>
-                <w:lang w:val="it-IT"/>
-              </w:rPr>
-              <w:t xml:space="preserve">Il sito </w:t>
-            </w:r>
-            <w:r>
-              <w:rPr>
-                <w:lang w:val="it-IT"/>
-              </w:rPr>
-              <w:t>mostra un messaggio di avvenuto caricamento</w:t>
-            </w:r>
-          </w:p>
-          <w:p>
-            <w:pPr>
-              <w:pStyle w:val="Paragrafoelenco"/>
-              <w:numPr>
-                <w:ilvl w:val="0"/>
-                <w:numId w:val="12"/>
-              </w:numPr>
-              <w:spacing w:after="0" w:line="276" w:lineRule="auto"/>
-              <w:cnfStyle w:val="000000000000" w:firstRow="0" w:lastRow="0" w:firstColumn="0" w:lastColumn="0" w:oddVBand="0" w:evenVBand="0" w:oddHBand="0" w:evenHBand="0" w:firstRowFirstColumn="0" w:firstRowLastColumn="0" w:lastRowFirstColumn="0" w:lastRowLastColumn="0"/>
-              <w:rPr>
-                <w:color w:val="000000" w:themeColor="text1"/>
-                <w:lang w:val="it-IT"/>
-              </w:rPr>
-            </w:pPr>
-            <w:r>
-              <w:rPr>
-                <w:lang w:val="it-IT"/>
-              </w:rPr>
-              <w:t>Il presidente chiama la lega “Memeroni”</w:t>
-            </w:r>
-          </w:p>
-          <w:p>
-            <w:pPr>
-              <w:pStyle w:val="Paragrafoelenco"/>
-              <w:numPr>
-                <w:ilvl w:val="0"/>
-                <w:numId w:val="12"/>
-              </w:numPr>
-              <w:spacing w:after="0" w:line="276" w:lineRule="auto"/>
-              <w:cnfStyle w:val="000000000000" w:firstRow="0" w:lastRow="0" w:firstColumn="0" w:lastColumn="0" w:oddVBand="0" w:evenVBand="0" w:oddHBand="0" w:evenHBand="0" w:firstRowFirstColumn="0" w:firstRowLastColumn="0" w:lastRowFirstColumn="0" w:lastRowLastColumn="0"/>
-              <w:rPr>
-                <w:color w:val="000000" w:themeColor="text1"/>
-                <w:lang w:val="it-IT"/>
-              </w:rPr>
-            </w:pPr>
-            <w:r>
-              <w:rPr>
-                <w:lang w:val="it-IT"/>
-              </w:rPr>
-              <w:t xml:space="preserve">Il presidente inserisce </w:t>
-            </w:r>
-            <w:r>
-              <w:rPr>
-                <w:sz w:val="22"/>
-                <w:szCs w:val="22"/>
-                <w:lang w:val="it-IT"/>
-              </w:rPr>
-              <w:t>percentuale di vittoria</w:t>
-            </w:r>
-            <w:r>
-              <w:rPr>
-                <w:sz w:val="22"/>
-                <w:szCs w:val="22"/>
-                <w:lang w:val="it-IT"/>
-              </w:rPr>
-              <w:t xml:space="preserve"> “50%”, “30%”, “20%”</w:t>
-            </w:r>
-          </w:p>
-          <w:p>
-            <w:pPr>
-              <w:pStyle w:val="Paragrafoelenco"/>
-              <w:numPr>
-                <w:ilvl w:val="0"/>
-                <w:numId w:val="12"/>
-              </w:numPr>
-              <w:spacing w:after="0" w:line="276" w:lineRule="auto"/>
-              <w:cnfStyle w:val="000000000000" w:firstRow="0" w:lastRow="0" w:firstColumn="0" w:lastColumn="0" w:oddVBand="0" w:evenVBand="0" w:oddHBand="0" w:evenHBand="0" w:firstRowFirstColumn="0" w:firstRowLastColumn="0" w:lastRowFirstColumn="0" w:lastRowLastColumn="0"/>
-              <w:rPr>
-                <w:color w:val="000000" w:themeColor="text1"/>
-                <w:lang w:val="it-IT"/>
-              </w:rPr>
-            </w:pPr>
-            <w:r>
-              <w:rPr>
-                <w:color w:val="000000" w:themeColor="text1"/>
-                <w:lang w:val="it-IT"/>
-              </w:rPr>
-              <w:t>Il presidente inserisce la quota mensile di “30Euro” Euro</w:t>
-            </w:r>
-          </w:p>
-          <w:p>
-            <w:pPr>
-              <w:pStyle w:val="Paragrafoelenco"/>
-              <w:numPr>
-                <w:ilvl w:val="0"/>
-                <w:numId w:val="12"/>
-              </w:numPr>
-              <w:spacing w:after="0" w:line="276" w:lineRule="auto"/>
-              <w:cnfStyle w:val="000000000000" w:firstRow="0" w:lastRow="0" w:firstColumn="0" w:lastColumn="0" w:oddVBand="0" w:evenVBand="0" w:oddHBand="0" w:evenHBand="0" w:firstRowFirstColumn="0" w:firstRowLastColumn="0" w:lastRowFirstColumn="0" w:lastRowLastColumn="0"/>
-              <w:rPr>
-                <w:color w:val="000000" w:themeColor="text1"/>
-                <w:lang w:val="it-IT"/>
-              </w:rPr>
-            </w:pPr>
-            <w:r>
-              <w:rPr>
-                <w:lang w:val="it-IT"/>
-              </w:rPr>
-              <w:t>Il sito non permette di creare la lega</w:t>
-            </w:r>
-          </w:p>
-          <w:p>
-            <w:pPr>
-              <w:pStyle w:val="Paragrafoelenco"/>
-              <w:numPr>
-                <w:ilvl w:val="0"/>
-                <w:numId w:val="12"/>
-              </w:numPr>
-              <w:spacing w:after="0" w:line="276" w:lineRule="auto"/>
-              <w:cnfStyle w:val="000000000000" w:firstRow="0" w:lastRow="0" w:firstColumn="0" w:lastColumn="0" w:oddVBand="0" w:evenVBand="0" w:oddHBand="0" w:evenHBand="0" w:firstRowFirstColumn="0" w:firstRowLastColumn="0" w:lastRowFirstColumn="0" w:lastRowLastColumn="0"/>
-              <w:rPr>
-                <w:color w:val="000000" w:themeColor="text1"/>
-                <w:lang w:val="it-IT"/>
-              </w:rPr>
-            </w:pPr>
-            <w:r>
-              <w:rPr>
-                <w:lang w:val="it-IT"/>
-              </w:rPr>
-              <w:t>Il sito mostra un avviso di errore sulla scelta della quota</w:t>
-            </w:r>
-          </w:p>
-        </w:tc>
-      </w:tr>
-      <w:tr>
-        <w:tc>
-          <w:tcPr>
-            <w:cnfStyle w:val="001000000000" w:firstRow="0" w:lastRow="0" w:firstColumn="1" w:lastColumn="0" w:oddVBand="0" w:evenVBand="0" w:oddHBand="0" w:evenHBand="0" w:firstRowFirstColumn="0" w:firstRowLastColumn="0" w:lastRowFirstColumn="0" w:lastRowLastColumn="0"/>
-            <w:tcW w:w="2660" w:type="dxa"/>
-            <w:tcBorders>
-              <w:top w:val="single" w:sz="4" w:space="0" w:color="auto"/>
-              <w:left w:val="single" w:sz="4" w:space="0" w:color="auto"/>
-              <w:bottom w:val="single" w:sz="4" w:space="0" w:color="auto"/>
-              <w:right w:val="single" w:sz="4" w:space="0" w:color="auto"/>
-            </w:tcBorders>
-            <w:shd w:val="clear" w:color="auto" w:fill="4F81BD" w:themeFill="accent1"/>
-            <w:hideMark/>
-          </w:tcPr>
-          <w:p>
-            <w:pPr>
-              <w:spacing w:after="60" w:line="276" w:lineRule="auto"/>
-              <w:rPr>
-                <w:rFonts w:asciiTheme="minorHAnsi" w:hAnsiTheme="minorHAnsi"/>
-                <w:b/>
-                <w:color w:val="FFFFFF" w:themeColor="background1"/>
-              </w:rPr>
-            </w:pPr>
-            <w:r>
-              <w:rPr>
-                <w:rFonts w:asciiTheme="minorHAnsi" w:hAnsiTheme="minorHAnsi"/>
-                <w:b/>
-                <w:color w:val="FFFFFF" w:themeColor="background1"/>
-              </w:rPr>
-              <w:t>Condizione di uscita</w:t>
-            </w:r>
-          </w:p>
-        </w:tc>
-        <w:tc>
-          <w:tcPr>
-            <w:tcW w:w="6551" w:type="dxa"/>
-            <w:tcBorders>
-              <w:top w:val="single" w:sz="4" w:space="0" w:color="auto"/>
-              <w:left w:val="single" w:sz="4" w:space="0" w:color="auto"/>
-              <w:bottom w:val="single" w:sz="4" w:space="0" w:color="auto"/>
-              <w:right w:val="single" w:sz="4" w:space="0" w:color="auto"/>
-            </w:tcBorders>
-            <w:hideMark/>
-          </w:tcPr>
-          <w:p>
-            <w:pPr>
-              <w:spacing w:after="60" w:line="276" w:lineRule="auto"/>
-              <w:cnfStyle w:val="000000000000" w:firstRow="0" w:lastRow="0" w:firstColumn="0" w:lastColumn="0" w:oddVBand="0" w:evenVBand="0" w:oddHBand="0" w:evenHBand="0" w:firstRowFirstColumn="0" w:firstRowLastColumn="0" w:lastRowFirstColumn="0" w:lastRowLastColumn="0"/>
-              <w:rPr>
-                <w:lang w:val="it-IT"/>
-              </w:rPr>
-            </w:pPr>
-            <w:r>
-              <w:rPr>
-                <w:lang w:val="it-IT"/>
-              </w:rPr>
-              <w:t>L’utente visualizza il m</w:t>
-            </w:r>
-            <w:r>
-              <w:rPr>
-                <w:lang w:val="it-IT"/>
-              </w:rPr>
-              <w:t>essaggio di errore</w:t>
-            </w:r>
-          </w:p>
-        </w:tc>
-      </w:tr>
-    </w:tbl>
-    <w:p>
-      <w:pPr>
-        <w:spacing w:line="276" w:lineRule="auto"/>
-        <w:rPr>
-          <w:b/>
-        </w:rPr>
-      </w:pPr>
-    </w:p>
-    <w:tbl>
-      <w:tblPr>
-        <w:tblStyle w:val="Tabellafinanziaria"/>
-        <w:tblW w:w="0" w:type="auto"/>
-        <w:tblBorders>
-          <w:top w:val="single" w:sz="4" w:space="0" w:color="auto"/>
-          <w:left w:val="single" w:sz="4" w:space="0" w:color="auto"/>
-          <w:bottom w:val="single" w:sz="4" w:space="0" w:color="auto"/>
-          <w:right w:val="single" w:sz="4" w:space="0" w:color="auto"/>
-          <w:insideH w:val="single" w:sz="4" w:space="0" w:color="auto"/>
-          <w:insideV w:val="single" w:sz="4" w:space="0" w:color="auto"/>
-        </w:tblBorders>
-        <w:tblLook w:val="0680" w:firstRow="0" w:lastRow="0" w:firstColumn="1" w:lastColumn="0" w:noHBand="1" w:noVBand="1"/>
-      </w:tblPr>
-      <w:tblGrid>
-        <w:gridCol w:w="2624"/>
-        <w:gridCol w:w="6437"/>
-      </w:tblGrid>
-      <w:tr>
-        <w:tc>
-          <w:tcPr>
-            <w:cnfStyle w:val="001000000000" w:firstRow="0" w:lastRow="0" w:firstColumn="1" w:lastColumn="0" w:oddVBand="0" w:evenVBand="0" w:oddHBand="0" w:evenHBand="0" w:firstRowFirstColumn="0" w:firstRowLastColumn="0" w:lastRowFirstColumn="0" w:lastRowLastColumn="0"/>
-            <w:tcW w:w="2624" w:type="dxa"/>
-            <w:tcBorders>
-              <w:top w:val="single" w:sz="4" w:space="0" w:color="auto"/>
-              <w:left w:val="single" w:sz="4" w:space="0" w:color="auto"/>
-              <w:bottom w:val="single" w:sz="4" w:space="0" w:color="auto"/>
-              <w:right w:val="single" w:sz="4" w:space="0" w:color="auto"/>
-            </w:tcBorders>
-            <w:shd w:val="clear" w:color="auto" w:fill="4F81BD" w:themeFill="accent1"/>
-            <w:hideMark/>
-          </w:tcPr>
-          <w:p>
-            <w:pPr>
-              <w:spacing w:after="60" w:line="276" w:lineRule="auto"/>
-              <w:rPr>
-                <w:rFonts w:asciiTheme="minorHAnsi" w:hAnsiTheme="minorHAnsi"/>
-                <w:b/>
-                <w:color w:val="FFFFFF" w:themeColor="background1"/>
-              </w:rPr>
-            </w:pPr>
-            <w:r>
-              <w:rPr>
-                <w:rFonts w:asciiTheme="minorHAnsi" w:hAnsiTheme="minorHAnsi"/>
-                <w:b/>
-                <w:color w:val="FFFFFF" w:themeColor="background1"/>
-              </w:rPr>
-              <w:t>Test Case Name</w:t>
-            </w:r>
-          </w:p>
-        </w:tc>
-        <w:tc>
-          <w:tcPr>
-            <w:tcW w:w="6437" w:type="dxa"/>
-            <w:tcBorders>
-              <w:top w:val="single" w:sz="4" w:space="0" w:color="auto"/>
-              <w:left w:val="single" w:sz="4" w:space="0" w:color="auto"/>
-              <w:bottom w:val="single" w:sz="4" w:space="0" w:color="auto"/>
-              <w:right w:val="single" w:sz="4" w:space="0" w:color="auto"/>
-            </w:tcBorders>
-            <w:hideMark/>
-          </w:tcPr>
-          <w:p>
-            <w:pPr>
-              <w:spacing w:after="60" w:line="276" w:lineRule="auto"/>
-              <w:cnfStyle w:val="000000000000" w:firstRow="0" w:lastRow="0" w:firstColumn="0" w:lastColumn="0" w:oddVBand="0" w:evenVBand="0" w:oddHBand="0" w:evenHBand="0" w:firstRowFirstColumn="0" w:firstRowLastColumn="0" w:lastRowFirstColumn="0" w:lastRowLastColumn="0"/>
-            </w:pPr>
-            <w:r>
-              <w:t>Test_CreazioneLega</w:t>
-            </w:r>
-          </w:p>
-        </w:tc>
-      </w:tr>
-      <w:tr>
-        <w:tc>
-          <w:tcPr>
-            <w:cnfStyle w:val="001000000000" w:firstRow="0" w:lastRow="0" w:firstColumn="1" w:lastColumn="0" w:oddVBand="0" w:evenVBand="0" w:oddHBand="0" w:evenHBand="0" w:firstRowFirstColumn="0" w:firstRowLastColumn="0" w:lastRowFirstColumn="0" w:lastRowLastColumn="0"/>
-            <w:tcW w:w="2624" w:type="dxa"/>
-            <w:tcBorders>
-              <w:top w:val="single" w:sz="4" w:space="0" w:color="auto"/>
-              <w:left w:val="single" w:sz="4" w:space="0" w:color="auto"/>
-              <w:bottom w:val="single" w:sz="4" w:space="0" w:color="auto"/>
-              <w:right w:val="single" w:sz="4" w:space="0" w:color="auto"/>
-            </w:tcBorders>
-            <w:shd w:val="clear" w:color="auto" w:fill="4F81BD" w:themeFill="accent1"/>
-            <w:hideMark/>
-          </w:tcPr>
-          <w:p>
-            <w:pPr>
-              <w:spacing w:after="60" w:line="276" w:lineRule="auto"/>
-              <w:rPr>
-                <w:rFonts w:asciiTheme="minorHAnsi" w:hAnsiTheme="minorHAnsi"/>
-                <w:b/>
-                <w:color w:val="FFFFFF" w:themeColor="background1"/>
-              </w:rPr>
-            </w:pPr>
-            <w:r>
-              <w:rPr>
-                <w:rFonts w:asciiTheme="minorHAnsi" w:hAnsiTheme="minorHAnsi"/>
-                <w:b/>
-                <w:color w:val="FFFFFF" w:themeColor="background1"/>
-              </w:rPr>
-              <w:t>Test Case ID</w:t>
-            </w:r>
-          </w:p>
-        </w:tc>
-        <w:tc>
-          <w:tcPr>
-            <w:tcW w:w="6437" w:type="dxa"/>
-            <w:tcBorders>
-              <w:top w:val="single" w:sz="4" w:space="0" w:color="auto"/>
-              <w:left w:val="single" w:sz="4" w:space="0" w:color="auto"/>
-              <w:bottom w:val="single" w:sz="4" w:space="0" w:color="auto"/>
-              <w:right w:val="single" w:sz="4" w:space="0" w:color="auto"/>
-            </w:tcBorders>
-            <w:hideMark/>
-          </w:tcPr>
-          <w:p>
-            <w:pPr>
-              <w:spacing w:after="60" w:line="276" w:lineRule="auto"/>
-              <w:cnfStyle w:val="000000000000" w:firstRow="0" w:lastRow="0" w:firstColumn="0" w:lastColumn="0" w:oddVBand="0" w:evenVBand="0" w:oddHBand="0" w:evenHBand="0" w:firstRowFirstColumn="0" w:firstRowLastColumn="0" w:lastRowFirstColumn="0" w:lastRowLastColumn="0"/>
-            </w:pPr>
-            <w:r>
-              <w:t>TC_1.3.</w:t>
-            </w:r>
-            <w:r>
-              <w:t>4</w:t>
-            </w:r>
-          </w:p>
-        </w:tc>
-      </w:tr>
-      <w:tr>
-        <w:tc>
-          <w:tcPr>
-            <w:cnfStyle w:val="001000000000" w:firstRow="0" w:lastRow="0" w:firstColumn="1" w:lastColumn="0" w:oddVBand="0" w:evenVBand="0" w:oddHBand="0" w:evenHBand="0" w:firstRowFirstColumn="0" w:firstRowLastColumn="0" w:lastRowFirstColumn="0" w:lastRowLastColumn="0"/>
-            <w:tcW w:w="2624" w:type="dxa"/>
-            <w:tcBorders>
-              <w:top w:val="single" w:sz="4" w:space="0" w:color="auto"/>
-              <w:left w:val="single" w:sz="4" w:space="0" w:color="auto"/>
-              <w:bottom w:val="single" w:sz="4" w:space="0" w:color="auto"/>
-              <w:right w:val="single" w:sz="4" w:space="0" w:color="auto"/>
-            </w:tcBorders>
-            <w:shd w:val="clear" w:color="auto" w:fill="4F81BD" w:themeFill="accent1"/>
-            <w:hideMark/>
-          </w:tcPr>
-          <w:p>
-            <w:pPr>
-              <w:spacing w:after="60" w:line="276" w:lineRule="auto"/>
-              <w:rPr>
-                <w:rFonts w:asciiTheme="minorHAnsi" w:hAnsiTheme="minorHAnsi"/>
-                <w:b/>
-                <w:color w:val="FFFFFF" w:themeColor="background1"/>
-              </w:rPr>
-            </w:pPr>
-            <w:r>
-              <w:rPr>
-                <w:rFonts w:asciiTheme="minorHAnsi" w:hAnsiTheme="minorHAnsi"/>
-                <w:b/>
-                <w:color w:val="FFFFFF" w:themeColor="background1"/>
-              </w:rPr>
-              <w:t>Input</w:t>
-            </w:r>
-          </w:p>
-        </w:tc>
-        <w:tc>
-          <w:tcPr>
-            <w:tcW w:w="6437" w:type="dxa"/>
-            <w:tcBorders>
-              <w:top w:val="single" w:sz="4" w:space="0" w:color="auto"/>
-              <w:left w:val="single" w:sz="4" w:space="0" w:color="auto"/>
-              <w:bottom w:val="single" w:sz="4" w:space="0" w:color="auto"/>
-              <w:right w:val="single" w:sz="4" w:space="0" w:color="auto"/>
-            </w:tcBorders>
-            <w:hideMark/>
-          </w:tcPr>
-          <w:p>
-            <w:pPr>
-              <w:spacing w:after="60" w:line="276" w:lineRule="auto"/>
-              <w:cnfStyle w:val="000000000000" w:firstRow="0" w:lastRow="0" w:firstColumn="0" w:lastColumn="0" w:oddVBand="0" w:evenVBand="0" w:oddHBand="0" w:evenHBand="0" w:firstRowFirstColumn="0" w:firstRowLastColumn="0" w:lastRowFirstColumn="0" w:lastRowLastColumn="0"/>
-              <w:rPr>
-                <w:lang w:val="it-IT"/>
-              </w:rPr>
-            </w:pPr>
-            <w:r>
-              <w:rPr>
-                <w:lang w:val="it-IT"/>
-              </w:rPr>
-              <w:t>File con formato c</w:t>
-            </w:r>
-            <w:r>
-              <w:rPr>
-                <w:lang w:val="it-IT"/>
-              </w:rPr>
-              <w:t>orretto, nome lega corretto, percentuale di vittoria corretto, quota non corretta</w:t>
-            </w:r>
-          </w:p>
-        </w:tc>
-      </w:tr>
-      <w:tr>
-        <w:tc>
-          <w:tcPr>
-            <w:cnfStyle w:val="001000000000" w:firstRow="0" w:lastRow="0" w:firstColumn="1" w:lastColumn="0" w:oddVBand="0" w:evenVBand="0" w:oddHBand="0" w:evenHBand="0" w:firstRowFirstColumn="0" w:firstRowLastColumn="0" w:lastRowFirstColumn="0" w:lastRowLastColumn="0"/>
-            <w:tcW w:w="2624" w:type="dxa"/>
-            <w:tcBorders>
-              <w:top w:val="single" w:sz="4" w:space="0" w:color="auto"/>
-              <w:left w:val="single" w:sz="4" w:space="0" w:color="auto"/>
-              <w:bottom w:val="single" w:sz="4" w:space="0" w:color="auto"/>
-              <w:right w:val="single" w:sz="4" w:space="0" w:color="auto"/>
-            </w:tcBorders>
-            <w:shd w:val="clear" w:color="auto" w:fill="4F81BD" w:themeFill="accent1"/>
-            <w:hideMark/>
-          </w:tcPr>
-          <w:p>
-            <w:pPr>
-              <w:spacing w:after="60" w:line="276" w:lineRule="auto"/>
-              <w:rPr>
-                <w:rFonts w:asciiTheme="minorHAnsi" w:hAnsiTheme="minorHAnsi"/>
-                <w:b/>
-                <w:color w:val="FFFFFF" w:themeColor="background1"/>
-              </w:rPr>
-            </w:pPr>
-            <w:r>
-              <w:rPr>
-                <w:rFonts w:asciiTheme="minorHAnsi" w:hAnsiTheme="minorHAnsi"/>
-                <w:b/>
-                <w:color w:val="FFFFFF" w:themeColor="background1"/>
-              </w:rPr>
-              <w:t>Oracolo</w:t>
-            </w:r>
-          </w:p>
-        </w:tc>
-        <w:tc>
-          <w:tcPr>
-            <w:tcW w:w="6437" w:type="dxa"/>
-            <w:tcBorders>
-              <w:top w:val="single" w:sz="4" w:space="0" w:color="auto"/>
-              <w:left w:val="single" w:sz="4" w:space="0" w:color="auto"/>
-              <w:bottom w:val="single" w:sz="4" w:space="0" w:color="auto"/>
-              <w:right w:val="single" w:sz="4" w:space="0" w:color="auto"/>
-            </w:tcBorders>
-            <w:hideMark/>
-          </w:tcPr>
-          <w:p>
-            <w:pPr>
-              <w:spacing w:after="60" w:line="276" w:lineRule="auto"/>
-              <w:cnfStyle w:val="000000000000" w:firstRow="0" w:lastRow="0" w:firstColumn="0" w:lastColumn="0" w:oddVBand="0" w:evenVBand="0" w:oddHBand="0" w:evenHBand="0" w:firstRowFirstColumn="0" w:firstRowLastColumn="0" w:lastRowFirstColumn="0" w:lastRowLastColumn="0"/>
-              <w:rPr>
-                <w:lang w:val="it-IT"/>
-              </w:rPr>
-            </w:pPr>
-            <w:r>
-              <w:rPr>
-                <w:lang w:val="it-IT"/>
-              </w:rPr>
-              <w:t xml:space="preserve">4. Deve essere visualizzato un messaggio </w:t>
-            </w:r>
-            <w:r>
-              <w:rPr>
-                <w:lang w:val="it-IT"/>
-              </w:rPr>
-              <w:t>di errore sulla quota</w:t>
-            </w:r>
-          </w:p>
-        </w:tc>
-      </w:tr>
-      <w:tr>
-        <w:tc>
-          <w:tcPr>
-            <w:cnfStyle w:val="001000000000" w:firstRow="0" w:lastRow="0" w:firstColumn="1" w:lastColumn="0" w:oddVBand="0" w:evenVBand="0" w:oddHBand="0" w:evenHBand="0" w:firstRowFirstColumn="0" w:firstRowLastColumn="0" w:lastRowFirstColumn="0" w:lastRowLastColumn="0"/>
-            <w:tcW w:w="2624" w:type="dxa"/>
-            <w:tcBorders>
-              <w:top w:val="single" w:sz="4" w:space="0" w:color="auto"/>
-              <w:left w:val="single" w:sz="4" w:space="0" w:color="auto"/>
-              <w:bottom w:val="single" w:sz="4" w:space="0" w:color="auto"/>
-              <w:right w:val="single" w:sz="4" w:space="0" w:color="auto"/>
-            </w:tcBorders>
-            <w:shd w:val="clear" w:color="auto" w:fill="4F81BD" w:themeFill="accent1"/>
-            <w:hideMark/>
-          </w:tcPr>
-          <w:p>
-            <w:pPr>
-              <w:spacing w:after="60" w:line="276" w:lineRule="auto"/>
-              <w:rPr>
-                <w:rFonts w:asciiTheme="minorHAnsi" w:hAnsiTheme="minorHAnsi"/>
-                <w:b/>
-                <w:color w:val="FFFFFF" w:themeColor="background1"/>
-              </w:rPr>
-            </w:pPr>
-            <w:r>
-              <w:rPr>
-                <w:rFonts w:asciiTheme="minorHAnsi" w:hAnsiTheme="minorHAnsi"/>
-                <w:b/>
-                <w:color w:val="FFFFFF" w:themeColor="background1"/>
-              </w:rPr>
-              <w:t>Log</w:t>
-            </w:r>
-          </w:p>
-        </w:tc>
-        <w:tc>
-          <w:tcPr>
-            <w:tcW w:w="6437" w:type="dxa"/>
-            <w:tcBorders>
-              <w:top w:val="single" w:sz="4" w:space="0" w:color="auto"/>
-              <w:left w:val="single" w:sz="4" w:space="0" w:color="auto"/>
-              <w:bottom w:val="single" w:sz="4" w:space="0" w:color="auto"/>
-              <w:right w:val="single" w:sz="4" w:space="0" w:color="auto"/>
-            </w:tcBorders>
-            <w:hideMark/>
-          </w:tcPr>
-          <w:p>
-            <w:pPr>
-              <w:spacing w:after="60" w:line="276" w:lineRule="auto"/>
-              <w:cnfStyle w:val="000000000000" w:firstRow="0" w:lastRow="0" w:firstColumn="0" w:lastColumn="0" w:oddVBand="0" w:evenVBand="0" w:oddHBand="0" w:evenHBand="0" w:firstRowFirstColumn="0" w:firstRowLastColumn="0" w:lastRowFirstColumn="0" w:lastRowLastColumn="0"/>
-              <w:rPr>
-                <w:lang w:val="it-IT"/>
-              </w:rPr>
-            </w:pPr>
-            <w:r>
-              <w:rPr>
-                <w:lang w:val="it-IT"/>
-              </w:rPr>
-              <w:t>Poiché l’utente ha selezionato un file con formato corretto nome lega valido, una quota</w:t>
-            </w:r>
-            <w:r>
-              <w:rPr>
-                <w:lang w:val="it-IT"/>
-              </w:rPr>
-              <w:t xml:space="preserve"> non valida e</w:t>
-            </w:r>
-            <w:r>
-              <w:rPr>
-                <w:lang w:val="it-IT"/>
-              </w:rPr>
-              <w:t xml:space="preserve"> una percentuale di v</w:t>
-            </w:r>
-            <w:r>
-              <w:rPr>
-                <w:lang w:val="it-IT"/>
-              </w:rPr>
-              <w:t xml:space="preserve">ittoria </w:t>
-            </w:r>
-            <w:r>
-              <w:rPr>
-                <w:lang w:val="it-IT"/>
-              </w:rPr>
-              <w:t>valida il sito most</w:t>
-            </w:r>
-            <w:r>
-              <w:rPr>
-                <w:lang w:val="it-IT"/>
-              </w:rPr>
-              <w:t xml:space="preserve">ra il messaggio di errore sula quota </w:t>
-            </w:r>
-            <w:r>
-              <w:rPr>
-                <w:lang w:val="it-IT"/>
-              </w:rPr>
-              <w:t>e impedisce la creazione della lega</w:t>
-            </w:r>
-          </w:p>
-        </w:tc>
-      </w:tr>
-    </w:tbl>
-    <w:p/>
-    <w:p/>
-    <w:p/>
-    <w:p/>
-    <w:p/>
-    <w:p>
-      <w:r>
-        <w:rPr>
-          <w:b/>
-        </w:rPr>
-        <w:lastRenderedPageBreak/>
-        <w:t>PERCENTUALE DI VINCITA NON CORRETA</w:t>
-      </w:r>
-    </w:p>
-    <w:tbl>
-      <w:tblPr>
-        <w:tblStyle w:val="Tabellafinanziaria"/>
-        <w:tblW w:w="0" w:type="auto"/>
-        <w:tblBorders>
-          <w:top w:val="single" w:sz="4" w:space="0" w:color="auto"/>
-          <w:left w:val="single" w:sz="4" w:space="0" w:color="auto"/>
-          <w:bottom w:val="single" w:sz="4" w:space="0" w:color="auto"/>
-          <w:right w:val="single" w:sz="4" w:space="0" w:color="auto"/>
-          <w:insideH w:val="single" w:sz="4" w:space="0" w:color="auto"/>
-          <w:insideV w:val="single" w:sz="4" w:space="0" w:color="auto"/>
-        </w:tblBorders>
-        <w:tblLook w:val="0680" w:firstRow="0" w:lastRow="0" w:firstColumn="1" w:lastColumn="0" w:noHBand="1" w:noVBand="1"/>
-      </w:tblPr>
-      <w:tblGrid>
-        <w:gridCol w:w="2660"/>
-        <w:gridCol w:w="6551"/>
-      </w:tblGrid>
-      <w:tr>
-        <w:tc>
-          <w:tcPr>
-            <w:cnfStyle w:val="001000000000" w:firstRow="0" w:lastRow="0" w:firstColumn="1" w:lastColumn="0" w:oddVBand="0" w:evenVBand="0" w:oddHBand="0" w:evenHBand="0" w:firstRowFirstColumn="0" w:firstRowLastColumn="0" w:lastRowFirstColumn="0" w:lastRowLastColumn="0"/>
-            <w:tcW w:w="2660" w:type="dxa"/>
-            <w:tcBorders>
-              <w:top w:val="single" w:sz="4" w:space="0" w:color="auto"/>
-              <w:left w:val="single" w:sz="4" w:space="0" w:color="auto"/>
-              <w:bottom w:val="single" w:sz="4" w:space="0" w:color="auto"/>
-              <w:right w:val="single" w:sz="4" w:space="0" w:color="auto"/>
-            </w:tcBorders>
-            <w:shd w:val="clear" w:color="auto" w:fill="4F81BD" w:themeFill="accent1"/>
-            <w:hideMark/>
-          </w:tcPr>
-          <w:p>
-            <w:pPr>
-              <w:spacing w:after="60" w:line="276" w:lineRule="auto"/>
-              <w:rPr>
-                <w:rFonts w:asciiTheme="minorHAnsi" w:hAnsiTheme="minorHAnsi"/>
-                <w:b/>
-                <w:color w:val="FFFFFF" w:themeColor="background1"/>
-              </w:rPr>
-            </w:pPr>
-            <w:r>
-              <w:rPr>
-                <w:rFonts w:asciiTheme="minorHAnsi" w:hAnsiTheme="minorHAnsi"/>
-                <w:b/>
-                <w:color w:val="FFFFFF" w:themeColor="background1"/>
-              </w:rPr>
-              <w:t>Test Case Name</w:t>
-            </w:r>
-          </w:p>
-        </w:tc>
-        <w:tc>
-          <w:tcPr>
-            <w:tcW w:w="6551" w:type="dxa"/>
-            <w:tcBorders>
-              <w:top w:val="single" w:sz="4" w:space="0" w:color="auto"/>
-              <w:left w:val="single" w:sz="4" w:space="0" w:color="auto"/>
-              <w:bottom w:val="single" w:sz="4" w:space="0" w:color="auto"/>
-              <w:right w:val="single" w:sz="4" w:space="0" w:color="auto"/>
-            </w:tcBorders>
-            <w:hideMark/>
-          </w:tcPr>
-          <w:p>
-            <w:pPr>
-              <w:spacing w:after="60" w:line="276" w:lineRule="auto"/>
-              <w:cnfStyle w:val="000000000000" w:firstRow="0" w:lastRow="0" w:firstColumn="0" w:lastColumn="0" w:oddVBand="0" w:evenVBand="0" w:oddHBand="0" w:evenHBand="0" w:firstRowFirstColumn="0" w:firstRowLastColumn="0" w:lastRowFirstColumn="0" w:lastRowLastColumn="0"/>
-            </w:pPr>
-            <w:r>
-              <w:t>Test_CreazioneLega</w:t>
-            </w:r>
-          </w:p>
-        </w:tc>
-      </w:tr>
-      <w:tr>
-        <w:tc>
-          <w:tcPr>
-            <w:cnfStyle w:val="001000000000" w:firstRow="0" w:lastRow="0" w:firstColumn="1" w:lastColumn="0" w:oddVBand="0" w:evenVBand="0" w:oddHBand="0" w:evenHBand="0" w:firstRowFirstColumn="0" w:firstRowLastColumn="0" w:lastRowFirstColumn="0" w:lastRowLastColumn="0"/>
-            <w:tcW w:w="2660" w:type="dxa"/>
-            <w:tcBorders>
-              <w:top w:val="single" w:sz="4" w:space="0" w:color="auto"/>
-              <w:left w:val="single" w:sz="4" w:space="0" w:color="auto"/>
-              <w:bottom w:val="single" w:sz="4" w:space="0" w:color="auto"/>
-              <w:right w:val="single" w:sz="4" w:space="0" w:color="auto"/>
-            </w:tcBorders>
-            <w:shd w:val="clear" w:color="auto" w:fill="4F81BD" w:themeFill="accent1"/>
-            <w:hideMark/>
-          </w:tcPr>
-          <w:p>
-            <w:pPr>
-              <w:spacing w:after="60" w:line="276" w:lineRule="auto"/>
-              <w:rPr>
-                <w:rFonts w:asciiTheme="minorHAnsi" w:hAnsiTheme="minorHAnsi"/>
-                <w:b/>
-                <w:color w:val="FFFFFF" w:themeColor="background1"/>
-              </w:rPr>
-            </w:pPr>
-            <w:r>
-              <w:rPr>
-                <w:rFonts w:asciiTheme="minorHAnsi" w:hAnsiTheme="minorHAnsi"/>
-                <w:b/>
-                <w:color w:val="FFFFFF" w:themeColor="background1"/>
-              </w:rPr>
-              <w:t>Test Case ID</w:t>
-            </w:r>
-          </w:p>
-        </w:tc>
-        <w:tc>
-          <w:tcPr>
-            <w:tcW w:w="6551" w:type="dxa"/>
-            <w:tcBorders>
-              <w:top w:val="single" w:sz="4" w:space="0" w:color="auto"/>
-              <w:left w:val="single" w:sz="4" w:space="0" w:color="auto"/>
-              <w:bottom w:val="single" w:sz="4" w:space="0" w:color="auto"/>
-              <w:right w:val="single" w:sz="4" w:space="0" w:color="auto"/>
-            </w:tcBorders>
-            <w:hideMark/>
-          </w:tcPr>
-          <w:p>
-            <w:pPr>
-              <w:spacing w:after="60" w:line="276" w:lineRule="auto"/>
-              <w:cnfStyle w:val="000000000000" w:firstRow="0" w:lastRow="0" w:firstColumn="0" w:lastColumn="0" w:oddVBand="0" w:evenVBand="0" w:oddHBand="0" w:evenHBand="0" w:firstRowFirstColumn="0" w:firstRowLastColumn="0" w:lastRowFirstColumn="0" w:lastRowLastColumn="0"/>
-            </w:pPr>
-            <w:r>
-              <w:t>TC_1.3.</w:t>
-            </w:r>
-            <w:r>
-              <w:t>5</w:t>
-            </w:r>
-          </w:p>
-        </w:tc>
-      </w:tr>
-      <w:tr>
-        <w:tc>
-          <w:tcPr>
-            <w:cnfStyle w:val="001000000000" w:firstRow="0" w:lastRow="0" w:firstColumn="1" w:lastColumn="0" w:oddVBand="0" w:evenVBand="0" w:oddHBand="0" w:evenHBand="0" w:firstRowFirstColumn="0" w:firstRowLastColumn="0" w:lastRowFirstColumn="0" w:lastRowLastColumn="0"/>
-            <w:tcW w:w="2660" w:type="dxa"/>
-            <w:tcBorders>
-              <w:top w:val="single" w:sz="4" w:space="0" w:color="auto"/>
-              <w:left w:val="single" w:sz="4" w:space="0" w:color="auto"/>
-              <w:bottom w:val="single" w:sz="4" w:space="0" w:color="auto"/>
-              <w:right w:val="single" w:sz="4" w:space="0" w:color="auto"/>
-            </w:tcBorders>
-            <w:shd w:val="clear" w:color="auto" w:fill="4F81BD" w:themeFill="accent1"/>
-            <w:hideMark/>
-          </w:tcPr>
-          <w:p>
-            <w:pPr>
-              <w:spacing w:after="60" w:line="276" w:lineRule="auto"/>
-              <w:rPr>
-                <w:rFonts w:asciiTheme="minorHAnsi" w:hAnsiTheme="minorHAnsi"/>
-                <w:b/>
-                <w:color w:val="FFFFFF" w:themeColor="background1"/>
-              </w:rPr>
-            </w:pPr>
-            <w:r>
-              <w:rPr>
-                <w:rFonts w:asciiTheme="minorHAnsi" w:hAnsiTheme="minorHAnsi"/>
-                <w:b/>
-                <w:color w:val="FFFFFF" w:themeColor="background1"/>
-              </w:rPr>
-              <w:t>Condizione di Entrata</w:t>
-            </w:r>
-          </w:p>
-        </w:tc>
-        <w:tc>
-          <w:tcPr>
-            <w:tcW w:w="6551" w:type="dxa"/>
-            <w:tcBorders>
-              <w:top w:val="single" w:sz="4" w:space="0" w:color="auto"/>
-              <w:left w:val="single" w:sz="4" w:space="0" w:color="auto"/>
-              <w:bottom w:val="single" w:sz="4" w:space="0" w:color="auto"/>
-              <w:right w:val="single" w:sz="4" w:space="0" w:color="auto"/>
-            </w:tcBorders>
-            <w:hideMark/>
-          </w:tcPr>
-          <w:p>
-            <w:pPr>
-              <w:spacing w:after="60" w:line="276" w:lineRule="auto"/>
-              <w:cnfStyle w:val="000000000000" w:firstRow="0" w:lastRow="0" w:firstColumn="0" w:lastColumn="0" w:oddVBand="0" w:evenVBand="0" w:oddHBand="0" w:evenHBand="0" w:firstRowFirstColumn="0" w:firstRowLastColumn="0" w:lastRowFirstColumn="0" w:lastRowLastColumn="0"/>
-            </w:pPr>
-            <w:r>
-              <w:t>L’utente ha effettuato l’accesso</w:t>
-            </w:r>
-          </w:p>
-        </w:tc>
-      </w:tr>
-      <w:tr>
-        <w:tc>
-          <w:tcPr>
-            <w:cnfStyle w:val="001000000000" w:firstRow="0" w:lastRow="0" w:firstColumn="1" w:lastColumn="0" w:oddVBand="0" w:evenVBand="0" w:oddHBand="0" w:evenHBand="0" w:firstRowFirstColumn="0" w:firstRowLastColumn="0" w:lastRowFirstColumn="0" w:lastRowLastColumn="0"/>
-            <w:tcW w:w="2660" w:type="dxa"/>
-            <w:tcBorders>
-              <w:top w:val="single" w:sz="4" w:space="0" w:color="auto"/>
-              <w:left w:val="single" w:sz="4" w:space="0" w:color="auto"/>
-              <w:bottom w:val="single" w:sz="4" w:space="0" w:color="auto"/>
-              <w:right w:val="single" w:sz="4" w:space="0" w:color="auto"/>
-            </w:tcBorders>
-            <w:shd w:val="clear" w:color="auto" w:fill="4F81BD" w:themeFill="accent1"/>
-            <w:hideMark/>
-          </w:tcPr>
-          <w:p>
-            <w:pPr>
-              <w:spacing w:after="60" w:line="276" w:lineRule="auto"/>
-              <w:rPr>
-                <w:rFonts w:asciiTheme="minorHAnsi" w:hAnsiTheme="minorHAnsi"/>
-                <w:b/>
-                <w:color w:val="FFFFFF" w:themeColor="background1"/>
-              </w:rPr>
-            </w:pPr>
-            <w:r>
-              <w:rPr>
-                <w:rFonts w:asciiTheme="minorHAnsi" w:hAnsiTheme="minorHAnsi"/>
-                <w:b/>
-                <w:color w:val="FFFFFF" w:themeColor="background1"/>
-              </w:rPr>
-              <w:t>Flusso degli Eventi</w:t>
-            </w:r>
-          </w:p>
-        </w:tc>
-        <w:tc>
-          <w:tcPr>
-            <w:tcW w:w="6551" w:type="dxa"/>
-            <w:tcBorders>
-              <w:top w:val="single" w:sz="4" w:space="0" w:color="auto"/>
-              <w:left w:val="single" w:sz="4" w:space="0" w:color="auto"/>
-              <w:bottom w:val="single" w:sz="4" w:space="0" w:color="auto"/>
-              <w:right w:val="single" w:sz="4" w:space="0" w:color="auto"/>
-            </w:tcBorders>
-            <w:hideMark/>
-          </w:tcPr>
-          <w:p>
-            <w:pPr>
-              <w:pStyle w:val="Paragrafoelenco"/>
-              <w:numPr>
-                <w:ilvl w:val="0"/>
-                <w:numId w:val="13"/>
-              </w:numPr>
-              <w:spacing w:after="0" w:line="276" w:lineRule="auto"/>
-              <w:cnfStyle w:val="000000000000" w:firstRow="0" w:lastRow="0" w:firstColumn="0" w:lastColumn="0" w:oddVBand="0" w:evenVBand="0" w:oddHBand="0" w:evenHBand="0" w:firstRowFirstColumn="0" w:firstRowLastColumn="0" w:lastRowFirstColumn="0" w:lastRowLastColumn="0"/>
-              <w:rPr>
-                <w:lang w:val="it-IT"/>
-              </w:rPr>
-            </w:pPr>
-            <w:r>
-              <w:rPr>
-                <w:lang w:val="it-IT"/>
-              </w:rPr>
-              <w:t>L’utente apre la</w:t>
-            </w:r>
-            <w:r>
-              <w:rPr>
-                <w:lang w:val="it-IT"/>
-              </w:rPr>
-              <w:t xml:space="preserve"> schermata per creare la lega </w:t>
-            </w:r>
-          </w:p>
-          <w:p>
-            <w:pPr>
-              <w:pStyle w:val="Paragrafoelenco"/>
-              <w:numPr>
-                <w:ilvl w:val="0"/>
-                <w:numId w:val="13"/>
-              </w:numPr>
-              <w:spacing w:after="0" w:line="276" w:lineRule="auto"/>
-              <w:cnfStyle w:val="000000000000" w:firstRow="0" w:lastRow="0" w:firstColumn="0" w:lastColumn="0" w:oddVBand="0" w:evenVBand="0" w:oddHBand="0" w:evenHBand="0" w:firstRowFirstColumn="0" w:firstRowLastColumn="0" w:lastRowFirstColumn="0" w:lastRowLastColumn="0"/>
-              <w:rPr>
-                <w:lang w:val="it-IT"/>
-              </w:rPr>
-            </w:pPr>
-            <w:r>
-              <w:rPr>
-                <w:rFonts w:eastAsia="Times New Roman" w:cs="Times New Roman"/>
-                <w:lang w:val="it-IT" w:eastAsia="it-IT"/>
-              </w:rPr>
-              <w:t>Il sito</w:t>
-            </w:r>
-            <w:r>
-              <w:rPr>
-                <w:lang w:val="it-IT"/>
-              </w:rPr>
-              <w:t xml:space="preserve"> presenta la scherma</w:t>
-            </w:r>
-            <w:r>
-              <w:rPr>
-                <w:lang w:val="it-IT"/>
-              </w:rPr>
-              <w:t>ta relativa alla creazione lega</w:t>
-            </w:r>
-          </w:p>
-          <w:p>
-            <w:pPr>
-              <w:pStyle w:val="Paragrafoelenco"/>
-              <w:numPr>
-                <w:ilvl w:val="0"/>
-                <w:numId w:val="13"/>
-              </w:numPr>
-              <w:spacing w:after="0" w:line="276" w:lineRule="auto"/>
-              <w:cnfStyle w:val="000000000000" w:firstRow="0" w:lastRow="0" w:firstColumn="0" w:lastColumn="0" w:oddVBand="0" w:evenVBand="0" w:oddHBand="0" w:evenHBand="0" w:firstRowFirstColumn="0" w:firstRowLastColumn="0" w:lastRowFirstColumn="0" w:lastRowLastColumn="0"/>
-              <w:rPr>
-                <w:color w:val="000000" w:themeColor="text1"/>
-                <w:lang w:val="it-IT"/>
-              </w:rPr>
-            </w:pPr>
-            <w:r>
-              <w:rPr>
-                <w:lang w:val="it-IT"/>
-              </w:rPr>
-              <w:t>L’utente sel</w:t>
-            </w:r>
-            <w:r>
-              <w:rPr>
-                <w:lang w:val="it-IT"/>
-              </w:rPr>
-              <w:t>eziona un file con formato corretto per il logo della lega</w:t>
-            </w:r>
-          </w:p>
-          <w:p>
-            <w:pPr>
-              <w:pStyle w:val="Paragrafoelenco"/>
-              <w:numPr>
-                <w:ilvl w:val="0"/>
-                <w:numId w:val="13"/>
-              </w:numPr>
-              <w:spacing w:after="0" w:line="276" w:lineRule="auto"/>
-              <w:cnfStyle w:val="000000000000" w:firstRow="0" w:lastRow="0" w:firstColumn="0" w:lastColumn="0" w:oddVBand="0" w:evenVBand="0" w:oddHBand="0" w:evenHBand="0" w:firstRowFirstColumn="0" w:firstRowLastColumn="0" w:lastRowFirstColumn="0" w:lastRowLastColumn="0"/>
-              <w:rPr>
-                <w:color w:val="000000" w:themeColor="text1"/>
-                <w:lang w:val="it-IT"/>
-              </w:rPr>
-            </w:pPr>
-            <w:r>
-              <w:rPr>
-                <w:lang w:val="it-IT"/>
-              </w:rPr>
-              <w:t xml:space="preserve">Il sito </w:t>
-            </w:r>
-            <w:r>
-              <w:rPr>
-                <w:lang w:val="it-IT"/>
-              </w:rPr>
-              <w:t>mostra un messaggio di avvenuto caricamento</w:t>
-            </w:r>
-          </w:p>
-          <w:p>
-            <w:pPr>
-              <w:pStyle w:val="Paragrafoelenco"/>
-              <w:numPr>
-                <w:ilvl w:val="0"/>
-                <w:numId w:val="13"/>
-              </w:numPr>
-              <w:spacing w:after="0" w:line="276" w:lineRule="auto"/>
-              <w:cnfStyle w:val="000000000000" w:firstRow="0" w:lastRow="0" w:firstColumn="0" w:lastColumn="0" w:oddVBand="0" w:evenVBand="0" w:oddHBand="0" w:evenHBand="0" w:firstRowFirstColumn="0" w:firstRowLastColumn="0" w:lastRowFirstColumn="0" w:lastRowLastColumn="0"/>
-              <w:rPr>
-                <w:color w:val="000000" w:themeColor="text1"/>
-                <w:lang w:val="it-IT"/>
-              </w:rPr>
-            </w:pPr>
-            <w:r>
-              <w:rPr>
-                <w:lang w:val="it-IT"/>
-              </w:rPr>
-              <w:t>Il presidente chiama la lega “Memeroni”</w:t>
-            </w:r>
-          </w:p>
-          <w:p>
-            <w:pPr>
-              <w:pStyle w:val="Paragrafoelenco"/>
-              <w:numPr>
-                <w:ilvl w:val="0"/>
-                <w:numId w:val="13"/>
-              </w:numPr>
-              <w:spacing w:after="0" w:line="276" w:lineRule="auto"/>
-              <w:cnfStyle w:val="000000000000" w:firstRow="0" w:lastRow="0" w:firstColumn="0" w:lastColumn="0" w:oddVBand="0" w:evenVBand="0" w:oddHBand="0" w:evenHBand="0" w:firstRowFirstColumn="0" w:firstRowLastColumn="0" w:lastRowFirstColumn="0" w:lastRowLastColumn="0"/>
-              <w:rPr>
-                <w:color w:val="000000" w:themeColor="text1"/>
-                <w:lang w:val="it-IT"/>
-              </w:rPr>
-            </w:pPr>
-            <w:r>
-              <w:rPr>
-                <w:lang w:val="it-IT"/>
-              </w:rPr>
-              <w:t xml:space="preserve">Il presidente inserisce </w:t>
-            </w:r>
-            <w:r>
-              <w:rPr>
-                <w:sz w:val="22"/>
-                <w:szCs w:val="22"/>
-                <w:lang w:val="it-IT"/>
-              </w:rPr>
-              <w:t>percentuale di vittoria</w:t>
-            </w:r>
-            <w:r>
-              <w:rPr>
-                <w:sz w:val="22"/>
-                <w:szCs w:val="22"/>
-                <w:lang w:val="it-IT"/>
-              </w:rPr>
-              <w:t xml:space="preserve"> “59d%”, “30%”, “20%”</w:t>
-            </w:r>
-          </w:p>
-          <w:p>
-            <w:pPr>
-              <w:pStyle w:val="Paragrafoelenco"/>
-              <w:numPr>
-                <w:ilvl w:val="0"/>
-                <w:numId w:val="13"/>
-              </w:numPr>
-              <w:spacing w:after="0" w:line="276" w:lineRule="auto"/>
-              <w:cnfStyle w:val="000000000000" w:firstRow="0" w:lastRow="0" w:firstColumn="0" w:lastColumn="0" w:oddVBand="0" w:evenVBand="0" w:oddHBand="0" w:evenHBand="0" w:firstRowFirstColumn="0" w:firstRowLastColumn="0" w:lastRowFirstColumn="0" w:lastRowLastColumn="0"/>
-              <w:rPr>
-                <w:color w:val="000000" w:themeColor="text1"/>
-                <w:lang w:val="it-IT"/>
-              </w:rPr>
-            </w:pPr>
-            <w:r>
-              <w:rPr>
-                <w:color w:val="000000" w:themeColor="text1"/>
-                <w:lang w:val="it-IT"/>
-              </w:rPr>
-              <w:t>Il presidente inserisce la quota mensile di “30” Euro</w:t>
-            </w:r>
-          </w:p>
-          <w:p>
-            <w:pPr>
-              <w:pStyle w:val="Paragrafoelenco"/>
-              <w:numPr>
-                <w:ilvl w:val="0"/>
-                <w:numId w:val="13"/>
-              </w:numPr>
-              <w:spacing w:after="0" w:line="276" w:lineRule="auto"/>
-              <w:cnfStyle w:val="000000000000" w:firstRow="0" w:lastRow="0" w:firstColumn="0" w:lastColumn="0" w:oddVBand="0" w:evenVBand="0" w:oddHBand="0" w:evenHBand="0" w:firstRowFirstColumn="0" w:firstRowLastColumn="0" w:lastRowFirstColumn="0" w:lastRowLastColumn="0"/>
-              <w:rPr>
-                <w:color w:val="000000" w:themeColor="text1"/>
-                <w:lang w:val="it-IT"/>
-              </w:rPr>
-            </w:pPr>
-            <w:r>
-              <w:rPr>
-                <w:lang w:val="it-IT"/>
-              </w:rPr>
-              <w:t>Il sito non permette di creare la lega</w:t>
-            </w:r>
-          </w:p>
-          <w:p>
-            <w:pPr>
-              <w:pStyle w:val="Paragrafoelenco"/>
-              <w:numPr>
-                <w:ilvl w:val="0"/>
-                <w:numId w:val="13"/>
-              </w:numPr>
-              <w:spacing w:after="0" w:line="276" w:lineRule="auto"/>
-              <w:cnfStyle w:val="000000000000" w:firstRow="0" w:lastRow="0" w:firstColumn="0" w:lastColumn="0" w:oddVBand="0" w:evenVBand="0" w:oddHBand="0" w:evenHBand="0" w:firstRowFirstColumn="0" w:firstRowLastColumn="0" w:lastRowFirstColumn="0" w:lastRowLastColumn="0"/>
-              <w:rPr>
-                <w:color w:val="000000" w:themeColor="text1"/>
-                <w:lang w:val="it-IT"/>
-              </w:rPr>
-            </w:pPr>
-            <w:r>
-              <w:rPr>
-                <w:lang w:val="it-IT"/>
-              </w:rPr>
-              <w:t>Il sito mostra un avviso di errore sulla scelta della percentuale</w:t>
-            </w:r>
-          </w:p>
-        </w:tc>
-      </w:tr>
-      <w:tr>
-        <w:tc>
-          <w:tcPr>
-            <w:cnfStyle w:val="001000000000" w:firstRow="0" w:lastRow="0" w:firstColumn="1" w:lastColumn="0" w:oddVBand="0" w:evenVBand="0" w:oddHBand="0" w:evenHBand="0" w:firstRowFirstColumn="0" w:firstRowLastColumn="0" w:lastRowFirstColumn="0" w:lastRowLastColumn="0"/>
-            <w:tcW w:w="2660" w:type="dxa"/>
-            <w:tcBorders>
-              <w:top w:val="single" w:sz="4" w:space="0" w:color="auto"/>
-              <w:left w:val="single" w:sz="4" w:space="0" w:color="auto"/>
-              <w:bottom w:val="single" w:sz="4" w:space="0" w:color="auto"/>
-              <w:right w:val="single" w:sz="4" w:space="0" w:color="auto"/>
-            </w:tcBorders>
-            <w:shd w:val="clear" w:color="auto" w:fill="4F81BD" w:themeFill="accent1"/>
-            <w:hideMark/>
-          </w:tcPr>
-          <w:p>
-            <w:pPr>
-              <w:spacing w:after="60" w:line="276" w:lineRule="auto"/>
-              <w:rPr>
-                <w:rFonts w:asciiTheme="minorHAnsi" w:hAnsiTheme="minorHAnsi"/>
-                <w:b/>
-                <w:color w:val="FFFFFF" w:themeColor="background1"/>
-              </w:rPr>
-            </w:pPr>
-            <w:r>
-              <w:rPr>
-                <w:rFonts w:asciiTheme="minorHAnsi" w:hAnsiTheme="minorHAnsi"/>
-                <w:b/>
-                <w:color w:val="FFFFFF" w:themeColor="background1"/>
-              </w:rPr>
-              <w:t>Condizione di uscita</w:t>
-            </w:r>
-          </w:p>
-        </w:tc>
-        <w:tc>
-          <w:tcPr>
-            <w:tcW w:w="6551" w:type="dxa"/>
-            <w:tcBorders>
-              <w:top w:val="single" w:sz="4" w:space="0" w:color="auto"/>
-              <w:left w:val="single" w:sz="4" w:space="0" w:color="auto"/>
-              <w:bottom w:val="single" w:sz="4" w:space="0" w:color="auto"/>
-              <w:right w:val="single" w:sz="4" w:space="0" w:color="auto"/>
-            </w:tcBorders>
-            <w:hideMark/>
-          </w:tcPr>
-          <w:p>
-            <w:pPr>
-              <w:spacing w:after="60" w:line="276" w:lineRule="auto"/>
-              <w:cnfStyle w:val="000000000000" w:firstRow="0" w:lastRow="0" w:firstColumn="0" w:lastColumn="0" w:oddVBand="0" w:evenVBand="0" w:oddHBand="0" w:evenHBand="0" w:firstRowFirstColumn="0" w:firstRowLastColumn="0" w:lastRowFirstColumn="0" w:lastRowLastColumn="0"/>
-              <w:rPr>
-                <w:lang w:val="it-IT"/>
-              </w:rPr>
-            </w:pPr>
-            <w:r>
-              <w:rPr>
-                <w:lang w:val="it-IT"/>
-              </w:rPr>
-              <w:t>L’utente visualizza il m</w:t>
-            </w:r>
-            <w:r>
-              <w:rPr>
-                <w:lang w:val="it-IT"/>
-              </w:rPr>
-              <w:t>essaggio di errore</w:t>
-            </w:r>
-          </w:p>
-        </w:tc>
-      </w:tr>
-    </w:tbl>
-    <w:p>
-      <w:pPr>
-        <w:spacing w:line="276" w:lineRule="auto"/>
-        <w:rPr>
-          <w:b/>
-        </w:rPr>
-      </w:pPr>
-    </w:p>
-    <w:tbl>
-      <w:tblPr>
-        <w:tblStyle w:val="Tabellafinanziaria"/>
-        <w:tblW w:w="0" w:type="auto"/>
-        <w:tblBorders>
-          <w:top w:val="single" w:sz="4" w:space="0" w:color="auto"/>
-          <w:left w:val="single" w:sz="4" w:space="0" w:color="auto"/>
-          <w:bottom w:val="single" w:sz="4" w:space="0" w:color="auto"/>
-          <w:right w:val="single" w:sz="4" w:space="0" w:color="auto"/>
-          <w:insideH w:val="single" w:sz="4" w:space="0" w:color="auto"/>
-          <w:insideV w:val="single" w:sz="4" w:space="0" w:color="auto"/>
-        </w:tblBorders>
-        <w:tblLook w:val="0680" w:firstRow="0" w:lastRow="0" w:firstColumn="1" w:lastColumn="0" w:noHBand="1" w:noVBand="1"/>
-      </w:tblPr>
-      <w:tblGrid>
-        <w:gridCol w:w="2624"/>
-        <w:gridCol w:w="6437"/>
-      </w:tblGrid>
-      <w:tr>
-        <w:tc>
-          <w:tcPr>
-            <w:cnfStyle w:val="001000000000" w:firstRow="0" w:lastRow="0" w:firstColumn="1" w:lastColumn="0" w:oddVBand="0" w:evenVBand="0" w:oddHBand="0" w:evenHBand="0" w:firstRowFirstColumn="0" w:firstRowLastColumn="0" w:lastRowFirstColumn="0" w:lastRowLastColumn="0"/>
-            <w:tcW w:w="2624" w:type="dxa"/>
-            <w:tcBorders>
-              <w:top w:val="single" w:sz="4" w:space="0" w:color="auto"/>
-              <w:left w:val="single" w:sz="4" w:space="0" w:color="auto"/>
-              <w:bottom w:val="single" w:sz="4" w:space="0" w:color="auto"/>
-              <w:right w:val="single" w:sz="4" w:space="0" w:color="auto"/>
-            </w:tcBorders>
-            <w:shd w:val="clear" w:color="auto" w:fill="4F81BD" w:themeFill="accent1"/>
-            <w:hideMark/>
-          </w:tcPr>
-          <w:p>
-            <w:pPr>
-              <w:spacing w:after="60" w:line="276" w:lineRule="auto"/>
-              <w:rPr>
-                <w:rFonts w:asciiTheme="minorHAnsi" w:hAnsiTheme="minorHAnsi"/>
-                <w:b/>
-                <w:color w:val="FFFFFF" w:themeColor="background1"/>
-              </w:rPr>
-            </w:pPr>
-            <w:r>
-              <w:rPr>
-                <w:rFonts w:asciiTheme="minorHAnsi" w:hAnsiTheme="minorHAnsi"/>
-                <w:b/>
-                <w:color w:val="FFFFFF" w:themeColor="background1"/>
-              </w:rPr>
-              <w:t>Test Case Name</w:t>
-            </w:r>
-          </w:p>
-        </w:tc>
-        <w:tc>
-          <w:tcPr>
-            <w:tcW w:w="6437" w:type="dxa"/>
-            <w:tcBorders>
-              <w:top w:val="single" w:sz="4" w:space="0" w:color="auto"/>
-              <w:left w:val="single" w:sz="4" w:space="0" w:color="auto"/>
-              <w:bottom w:val="single" w:sz="4" w:space="0" w:color="auto"/>
-              <w:right w:val="single" w:sz="4" w:space="0" w:color="auto"/>
-            </w:tcBorders>
-            <w:hideMark/>
-          </w:tcPr>
-          <w:p>
-            <w:pPr>
-              <w:spacing w:after="60" w:line="276" w:lineRule="auto"/>
-              <w:cnfStyle w:val="000000000000" w:firstRow="0" w:lastRow="0" w:firstColumn="0" w:lastColumn="0" w:oddVBand="0" w:evenVBand="0" w:oddHBand="0" w:evenHBand="0" w:firstRowFirstColumn="0" w:firstRowLastColumn="0" w:lastRowFirstColumn="0" w:lastRowLastColumn="0"/>
-            </w:pPr>
-            <w:r>
-              <w:t>Test_CreazioneLega</w:t>
-            </w:r>
-          </w:p>
-        </w:tc>
-      </w:tr>
-      <w:tr>
-        <w:tc>
-          <w:tcPr>
-            <w:cnfStyle w:val="001000000000" w:firstRow="0" w:lastRow="0" w:firstColumn="1" w:lastColumn="0" w:oddVBand="0" w:evenVBand="0" w:oddHBand="0" w:evenHBand="0" w:firstRowFirstColumn="0" w:firstRowLastColumn="0" w:lastRowFirstColumn="0" w:lastRowLastColumn="0"/>
-            <w:tcW w:w="2624" w:type="dxa"/>
-            <w:tcBorders>
-              <w:top w:val="single" w:sz="4" w:space="0" w:color="auto"/>
-              <w:left w:val="single" w:sz="4" w:space="0" w:color="auto"/>
-              <w:bottom w:val="single" w:sz="4" w:space="0" w:color="auto"/>
-              <w:right w:val="single" w:sz="4" w:space="0" w:color="auto"/>
-            </w:tcBorders>
-            <w:shd w:val="clear" w:color="auto" w:fill="4F81BD" w:themeFill="accent1"/>
-            <w:hideMark/>
-          </w:tcPr>
-          <w:p>
-            <w:pPr>
-              <w:spacing w:after="60" w:line="276" w:lineRule="auto"/>
-              <w:rPr>
-                <w:rFonts w:asciiTheme="minorHAnsi" w:hAnsiTheme="minorHAnsi"/>
-                <w:b/>
-                <w:color w:val="FFFFFF" w:themeColor="background1"/>
-              </w:rPr>
-            </w:pPr>
-            <w:r>
-              <w:rPr>
-                <w:rFonts w:asciiTheme="minorHAnsi" w:hAnsiTheme="minorHAnsi"/>
-                <w:b/>
-                <w:color w:val="FFFFFF" w:themeColor="background1"/>
-              </w:rPr>
-              <w:t>Test Case ID</w:t>
-            </w:r>
-          </w:p>
-        </w:tc>
-        <w:tc>
-          <w:tcPr>
-            <w:tcW w:w="6437" w:type="dxa"/>
-            <w:tcBorders>
-              <w:top w:val="single" w:sz="4" w:space="0" w:color="auto"/>
-              <w:left w:val="single" w:sz="4" w:space="0" w:color="auto"/>
-              <w:bottom w:val="single" w:sz="4" w:space="0" w:color="auto"/>
-              <w:right w:val="single" w:sz="4" w:space="0" w:color="auto"/>
-            </w:tcBorders>
-            <w:hideMark/>
-          </w:tcPr>
-          <w:p>
-            <w:pPr>
-              <w:spacing w:after="60" w:line="276" w:lineRule="auto"/>
-              <w:cnfStyle w:val="000000000000" w:firstRow="0" w:lastRow="0" w:firstColumn="0" w:lastColumn="0" w:oddVBand="0" w:evenVBand="0" w:oddHBand="0" w:evenHBand="0" w:firstRowFirstColumn="0" w:firstRowLastColumn="0" w:lastRowFirstColumn="0" w:lastRowLastColumn="0"/>
-            </w:pPr>
-            <w:r>
-              <w:t>TC_1.3.</w:t>
-            </w:r>
-            <w:r>
-              <w:t>5</w:t>
-            </w:r>
-          </w:p>
-        </w:tc>
-      </w:tr>
-      <w:tr>
-        <w:tc>
-          <w:tcPr>
-            <w:cnfStyle w:val="001000000000" w:firstRow="0" w:lastRow="0" w:firstColumn="1" w:lastColumn="0" w:oddVBand="0" w:evenVBand="0" w:oddHBand="0" w:evenHBand="0" w:firstRowFirstColumn="0" w:firstRowLastColumn="0" w:lastRowFirstColumn="0" w:lastRowLastColumn="0"/>
-            <w:tcW w:w="2624" w:type="dxa"/>
-            <w:tcBorders>
-              <w:top w:val="single" w:sz="4" w:space="0" w:color="auto"/>
-              <w:left w:val="single" w:sz="4" w:space="0" w:color="auto"/>
-              <w:bottom w:val="single" w:sz="4" w:space="0" w:color="auto"/>
-              <w:right w:val="single" w:sz="4" w:space="0" w:color="auto"/>
-            </w:tcBorders>
-            <w:shd w:val="clear" w:color="auto" w:fill="4F81BD" w:themeFill="accent1"/>
-            <w:hideMark/>
-          </w:tcPr>
-          <w:p>
-            <w:pPr>
-              <w:spacing w:after="60" w:line="276" w:lineRule="auto"/>
-              <w:rPr>
-                <w:rFonts w:asciiTheme="minorHAnsi" w:hAnsiTheme="minorHAnsi"/>
-                <w:b/>
-                <w:color w:val="FFFFFF" w:themeColor="background1"/>
-              </w:rPr>
-            </w:pPr>
-            <w:r>
-              <w:rPr>
-                <w:rFonts w:asciiTheme="minorHAnsi" w:hAnsiTheme="minorHAnsi"/>
-                <w:b/>
-                <w:color w:val="FFFFFF" w:themeColor="background1"/>
-              </w:rPr>
-              <w:t>Input</w:t>
-            </w:r>
-          </w:p>
-        </w:tc>
-        <w:tc>
-          <w:tcPr>
-            <w:tcW w:w="6437" w:type="dxa"/>
-            <w:tcBorders>
-              <w:top w:val="single" w:sz="4" w:space="0" w:color="auto"/>
-              <w:left w:val="single" w:sz="4" w:space="0" w:color="auto"/>
-              <w:bottom w:val="single" w:sz="4" w:space="0" w:color="auto"/>
-              <w:right w:val="single" w:sz="4" w:space="0" w:color="auto"/>
-            </w:tcBorders>
-            <w:hideMark/>
-          </w:tcPr>
-          <w:p>
-            <w:pPr>
-              <w:spacing w:after="60" w:line="276" w:lineRule="auto"/>
-              <w:cnfStyle w:val="000000000000" w:firstRow="0" w:lastRow="0" w:firstColumn="0" w:lastColumn="0" w:oddVBand="0" w:evenVBand="0" w:oddHBand="0" w:evenHBand="0" w:firstRowFirstColumn="0" w:firstRowLastColumn="0" w:lastRowFirstColumn="0" w:lastRowLastColumn="0"/>
-              <w:rPr>
-                <w:lang w:val="it-IT"/>
-              </w:rPr>
-            </w:pPr>
-            <w:r>
-              <w:rPr>
-                <w:lang w:val="it-IT"/>
-              </w:rPr>
-              <w:t>File con formato c</w:t>
-            </w:r>
-            <w:r>
-              <w:rPr>
-                <w:lang w:val="it-IT"/>
-              </w:rPr>
-              <w:t>orretto, nome lega corretto, percentuale di vittoria non corretto, quota corretta</w:t>
-            </w:r>
-          </w:p>
-        </w:tc>
-      </w:tr>
-      <w:tr>
-        <w:tc>
-          <w:tcPr>
-            <w:cnfStyle w:val="001000000000" w:firstRow="0" w:lastRow="0" w:firstColumn="1" w:lastColumn="0" w:oddVBand="0" w:evenVBand="0" w:oddHBand="0" w:evenHBand="0" w:firstRowFirstColumn="0" w:firstRowLastColumn="0" w:lastRowFirstColumn="0" w:lastRowLastColumn="0"/>
-            <w:tcW w:w="2624" w:type="dxa"/>
-            <w:tcBorders>
-              <w:top w:val="single" w:sz="4" w:space="0" w:color="auto"/>
-              <w:left w:val="single" w:sz="4" w:space="0" w:color="auto"/>
-              <w:bottom w:val="single" w:sz="4" w:space="0" w:color="auto"/>
-              <w:right w:val="single" w:sz="4" w:space="0" w:color="auto"/>
-            </w:tcBorders>
-            <w:shd w:val="clear" w:color="auto" w:fill="4F81BD" w:themeFill="accent1"/>
-            <w:hideMark/>
-          </w:tcPr>
-          <w:p>
-            <w:pPr>
-              <w:spacing w:after="60" w:line="276" w:lineRule="auto"/>
-              <w:rPr>
-                <w:rFonts w:asciiTheme="minorHAnsi" w:hAnsiTheme="minorHAnsi"/>
-                <w:b/>
-                <w:color w:val="FFFFFF" w:themeColor="background1"/>
-              </w:rPr>
-            </w:pPr>
-            <w:r>
-              <w:rPr>
-                <w:rFonts w:asciiTheme="minorHAnsi" w:hAnsiTheme="minorHAnsi"/>
-                <w:b/>
-                <w:color w:val="FFFFFF" w:themeColor="background1"/>
-              </w:rPr>
-              <w:t>Oracolo</w:t>
-            </w:r>
-          </w:p>
-        </w:tc>
-        <w:tc>
-          <w:tcPr>
-            <w:tcW w:w="6437" w:type="dxa"/>
-            <w:tcBorders>
-              <w:top w:val="single" w:sz="4" w:space="0" w:color="auto"/>
-              <w:left w:val="single" w:sz="4" w:space="0" w:color="auto"/>
-              <w:bottom w:val="single" w:sz="4" w:space="0" w:color="auto"/>
-              <w:right w:val="single" w:sz="4" w:space="0" w:color="auto"/>
-            </w:tcBorders>
-            <w:hideMark/>
-          </w:tcPr>
-          <w:p>
-            <w:pPr>
-              <w:spacing w:after="60" w:line="276" w:lineRule="auto"/>
-              <w:cnfStyle w:val="000000000000" w:firstRow="0" w:lastRow="0" w:firstColumn="0" w:lastColumn="0" w:oddVBand="0" w:evenVBand="0" w:oddHBand="0" w:evenHBand="0" w:firstRowFirstColumn="0" w:firstRowLastColumn="0" w:lastRowFirstColumn="0" w:lastRowLastColumn="0"/>
-              <w:rPr>
-                <w:lang w:val="it-IT"/>
-              </w:rPr>
-            </w:pPr>
-            <w:r>
-              <w:rPr>
-                <w:lang w:val="it-IT"/>
-              </w:rPr>
-              <w:t xml:space="preserve">4. Deve essere visualizzato un messaggio </w:t>
-            </w:r>
-            <w:r>
-              <w:rPr>
-                <w:lang w:val="it-IT"/>
-              </w:rPr>
-              <w:t>di errore sulla percentuale di vittoria</w:t>
-            </w:r>
-          </w:p>
-        </w:tc>
-      </w:tr>
-      <w:tr>
-        <w:tc>
-          <w:tcPr>
-            <w:cnfStyle w:val="001000000000" w:firstRow="0" w:lastRow="0" w:firstColumn="1" w:lastColumn="0" w:oddVBand="0" w:evenVBand="0" w:oddHBand="0" w:evenHBand="0" w:firstRowFirstColumn="0" w:firstRowLastColumn="0" w:lastRowFirstColumn="0" w:lastRowLastColumn="0"/>
-            <w:tcW w:w="2624" w:type="dxa"/>
-            <w:tcBorders>
-              <w:top w:val="single" w:sz="4" w:space="0" w:color="auto"/>
-              <w:left w:val="single" w:sz="4" w:space="0" w:color="auto"/>
-              <w:bottom w:val="single" w:sz="4" w:space="0" w:color="auto"/>
-              <w:right w:val="single" w:sz="4" w:space="0" w:color="auto"/>
-            </w:tcBorders>
-            <w:shd w:val="clear" w:color="auto" w:fill="4F81BD" w:themeFill="accent1"/>
-            <w:hideMark/>
-          </w:tcPr>
-          <w:p>
-            <w:pPr>
-              <w:spacing w:after="60" w:line="276" w:lineRule="auto"/>
-              <w:rPr>
-                <w:rFonts w:asciiTheme="minorHAnsi" w:hAnsiTheme="minorHAnsi"/>
-                <w:b/>
-                <w:color w:val="FFFFFF" w:themeColor="background1"/>
-              </w:rPr>
-            </w:pPr>
-            <w:r>
-              <w:rPr>
-                <w:rFonts w:asciiTheme="minorHAnsi" w:hAnsiTheme="minorHAnsi"/>
-                <w:b/>
-                <w:color w:val="FFFFFF" w:themeColor="background1"/>
-              </w:rPr>
-              <w:t>Log</w:t>
-            </w:r>
-          </w:p>
-        </w:tc>
-        <w:tc>
-          <w:tcPr>
-            <w:tcW w:w="6437" w:type="dxa"/>
-            <w:tcBorders>
-              <w:top w:val="single" w:sz="4" w:space="0" w:color="auto"/>
-              <w:left w:val="single" w:sz="4" w:space="0" w:color="auto"/>
-              <w:bottom w:val="single" w:sz="4" w:space="0" w:color="auto"/>
-              <w:right w:val="single" w:sz="4" w:space="0" w:color="auto"/>
-            </w:tcBorders>
-            <w:hideMark/>
-          </w:tcPr>
-          <w:p>
-            <w:pPr>
-              <w:spacing w:after="60" w:line="276" w:lineRule="auto"/>
-              <w:cnfStyle w:val="000000000000" w:firstRow="0" w:lastRow="0" w:firstColumn="0" w:lastColumn="0" w:oddVBand="0" w:evenVBand="0" w:oddHBand="0" w:evenHBand="0" w:firstRowFirstColumn="0" w:firstRowLastColumn="0" w:lastRowFirstColumn="0" w:lastRowLastColumn="0"/>
-              <w:rPr>
-                <w:lang w:val="it-IT"/>
-              </w:rPr>
-            </w:pPr>
-            <w:r>
-              <w:rPr>
-                <w:rFonts w:eastAsia="Times New Roman" w:cs="Times New Roman"/>
-                <w:szCs w:val="24"/>
-                <w:lang w:val="it-IT"/>
-              </w:rPr>
-              <w:t xml:space="preserve">Poiché l’utente ha selezionato un </w:t>
-            </w:r>
-            <w:r>
-              <w:rPr>
-                <w:lang w:val="it-IT"/>
-              </w:rPr>
-              <w:t>file con formato corretto nome lega valido</w:t>
-            </w:r>
-            <w:r>
-              <w:rPr>
-                <w:lang w:val="it-IT"/>
-              </w:rPr>
-              <w:t>,</w:t>
-            </w:r>
-            <w:r>
-              <w:rPr>
-                <w:lang w:val="it-IT"/>
-              </w:rPr>
-              <w:t xml:space="preserve"> una quota valida ma una percentuale di vittoria non valida</w:t>
-            </w:r>
-            <w:r>
-              <w:rPr>
-                <w:lang w:val="it-IT"/>
-              </w:rPr>
-              <w:t xml:space="preserve"> </w:t>
-            </w:r>
-            <w:r>
-              <w:rPr>
-                <w:rFonts w:eastAsia="Times New Roman" w:cs="Times New Roman"/>
-                <w:szCs w:val="24"/>
-                <w:lang w:val="it-IT"/>
-              </w:rPr>
-              <w:t xml:space="preserve">il sito </w:t>
-            </w:r>
-            <w:r>
-              <w:rPr>
-                <w:rFonts w:eastAsia="Times New Roman" w:cs="Times New Roman"/>
-                <w:szCs w:val="24"/>
-                <w:lang w:val="it-IT"/>
-              </w:rPr>
-              <w:t>mostra il messaggio di</w:t>
-            </w:r>
-            <w:r>
-              <w:rPr>
-                <w:lang w:val="it-IT"/>
-              </w:rPr>
-              <w:t xml:space="preserve"> errore sula percentuale e impedisce la creazione della lega</w:t>
-            </w:r>
-          </w:p>
-        </w:tc>
-      </w:tr>
-    </w:tbl>
-    <w:p/>
-    <w:p/>
-    <w:p/>
-    <w:p/>
-    <w:p/>
-    <w:p>
-      <w:r>
-        <w:rPr>
-          <w:b/>
-        </w:rPr>
-        <w:t>FORMATO LOGO, NOME CORRETTI,  QUOTA CORRETTA. PERCENTUALE DI VITTORIA CORRETTO</w:t>
+        <w:t>TUTTO CORRETTO</w:t>
       </w:r>
     </w:p>
     <w:tbl>
@@ -15833,6 +13988,7 @@
                 <w:b/>
                 <w:color w:val="FFFFFF" w:themeColor="background1"/>
               </w:rPr>
+              <w:lastRenderedPageBreak/>
               <w:t>Test Case Name</w:t>
             </w:r>
           </w:p>
@@ -15915,7 +14071,7 @@
               <w:t>TC_1.3.</w:t>
             </w:r>
             <w:r>
-              <w:t>6</w:t>
+              <w:t>4</w:t>
             </w:r>
           </w:p>
         </w:tc>
@@ -16711,7 +14867,6 @@
           <w:sz w:val="28"/>
           <w:szCs w:val="28"/>
         </w:rPr>
-        <w:lastRenderedPageBreak/>
         <w:t>Le credenziali valide per l’invito ad un allenatore già registrato al sito è “Gaelix98”, mentre quello non esistente è “Condor3214”</w:t>
       </w:r>
       <w:r>
@@ -16736,7 +14891,16 @@
           <w:sz w:val="28"/>
           <w:szCs w:val="28"/>
         </w:rPr>
-        <w:t>lide per l’invito ad un allenatore non registrato al sito è “maria.natale30@gmail.com” , mentre quella non valida è “</w:t>
+        <w:t xml:space="preserve">lide per l’invito ad un allenatore non registrato al sito è “maria.natale30@gmail.com” , mentre quella </w:t>
+      </w:r>
+      <w:r>
+        <w:rPr>
+          <w:b/>
+          <w:sz w:val="28"/>
+          <w:szCs w:val="28"/>
+        </w:rPr>
+        <w:lastRenderedPageBreak/>
+        <w:t>non valida è “</w:t>
       </w:r>
       <w:r>
         <w:rPr>
@@ -17579,7 +15743,6 @@
         <w:rPr>
           <w:b/>
         </w:rPr>
-        <w:lastRenderedPageBreak/>
         <w:t xml:space="preserve">EMAIL VALIDA </w:t>
       </w:r>
     </w:p>
@@ -18402,7 +16565,6 @@
         <w:spacing w:line="276" w:lineRule="auto"/>
       </w:pPr>
       <w:r>
-        <w:lastRenderedPageBreak/>
         <w:tab/>
       </w:r>
     </w:p>
@@ -18453,6 +16615,7 @@
                 <w:b/>
                 <w:color w:val="FFFFFF" w:themeColor="background1"/>
               </w:rPr>
+              <w:lastRenderedPageBreak/>
               <w:t>Test Case Name</w:t>
             </w:r>
           </w:p>
@@ -19220,7 +17383,6 @@
         <w:spacing w:line="276" w:lineRule="auto"/>
       </w:pPr>
       <w:r>
-        <w:lastRenderedPageBreak/>
         <w:tab/>
       </w:r>
     </w:p>
@@ -19271,6 +17433,7 @@
                 <w:b/>
                 <w:color w:val="FFFFFF" w:themeColor="background1"/>
               </w:rPr>
+              <w:lastRenderedPageBreak/>
               <w:t>Test Case Name</w:t>
             </w:r>
           </w:p>
@@ -20034,7 +18197,6 @@
         <w:rPr>
           <w:b/>
         </w:rPr>
-        <w:lastRenderedPageBreak/>
         <w:t xml:space="preserve">Il budget inziale dell’allenatore è 250 FM, un’offerta valida è “220 FM”, una non valida è “330FM” </w:t>
       </w:r>
     </w:p>
@@ -20052,6 +18214,7 @@
           <w:sz w:val="28"/>
           <w:szCs w:val="28"/>
         </w:rPr>
+        <w:lastRenderedPageBreak/>
         <w:t>FORMATO NON VALIDA</w:t>
       </w:r>
       <w:r>
@@ -20844,7 +19007,6 @@
           <w:sz w:val="28"/>
           <w:szCs w:val="28"/>
         </w:rPr>
-        <w:lastRenderedPageBreak/>
         <w:t>OFFERTA NON VALIDA</w:t>
       </w:r>
       <w:r>
@@ -20903,6 +19065,7 @@
                 <w:b/>
                 <w:color w:val="FFFFFF" w:themeColor="background1"/>
               </w:rPr>
+              <w:lastRenderedPageBreak/>
               <w:t>Test Case Name</w:t>
             </w:r>
           </w:p>
@@ -22095,6 +20258,7 @@
                 <w:color w:val="FFFFFF" w:themeColor="background1"/>
                 <w:lang w:val="it-IT"/>
               </w:rPr>
+              <w:lastRenderedPageBreak/>
               <w:t>Test Case Name</w:t>
             </w:r>
           </w:p>
@@ -23176,7 +21340,6 @@
                 <w:b/>
                 <w:color w:val="FFFFFF" w:themeColor="background1"/>
               </w:rPr>
-              <w:lastRenderedPageBreak/>
               <w:t>Log</w:t>
             </w:r>
           </w:p>
@@ -23960,14 +22123,7 @@
               <w:rPr>
                 <w:lang w:val="it-IT"/>
               </w:rPr>
-              <w:t xml:space="preserve">Il Sito non permette all’allenatore di fare l’offerta per il </w:t>
-            </w:r>
-            <w:r>
-              <w:rPr>
-                <w:lang w:val="it-IT"/>
-              </w:rPr>
-              <w:lastRenderedPageBreak/>
-              <w:t>giocatore</w:t>
+              <w:t>Il Sito non permette all’allenatore di fare l’offerta per il giocatore</w:t>
             </w:r>
           </w:p>
         </w:tc>
@@ -24003,7 +22159,6 @@
                 <w:b/>
                 <w:color w:val="FFFFFF" w:themeColor="background1"/>
               </w:rPr>
-              <w:lastRenderedPageBreak/>
               <w:t>Log</w:t>
             </w:r>
           </w:p>
@@ -24923,6 +23078,7 @@
                 <w:b/>
                 <w:color w:val="FFFFFF" w:themeColor="background1"/>
               </w:rPr>
+              <w:lastRenderedPageBreak/>
               <w:t>Test Case Name</w:t>
             </w:r>
           </w:p>
@@ -26166,6 +24322,7 @@
                 <w:b/>
                 <w:color w:val="FFFFFF" w:themeColor="background1"/>
               </w:rPr>
+              <w:lastRenderedPageBreak/>
               <w:t>Test Case ID</w:t>
             </w:r>
           </w:p>
@@ -26440,10 +24597,7 @@
     </w:tbl>
     <w:p/>
     <w:p/>
-    <w:p>
-      <w:bookmarkStart w:id="1" w:name="_GoBack"/>
-      <w:bookmarkEnd w:id="1"/>
-    </w:p>
+    <w:p/>
     <w:p>
       <w:pPr>
         <w:spacing w:line="276" w:lineRule="auto"/>
@@ -27145,7 +25299,6 @@
                 <w:b/>
                 <w:color w:val="FFFFFF" w:themeColor="background1"/>
               </w:rPr>
-              <w:lastRenderedPageBreak/>
               <w:t>Oracolo</w:t>
             </w:r>
           </w:p>
@@ -27997,7 +26150,6 @@
                 <w:b/>
                 <w:color w:val="FFFFFF" w:themeColor="background1"/>
               </w:rPr>
-              <w:lastRenderedPageBreak/>
               <w:t>Log</w:t>
             </w:r>
           </w:p>
@@ -28741,7 +26893,6 @@
                 <w:b/>
                 <w:color w:val="FFFFFF" w:themeColor="background1"/>
               </w:rPr>
-              <w:lastRenderedPageBreak/>
               <w:t>Oracolo</w:t>
             </w:r>
           </w:p>
@@ -33553,6 +31704,7 @@
           <w:sz w:val="28"/>
           <w:szCs w:val="28"/>
         </w:rPr>
+        <w:lastRenderedPageBreak/>
         <w:t>Bacheca visualizzata correttamente</w:t>
       </w:r>
     </w:p>
@@ -34343,6 +32495,7 @@
         <w:rPr>
           <w:b/>
         </w:rPr>
+        <w:lastRenderedPageBreak/>
         <w:t>Se la tabella riporta un ordine diverso da quello di sopra, la visualizzazione è sbagliata.</w:t>
       </w:r>
     </w:p>
@@ -35137,7 +33290,6 @@
           <w:sz w:val="28"/>
           <w:szCs w:val="28"/>
         </w:rPr>
-        <w:lastRenderedPageBreak/>
         <w:t>Bacheca visualizzata correttamente</w:t>
       </w:r>
     </w:p>
@@ -35197,6 +33349,7 @@
                 <w:b/>
                 <w:color w:val="FFFFFF" w:themeColor="background1"/>
               </w:rPr>
+              <w:lastRenderedPageBreak/>
               <w:t>Test Case Name</w:t>
             </w:r>
           </w:p>
@@ -35906,7 +34059,6 @@
           <w:sz w:val="22"/>
           <w:szCs w:val="22"/>
         </w:rPr>
-        <w:lastRenderedPageBreak/>
         <w:t>Le credenziali va</w:t>
       </w:r>
       <w:r>
@@ -35963,6 +34115,7 @@
         <w:rPr>
           <w:b/>
         </w:rPr>
+        <w:lastRenderedPageBreak/>
         <w:t xml:space="preserve">FORMATO LOGO CORRETTO, NOME NON CORRETTO, </w:t>
       </w:r>
     </w:p>
@@ -36985,6 +35138,7 @@
                 <w:b/>
                 <w:color w:val="FFFFFF" w:themeColor="background1"/>
               </w:rPr>
+              <w:lastRenderedPageBreak/>
               <w:t>Test Case ID</w:t>
             </w:r>
           </w:p>
@@ -37876,6 +36030,7 @@
                 <w:b/>
                 <w:color w:val="FFFFFF" w:themeColor="background1"/>
               </w:rPr>
+              <w:lastRenderedPageBreak/>
               <w:t>Test Case ID</w:t>
             </w:r>
           </w:p>

</xml_diff>